<commit_message>
Undo works! But having issue with repainting
</commit_message>
<xml_diff>
--- a/README.docx
+++ b/README.docx
@@ -5,6 +5,100 @@
     <w:p>
       <w:r>
         <w:t>README</w:t>
+      </w:r>
+    </w:p>
+    <w:p>
+      <w:pPr>
+        <w:pStyle w:val="ListParagraph"/>
+        <w:numPr>
+          <w:ilvl w:val="0"/>
+          <w:numId w:val="1"/>
+        </w:numPr>
+        <w:rPr>
+          <w:b/>
+          <w:bCs/>
+        </w:rPr>
+      </w:pPr>
+      <w:r>
+        <w:rPr>
+          <w:b/>
+          <w:bCs/>
+        </w:rPr>
+        <w:t>features, bugs, extra credit, and miscellaneous notes.</w:t>
+      </w:r>
+    </w:p>
+    <w:p/>
+    <w:p>
+      <w:pPr>
+        <w:pStyle w:val="ListParagraph"/>
+        <w:numPr>
+          <w:ilvl w:val="0"/>
+          <w:numId w:val="1"/>
+        </w:numPr>
+        <w:rPr>
+          <w:b/>
+          <w:bCs/>
+        </w:rPr>
+      </w:pPr>
+      <w:r>
+        <w:rPr>
+          <w:b/>
+          <w:bCs/>
+        </w:rPr>
+        <w:t>Link to GitHub repo</w:t>
+      </w:r>
+      <w:r>
+        <w:rPr>
+          <w:b/>
+          <w:bCs/>
+        </w:rPr>
+        <w:t xml:space="preserve"> - </w:t>
+      </w:r>
+      <w:r>
+        <w:rPr>
+          <w:b/>
+          <w:bCs/>
+        </w:rPr>
+        <w:t xml:space="preserve"> </w:t>
+      </w:r>
+      <w:r>
+        <w:t>https://github.com/sanjayadpf/OOPFinalProject.git</w:t>
+      </w:r>
+    </w:p>
+    <w:p>
+      <w:r>
+        <w:t>Note: I have given the access. Please accept the invitation.</w:t>
+      </w:r>
+    </w:p>
+    <w:p>
+      <w:pPr>
+        <w:pStyle w:val="ListParagraph"/>
+        <w:numPr>
+          <w:ilvl w:val="0"/>
+          <w:numId w:val="1"/>
+        </w:numPr>
+        <w:rPr>
+          <w:b/>
+          <w:bCs/>
+        </w:rPr>
+      </w:pPr>
+      <w:r>
+        <w:rPr>
+          <w:b/>
+          <w:bCs/>
+        </w:rPr>
+        <w:t>List of Design Patterns</w:t>
+      </w:r>
+    </w:p>
+    <w:p>
+      <w:r>
+        <w:t xml:space="preserve">Tried to implement Command pattern for Undo/Redo using the CommandHistory.java. Couldn’t succeed. Trying to figure out How to use the CommandHistory.java file with the actionlistener of the Buttons. </w:t>
+      </w:r>
+      <w:r>
+        <w:t>Created a GenerateShape Class which implements ICommand and IUndoable.</w:t>
+      </w:r>
+      <w:r>
+        <w:t xml:space="preserve"> In there I’m planning to add the GenerateShape objects to the CommandHistory.</w:t>
       </w:r>
     </w:p>
     <w:sectPr>
@@ -15,6 +109,103 @@
     </w:sectPr>
   </w:body>
 </w:document>
+</file>
+
+<file path=word/numbering.xml><?xml version="1.0" encoding="utf-8"?>
+<w:numbering xmlns:wpc="http://schemas.microsoft.com/office/word/2010/wordprocessingCanvas" xmlns:cx="http://schemas.microsoft.com/office/drawing/2014/chartex" xmlns:cx1="http://schemas.microsoft.com/office/drawing/2015/9/8/chartex" xmlns:cx2="http://schemas.microsoft.com/office/drawing/2015/10/21/chartex" xmlns:cx3="http://schemas.microsoft.com/office/drawing/2016/5/9/chartex" xmlns:cx4="http://schemas.microsoft.com/office/drawing/2016/5/10/chartex" xmlns:cx5="http://schemas.microsoft.com/office/drawing/2016/5/11/chartex" xmlns:cx6="http://schemas.microsoft.com/office/drawing/2016/5/12/chartex" xmlns:cx7="http://schemas.microsoft.com/office/drawing/2016/5/13/chartex" xmlns:cx8="http://schemas.microsoft.com/office/drawing/2016/5/14/chartex" xmlns:mc="http://schemas.openxmlformats.org/markup-compatibility/2006" xmlns:aink="http://schemas.microsoft.com/office/drawing/2016/ink" xmlns:am3d="http://schemas.microsoft.com/office/drawing/2017/model3d" xmlns:o="urn:schemas-microsoft-com:office:office" xmlns:oel="http://schemas.microsoft.com/office/2019/extlst" xmlns:r="http://schemas.openxmlformats.org/officeDocument/2006/relationships" xmlns:m="http://schemas.openxmlformats.org/officeDocument/2006/math" xmlns:v="urn:schemas-microsoft-com:vml" xmlns:wp14="http://schemas.microsoft.com/office/word/2010/wordprocessingDrawing" xmlns:wp="http://schemas.openxmlformats.org/drawingml/2006/wordprocessingDrawing" xmlns:w10="urn:schemas-microsoft-com:office:word" xmlns:w="http://schemas.openxmlformats.org/wordprocessingml/2006/main" xmlns:w14="http://schemas.microsoft.com/office/word/2010/wordml" xmlns:w15="http://schemas.microsoft.com/office/word/2012/wordml" xmlns:w16cex="http://schemas.microsoft.com/office/word/2018/wordml/cex" xmlns:w16cid="http://schemas.microsoft.com/office/word/2016/wordml/cid" xmlns:w16="http://schemas.microsoft.com/office/word/2018/wordml" xmlns:w16sdtdh="http://schemas.microsoft.com/office/word/2020/wordml/sdtdatahash" xmlns:w16se="http://schemas.microsoft.com/office/word/2015/wordml/symex" xmlns:wpg="http://schemas.microsoft.com/office/word/2010/wordprocessingGroup" xmlns:wpi="http://schemas.microsoft.com/office/word/2010/wordprocessingInk" xmlns:wne="http://schemas.microsoft.com/office/word/2006/wordml" xmlns:wps="http://schemas.microsoft.com/office/word/2010/wordprocessingShape" mc:Ignorable="w14 w15 w16se w16cid w16 w16cex w16sdtdh wp14">
+  <w:abstractNum w:abstractNumId="0" w15:restartNumberingAfterBreak="0">
+    <w:nsid w:val="7B314CFD"/>
+    <w:multiLevelType w:val="hybridMultilevel"/>
+    <w:tmpl w:val="9C4216D8"/>
+    <w:lvl w:ilvl="0" w:tplc="0409000F">
+      <w:start w:val="1"/>
+      <w:numFmt w:val="decimal"/>
+      <w:lvlText w:val="%1."/>
+      <w:lvlJc w:val="left"/>
+      <w:pPr>
+        <w:ind w:left="720" w:hanging="360"/>
+      </w:pPr>
+      <w:rPr>
+        <w:rFonts w:hint="default"/>
+      </w:rPr>
+    </w:lvl>
+    <w:lvl w:ilvl="1" w:tplc="04090019" w:tentative="1">
+      <w:start w:val="1"/>
+      <w:numFmt w:val="lowerLetter"/>
+      <w:lvlText w:val="%2."/>
+      <w:lvlJc w:val="left"/>
+      <w:pPr>
+        <w:ind w:left="1440" w:hanging="360"/>
+      </w:pPr>
+    </w:lvl>
+    <w:lvl w:ilvl="2" w:tplc="0409001B" w:tentative="1">
+      <w:start w:val="1"/>
+      <w:numFmt w:val="lowerRoman"/>
+      <w:lvlText w:val="%3."/>
+      <w:lvlJc w:val="right"/>
+      <w:pPr>
+        <w:ind w:left="2160" w:hanging="180"/>
+      </w:pPr>
+    </w:lvl>
+    <w:lvl w:ilvl="3" w:tplc="0409000F" w:tentative="1">
+      <w:start w:val="1"/>
+      <w:numFmt w:val="decimal"/>
+      <w:lvlText w:val="%4."/>
+      <w:lvlJc w:val="left"/>
+      <w:pPr>
+        <w:ind w:left="2880" w:hanging="360"/>
+      </w:pPr>
+    </w:lvl>
+    <w:lvl w:ilvl="4" w:tplc="04090019" w:tentative="1">
+      <w:start w:val="1"/>
+      <w:numFmt w:val="lowerLetter"/>
+      <w:lvlText w:val="%5."/>
+      <w:lvlJc w:val="left"/>
+      <w:pPr>
+        <w:ind w:left="3600" w:hanging="360"/>
+      </w:pPr>
+    </w:lvl>
+    <w:lvl w:ilvl="5" w:tplc="0409001B" w:tentative="1">
+      <w:start w:val="1"/>
+      <w:numFmt w:val="lowerRoman"/>
+      <w:lvlText w:val="%6."/>
+      <w:lvlJc w:val="right"/>
+      <w:pPr>
+        <w:ind w:left="4320" w:hanging="180"/>
+      </w:pPr>
+    </w:lvl>
+    <w:lvl w:ilvl="6" w:tplc="0409000F" w:tentative="1">
+      <w:start w:val="1"/>
+      <w:numFmt w:val="decimal"/>
+      <w:lvlText w:val="%7."/>
+      <w:lvlJc w:val="left"/>
+      <w:pPr>
+        <w:ind w:left="5040" w:hanging="360"/>
+      </w:pPr>
+    </w:lvl>
+    <w:lvl w:ilvl="7" w:tplc="04090019" w:tentative="1">
+      <w:start w:val="1"/>
+      <w:numFmt w:val="lowerLetter"/>
+      <w:lvlText w:val="%8."/>
+      <w:lvlJc w:val="left"/>
+      <w:pPr>
+        <w:ind w:left="5760" w:hanging="360"/>
+      </w:pPr>
+    </w:lvl>
+    <w:lvl w:ilvl="8" w:tplc="0409001B" w:tentative="1">
+      <w:start w:val="1"/>
+      <w:numFmt w:val="lowerRoman"/>
+      <w:lvlText w:val="%9."/>
+      <w:lvlJc w:val="right"/>
+      <w:pPr>
+        <w:ind w:left="6480" w:hanging="180"/>
+      </w:pPr>
+    </w:lvl>
+  </w:abstractNum>
+  <w:num w:numId="1" w16cid:durableId="1114865103">
+    <w:abstractNumId w:val="0"/>
+  </w:num>
+</w:numbering>
 </file>
 
 <file path=word/styles.xml><?xml version="1.0" encoding="utf-8"?>
@@ -443,6 +634,17 @@
     <w:semiHidden/>
     <w:unhideWhenUsed/>
   </w:style>
+  <w:style w:type="paragraph" w:styleId="ListParagraph">
+    <w:name w:val="List Paragraph"/>
+    <w:basedOn w:val="Normal"/>
+    <w:uiPriority w:val="34"/>
+    <w:qFormat/>
+    <w:rsid w:val="00F67479"/>
+    <w:pPr>
+      <w:ind w:left="720"/>
+      <w:contextualSpacing/>
+    </w:pPr>
+  </w:style>
 </w:styles>
 </file>
 

</xml_diff>

<commit_message>
Undo with 200 shift
</commit_message>
<xml_diff>
--- a/README.docx
+++ b/README.docx
@@ -27,6 +27,129 @@
         <w:t>features, bugs, extra credit, and miscellaneous notes.</w:t>
       </w:r>
     </w:p>
+    <w:p>
+      <w:r>
+        <w:t xml:space="preserve">I couldn’t implement the Undo/Redo </w:t>
+      </w:r>
+      <w:r>
+        <w:t xml:space="preserve">correctly </w:t>
+      </w:r>
+      <w:r>
+        <w:t xml:space="preserve">due to </w:t>
+      </w:r>
+      <w:r>
+        <w:t>an</w:t>
+      </w:r>
+      <w:r>
+        <w:t xml:space="preserve"> issue with </w:t>
+      </w:r>
+      <w:proofErr w:type="gramStart"/>
+      <w:r>
+        <w:t>repaint(</w:t>
+      </w:r>
+      <w:proofErr w:type="gramEnd"/>
+      <w:r>
+        <w:t>) method. It clears out the graph</w:t>
+      </w:r>
+      <w:r>
+        <w:t>i</w:t>
+      </w:r>
+      <w:r>
+        <w:t>cs and when I redraw</w:t>
+      </w:r>
+      <w:r>
+        <w:t xml:space="preserve"> by</w:t>
+      </w:r>
+      <w:r>
+        <w:t xml:space="preserve"> </w:t>
+      </w:r>
+      <w:r>
+        <w:t xml:space="preserve">retrieving the </w:t>
+      </w:r>
+      <w:r>
+        <w:t>saved object</w:t>
+      </w:r>
+      <w:r>
+        <w:t>s</w:t>
+      </w:r>
+      <w:r>
+        <w:t xml:space="preserve"> inside the </w:t>
+      </w:r>
+      <w:r>
+        <w:t>stack i</w:t>
+      </w:r>
+      <w:r>
+        <w:t xml:space="preserve">t doesn’t show the new draw. </w:t>
+      </w:r>
+      <w:r>
+        <w:t>So,</w:t>
+      </w:r>
+      <w:r>
+        <w:t xml:space="preserve"> </w:t>
+      </w:r>
+      <w:r>
+        <w:t xml:space="preserve">I commented out where I called the </w:t>
+      </w:r>
+      <w:r>
+        <w:t xml:space="preserve">repaint method. </w:t>
+      </w:r>
+      <w:r>
+        <w:t xml:space="preserve"> </w:t>
+      </w:r>
+      <w:r>
+        <w:t>Therefore,</w:t>
+      </w:r>
+      <w:r>
+        <w:t xml:space="preserve"> old rectangles </w:t>
+      </w:r>
+      <w:r>
+        <w:t xml:space="preserve">are still </w:t>
+      </w:r>
+      <w:proofErr w:type="gramStart"/>
+      <w:r>
+        <w:t>remain</w:t>
+      </w:r>
+      <w:proofErr w:type="gramEnd"/>
+      <w:r>
+        <w:t xml:space="preserve"> on the canvas. To show that </w:t>
+      </w:r>
+      <w:r>
+        <w:t>undo</w:t>
+      </w:r>
+      <w:r>
+        <w:t xml:space="preserve"> works I </w:t>
+      </w:r>
+      <w:r>
+        <w:t xml:space="preserve">shifted </w:t>
+      </w:r>
+      <w:r>
+        <w:t>starting</w:t>
+      </w:r>
+      <w:r>
+        <w:t xml:space="preserve"> </w:t>
+      </w:r>
+      <w:r>
+        <w:t xml:space="preserve">“x” </w:t>
+      </w:r>
+      <w:r>
+        <w:t>point by 200</w:t>
+      </w:r>
+      <w:r>
+        <w:t xml:space="preserve"> pixels</w:t>
+      </w:r>
+      <w:r>
+        <w:t xml:space="preserve"> when I hit undo</w:t>
+      </w:r>
+      <w:r>
+        <w:t>.</w:t>
+      </w:r>
+    </w:p>
+    <w:p/>
+    <w:p/>
+    <w:p/>
+    <w:p/>
+    <w:p/>
+    <w:p/>
     <w:p/>
     <w:p>
       <w:pPr>
@@ -52,7 +175,15 @@
           <w:b/>
           <w:bCs/>
         </w:rPr>
-        <w:t xml:space="preserve"> - </w:t>
+        <w:t xml:space="preserve"> </w:t>
+      </w:r>
+      <w:proofErr w:type="gramStart"/>
+      <w:r>
+        <w:rPr>
+          <w:b/>
+          <w:bCs/>
+        </w:rPr>
+        <w:t xml:space="preserve">- </w:t>
       </w:r>
       <w:r>
         <w:rPr>
@@ -64,6 +195,7 @@
       <w:r>
         <w:t>https://github.com/sanjayadpf/OOPFinalProject.git</w:t>
       </w:r>
+      <w:proofErr w:type="gramEnd"/>
     </w:p>
     <w:p>
       <w:r>
@@ -91,14 +223,93 @@
       </w:r>
     </w:p>
     <w:p>
-      <w:r>
-        <w:t xml:space="preserve">Tried to implement Command pattern for Undo/Redo using the CommandHistory.java. Couldn’t succeed. Trying to figure out How to use the CommandHistory.java file with the actionlistener of the Buttons. </w:t>
-      </w:r>
-      <w:r>
-        <w:t>Created a GenerateShape Class which implements ICommand and IUndoable.</w:t>
-      </w:r>
-      <w:r>
-        <w:t xml:space="preserve"> In there I’m planning to add the GenerateShape objects to the CommandHistory.</w:t>
+      <w:pPr>
+        <w:jc w:val="both"/>
+      </w:pPr>
+      <w:r>
+        <w:t>Tried to implement Command pattern for Undo/Redo using the CommandHistory.java. Couldn’t succeed</w:t>
+      </w:r>
+      <w:r>
+        <w:t xml:space="preserve"> because of the issue with </w:t>
+      </w:r>
+      <w:proofErr w:type="gramStart"/>
+      <w:r>
+        <w:t>repaint(</w:t>
+      </w:r>
+      <w:proofErr w:type="gramEnd"/>
+      <w:r>
+        <w:t>) method issue</w:t>
+      </w:r>
+      <w:r>
+        <w:t xml:space="preserve">. Trying to figure out How to use the CommandHistory.java file with the </w:t>
+      </w:r>
+      <w:proofErr w:type="spellStart"/>
+      <w:r>
+        <w:t>actionlistener</w:t>
+      </w:r>
+      <w:proofErr w:type="spellEnd"/>
+      <w:r>
+        <w:t xml:space="preserve"> of the Buttons. </w:t>
+      </w:r>
+      <w:r>
+        <w:t xml:space="preserve">Created a </w:t>
+      </w:r>
+      <w:proofErr w:type="spellStart"/>
+      <w:r>
+        <w:t>GenerateShape</w:t>
+      </w:r>
+      <w:proofErr w:type="spellEnd"/>
+      <w:r>
+        <w:t xml:space="preserve"> Class which implements </w:t>
+      </w:r>
+      <w:proofErr w:type="spellStart"/>
+      <w:r>
+        <w:t>ICommand</w:t>
+      </w:r>
+      <w:proofErr w:type="spellEnd"/>
+      <w:r>
+        <w:t xml:space="preserve"> and </w:t>
+      </w:r>
+      <w:proofErr w:type="spellStart"/>
+      <w:r>
+        <w:t>IUndoable</w:t>
+      </w:r>
+      <w:proofErr w:type="spellEnd"/>
+      <w:r>
+        <w:t>.</w:t>
+      </w:r>
+      <w:r>
+        <w:t xml:space="preserve"> In </w:t>
+      </w:r>
+      <w:proofErr w:type="spellStart"/>
+      <w:r>
+        <w:t>there</w:t>
+      </w:r>
+      <w:proofErr w:type="spellEnd"/>
+      <w:r>
+        <w:t xml:space="preserve"> I’m add</w:t>
+      </w:r>
+      <w:r>
+        <w:t>ing</w:t>
+      </w:r>
+      <w:r>
+        <w:t xml:space="preserve"> the </w:t>
+      </w:r>
+      <w:proofErr w:type="spellStart"/>
+      <w:r>
+        <w:t>GenerateShape</w:t>
+      </w:r>
+      <w:proofErr w:type="spellEnd"/>
+      <w:r>
+        <w:t xml:space="preserve"> objects to the </w:t>
+      </w:r>
+      <w:proofErr w:type="spellStart"/>
+      <w:r>
+        <w:t>CommandHistory</w:t>
+      </w:r>
+      <w:proofErr w:type="spellEnd"/>
+      <w:r>
+        <w:t>.</w:t>
       </w:r>
     </w:p>
     <w:sectPr>

</xml_diff>

<commit_message>
Final Commit with ReadMe
</commit_message>
<xml_diff>
--- a/README.docx
+++ b/README.docx
@@ -28,6 +28,9 @@
       </w:r>
     </w:p>
     <w:p>
+      <w:pPr>
+        <w:jc w:val="both"/>
+      </w:pPr>
       <w:r>
         <w:t xml:space="preserve">I couldn’t implement the Undo/Redo </w:t>
       </w:r>
@@ -145,11 +148,348 @@
       </w:r>
     </w:p>
     <w:p/>
-    <w:p/>
-    <w:p/>
-    <w:p/>
-    <w:p/>
-    <w:p/>
+    <w:p>
+      <w:r>
+        <w:rPr>
+          <w:noProof/>
+        </w:rPr>
+        <mc:AlternateContent>
+          <mc:Choice Requires="wps">
+            <w:drawing>
+              <wp:anchor distT="0" distB="0" distL="114300" distR="114300" simplePos="0" relativeHeight="251664384" behindDoc="0" locked="0" layoutInCell="1" allowOverlap="1" wp14:anchorId="21428849" wp14:editId="44373C66">
+                <wp:simplePos x="0" y="0"/>
+                <wp:positionH relativeFrom="column">
+                  <wp:posOffset>1905000</wp:posOffset>
+                </wp:positionH>
+                <wp:positionV relativeFrom="paragraph">
+                  <wp:posOffset>1829435</wp:posOffset>
+                </wp:positionV>
+                <wp:extent cx="390525" cy="342900"/>
+                <wp:effectExtent l="38100" t="38100" r="28575" b="19050"/>
+                <wp:wrapNone/>
+                <wp:docPr id="5" name="Straight Arrow Connector 5"/>
+                <wp:cNvGraphicFramePr/>
+                <a:graphic xmlns:a="http://schemas.openxmlformats.org/drawingml/2006/main">
+                  <a:graphicData uri="http://schemas.microsoft.com/office/word/2010/wordprocessingShape">
+                    <wps:wsp>
+                      <wps:cNvCnPr/>
+                      <wps:spPr>
+                        <a:xfrm flipH="1" flipV="1">
+                          <a:off x="0" y="0"/>
+                          <a:ext cx="390525" cy="342900"/>
+                        </a:xfrm>
+                        <a:prstGeom prst="straightConnector1">
+                          <a:avLst/>
+                        </a:prstGeom>
+                        <a:ln>
+                          <a:tailEnd type="triangle"/>
+                        </a:ln>
+                      </wps:spPr>
+                      <wps:style>
+                        <a:lnRef idx="1">
+                          <a:schemeClr val="accent1"/>
+                        </a:lnRef>
+                        <a:fillRef idx="0">
+                          <a:schemeClr val="accent1"/>
+                        </a:fillRef>
+                        <a:effectRef idx="0">
+                          <a:schemeClr val="accent1"/>
+                        </a:effectRef>
+                        <a:fontRef idx="minor">
+                          <a:schemeClr val="tx1"/>
+                        </a:fontRef>
+                      </wps:style>
+                      <wps:bodyPr/>
+                    </wps:wsp>
+                  </a:graphicData>
+                </a:graphic>
+              </wp:anchor>
+            </w:drawing>
+          </mc:Choice>
+          <mc:Fallback>
+            <w:pict>
+              <v:shapetype w14:anchorId="47A3D0A1" id="_x0000_t32" coordsize="21600,21600" o:spt="32" o:oned="t" path="m,l21600,21600e" filled="f">
+                <v:path arrowok="t" fillok="f" o:connecttype="none"/>
+                <o:lock v:ext="edit" shapetype="t"/>
+              </v:shapetype>
+              <v:shape id="Straight Arrow Connector 5" o:spid="_x0000_s1026" type="#_x0000_t32" style="position:absolute;margin-left:150pt;margin-top:144.05pt;width:30.75pt;height:27pt;flip:x y;z-index:251664384;visibility:visible;mso-wrap-style:square;mso-wrap-distance-left:9pt;mso-wrap-distance-top:0;mso-wrap-distance-right:9pt;mso-wrap-distance-bottom:0;mso-position-horizontal:absolute;mso-position-horizontal-relative:text;mso-position-vertical:absolute;mso-position-vertical-relative:text" o:gfxdata="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" strokecolor="#4472c4 [3204]" strokeweight=".5pt">
+                <v:stroke endarrow="block" joinstyle="miter"/>
+              </v:shape>
+            </w:pict>
+          </mc:Fallback>
+        </mc:AlternateContent>
+      </w:r>
+      <w:r>
+        <w:rPr>
+          <w:noProof/>
+        </w:rPr>
+        <mc:AlternateContent>
+          <mc:Choice Requires="wps">
+            <w:drawing>
+              <wp:anchor distT="0" distB="0" distL="114300" distR="114300" simplePos="0" relativeHeight="251662336" behindDoc="0" locked="0" layoutInCell="1" allowOverlap="1" wp14:anchorId="5CDD2229" wp14:editId="4BB646A0">
+                <wp:simplePos x="0" y="0"/>
+                <wp:positionH relativeFrom="column">
+                  <wp:posOffset>2028825</wp:posOffset>
+                </wp:positionH>
+                <wp:positionV relativeFrom="paragraph">
+                  <wp:posOffset>2181860</wp:posOffset>
+                </wp:positionV>
+                <wp:extent cx="2200275" cy="266700"/>
+                <wp:effectExtent l="0" t="0" r="9525" b="0"/>
+                <wp:wrapNone/>
+                <wp:docPr id="4" name="Text Box 4"/>
+                <wp:cNvGraphicFramePr/>
+                <a:graphic xmlns:a="http://schemas.openxmlformats.org/drawingml/2006/main">
+                  <a:graphicData uri="http://schemas.microsoft.com/office/word/2010/wordprocessingShape">
+                    <wps:wsp>
+                      <wps:cNvSpPr txBox="1"/>
+                      <wps:spPr>
+                        <a:xfrm>
+                          <a:off x="0" y="0"/>
+                          <a:ext cx="2200275" cy="266700"/>
+                        </a:xfrm>
+                        <a:prstGeom prst="rect">
+                          <a:avLst/>
+                        </a:prstGeom>
+                        <a:solidFill>
+                          <a:schemeClr val="lt1"/>
+                        </a:solidFill>
+                        <a:ln w="6350">
+                          <a:noFill/>
+                        </a:ln>
+                      </wps:spPr>
+                      <wps:txbx>
+                        <w:txbxContent>
+                          <w:p>
+                            <w:r>
+                              <w:t>After Undo (x value shifted by 200)</w:t>
+                            </w:r>
+                          </w:p>
+                        </w:txbxContent>
+                      </wps:txbx>
+                      <wps:bodyPr rot="0" spcFirstLastPara="0" vertOverflow="overflow" horzOverflow="overflow" vert="horz" wrap="square" lIns="91440" tIns="45720" rIns="91440" bIns="45720" numCol="1" spcCol="0" rtlCol="0" fromWordArt="0" anchor="t" anchorCtr="0" forceAA="0" compatLnSpc="1">
+                        <a:prstTxWarp prst="textNoShape">
+                          <a:avLst/>
+                        </a:prstTxWarp>
+                        <a:noAutofit/>
+                      </wps:bodyPr>
+                    </wps:wsp>
+                  </a:graphicData>
+                </a:graphic>
+                <wp14:sizeRelH relativeFrom="margin">
+                  <wp14:pctWidth>0</wp14:pctWidth>
+                </wp14:sizeRelH>
+              </wp:anchor>
+            </w:drawing>
+          </mc:Choice>
+          <mc:Fallback>
+            <w:pict>
+              <v:shapetype w14:anchorId="5CDD2229" id="_x0000_t202" coordsize="21600,21600" o:spt="202" path="m,l,21600r21600,l21600,xe">
+                <v:stroke joinstyle="miter"/>
+                <v:path gradientshapeok="t" o:connecttype="rect"/>
+              </v:shapetype>
+              <v:shape id="Text Box 4" o:spid="_x0000_s1026" type="#_x0000_t202" style="position:absolute;margin-left:159.75pt;margin-top:171.8pt;width:173.25pt;height:21pt;z-index:251662336;visibility:visible;mso-wrap-style:square;mso-width-percent:0;mso-wrap-distance-left:9pt;mso-wrap-distance-top:0;mso-wrap-distance-right:9pt;mso-wrap-distance-bottom:0;mso-position-horizontal:absolute;mso-position-horizontal-relative:text;mso-position-vertical:absolute;mso-position-vertical-relative:text;mso-width-percent:0;mso-width-relative:margin;v-text-anchor:top" o:gfxdata="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" fillcolor="white [3201]" stroked="f" strokeweight=".5pt">
+                <v:textbox>
+                  <w:txbxContent>
+                    <w:p>
+                      <w:r>
+                        <w:t>After Undo (x value shifted by 200)</w:t>
+                      </w:r>
+                    </w:p>
+                  </w:txbxContent>
+                </v:textbox>
+              </v:shape>
+            </w:pict>
+          </mc:Fallback>
+        </mc:AlternateContent>
+      </w:r>
+      <w:r>
+        <w:rPr>
+          <w:noProof/>
+        </w:rPr>
+        <mc:AlternateContent>
+          <mc:Choice Requires="wps">
+            <w:drawing>
+              <wp:anchor distT="0" distB="0" distL="114300" distR="114300" simplePos="0" relativeHeight="251660288" behindDoc="0" locked="0" layoutInCell="1" allowOverlap="1" wp14:anchorId="17E56712" wp14:editId="530FCF84">
+                <wp:simplePos x="0" y="0"/>
+                <wp:positionH relativeFrom="column">
+                  <wp:posOffset>914400</wp:posOffset>
+                </wp:positionH>
+                <wp:positionV relativeFrom="paragraph">
+                  <wp:posOffset>2867660</wp:posOffset>
+                </wp:positionV>
+                <wp:extent cx="390525" cy="342900"/>
+                <wp:effectExtent l="38100" t="38100" r="28575" b="19050"/>
+                <wp:wrapNone/>
+                <wp:docPr id="3" name="Straight Arrow Connector 3"/>
+                <wp:cNvGraphicFramePr/>
+                <a:graphic xmlns:a="http://schemas.openxmlformats.org/drawingml/2006/main">
+                  <a:graphicData uri="http://schemas.microsoft.com/office/word/2010/wordprocessingShape">
+                    <wps:wsp>
+                      <wps:cNvCnPr/>
+                      <wps:spPr>
+                        <a:xfrm flipH="1" flipV="1">
+                          <a:off x="0" y="0"/>
+                          <a:ext cx="390525" cy="342900"/>
+                        </a:xfrm>
+                        <a:prstGeom prst="straightConnector1">
+                          <a:avLst/>
+                        </a:prstGeom>
+                        <a:ln>
+                          <a:tailEnd type="triangle"/>
+                        </a:ln>
+                      </wps:spPr>
+                      <wps:style>
+                        <a:lnRef idx="1">
+                          <a:schemeClr val="accent1"/>
+                        </a:lnRef>
+                        <a:fillRef idx="0">
+                          <a:schemeClr val="accent1"/>
+                        </a:fillRef>
+                        <a:effectRef idx="0">
+                          <a:schemeClr val="accent1"/>
+                        </a:effectRef>
+                        <a:fontRef idx="minor">
+                          <a:schemeClr val="tx1"/>
+                        </a:fontRef>
+                      </wps:style>
+                      <wps:bodyPr/>
+                    </wps:wsp>
+                  </a:graphicData>
+                </a:graphic>
+              </wp:anchor>
+            </w:drawing>
+          </mc:Choice>
+          <mc:Fallback>
+            <w:pict>
+              <v:shape w14:anchorId="515E1FB9" id="Straight Arrow Connector 3" o:spid="_x0000_s1026" type="#_x0000_t32" style="position:absolute;margin-left:1in;margin-top:225.8pt;width:30.75pt;height:27pt;flip:x y;z-index:251660288;visibility:visible;mso-wrap-style:square;mso-wrap-distance-left:9pt;mso-wrap-distance-top:0;mso-wrap-distance-right:9pt;mso-wrap-distance-bottom:0;mso-position-horizontal:absolute;mso-position-horizontal-relative:text;mso-position-vertical:absolute;mso-position-vertical-relative:text" o:gfxdata="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" strokecolor="#4472c4 [3204]" strokeweight=".5pt">
+                <v:stroke endarrow="block" joinstyle="miter"/>
+              </v:shape>
+            </w:pict>
+          </mc:Fallback>
+        </mc:AlternateContent>
+      </w:r>
+      <w:r>
+        <w:rPr>
+          <w:noProof/>
+        </w:rPr>
+        <mc:AlternateContent>
+          <mc:Choice Requires="wps">
+            <w:drawing>
+              <wp:anchor distT="0" distB="0" distL="114300" distR="114300" simplePos="0" relativeHeight="251659264" behindDoc="0" locked="0" layoutInCell="1" allowOverlap="1" wp14:anchorId="391957CE" wp14:editId="2E9126D3">
+                <wp:simplePos x="0" y="0"/>
+                <wp:positionH relativeFrom="column">
+                  <wp:posOffset>1047750</wp:posOffset>
+                </wp:positionH>
+                <wp:positionV relativeFrom="paragraph">
+                  <wp:posOffset>3153410</wp:posOffset>
+                </wp:positionV>
+                <wp:extent cx="1019175" cy="266700"/>
+                <wp:effectExtent l="0" t="0" r="9525" b="0"/>
+                <wp:wrapNone/>
+                <wp:docPr id="2" name="Text Box 2"/>
+                <wp:cNvGraphicFramePr/>
+                <a:graphic xmlns:a="http://schemas.openxmlformats.org/drawingml/2006/main">
+                  <a:graphicData uri="http://schemas.microsoft.com/office/word/2010/wordprocessingShape">
+                    <wps:wsp>
+                      <wps:cNvSpPr txBox="1"/>
+                      <wps:spPr>
+                        <a:xfrm>
+                          <a:off x="0" y="0"/>
+                          <a:ext cx="1019175" cy="266700"/>
+                        </a:xfrm>
+                        <a:prstGeom prst="rect">
+                          <a:avLst/>
+                        </a:prstGeom>
+                        <a:solidFill>
+                          <a:schemeClr val="lt1"/>
+                        </a:solidFill>
+                        <a:ln w="6350">
+                          <a:noFill/>
+                        </a:ln>
+                      </wps:spPr>
+                      <wps:txbx>
+                        <w:txbxContent>
+                          <w:p>
+                            <w:r>
+                              <w:t>Initial Drawing</w:t>
+                            </w:r>
+                          </w:p>
+                        </w:txbxContent>
+                      </wps:txbx>
+                      <wps:bodyPr rot="0" spcFirstLastPara="0" vertOverflow="overflow" horzOverflow="overflow" vert="horz" wrap="square" lIns="91440" tIns="45720" rIns="91440" bIns="45720" numCol="1" spcCol="0" rtlCol="0" fromWordArt="0" anchor="t" anchorCtr="0" forceAA="0" compatLnSpc="1">
+                        <a:prstTxWarp prst="textNoShape">
+                          <a:avLst/>
+                        </a:prstTxWarp>
+                        <a:noAutofit/>
+                      </wps:bodyPr>
+                    </wps:wsp>
+                  </a:graphicData>
+                </a:graphic>
+                <wp14:sizeRelH relativeFrom="margin">
+                  <wp14:pctWidth>0</wp14:pctWidth>
+                </wp14:sizeRelH>
+              </wp:anchor>
+            </w:drawing>
+          </mc:Choice>
+          <mc:Fallback>
+            <w:pict>
+              <v:shape w14:anchorId="391957CE" id="Text Box 2" o:spid="_x0000_s1027" type="#_x0000_t202" style="position:absolute;margin-left:82.5pt;margin-top:248.3pt;width:80.25pt;height:21pt;z-index:251659264;visibility:visible;mso-wrap-style:square;mso-width-percent:0;mso-wrap-distance-left:9pt;mso-wrap-distance-top:0;mso-wrap-distance-right:9pt;mso-wrap-distance-bottom:0;mso-position-horizontal:absolute;mso-position-horizontal-relative:text;mso-position-vertical:absolute;mso-position-vertical-relative:text;mso-width-percent:0;mso-width-relative:margin;v-text-anchor:top" o:gfxdata="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" fillcolor="white [3201]" stroked="f" strokeweight=".5pt">
+                <v:textbox>
+                  <w:txbxContent>
+                    <w:p>
+                      <w:r>
+                        <w:t>Initial Drawing</w:t>
+                      </w:r>
+                    </w:p>
+                  </w:txbxContent>
+                </v:textbox>
+              </v:shape>
+            </w:pict>
+          </mc:Fallback>
+        </mc:AlternateContent>
+      </w:r>
+      <w:r>
+        <w:rPr>
+          <w:noProof/>
+        </w:rPr>
+        <w:drawing>
+          <wp:inline distT="0" distB="0" distL="0" distR="0" wp14:anchorId="4F0BAA42" wp14:editId="16E2D4A3">
+            <wp:extent cx="5943600" cy="3813175"/>
+            <wp:effectExtent l="0" t="0" r="0" b="0"/>
+            <wp:docPr id="1" name="Picture 1" descr="Graphical user interface, application&#10;&#10;Description automatically generated"/>
+            <wp:cNvGraphicFramePr>
+              <a:graphicFrameLocks xmlns:a="http://schemas.openxmlformats.org/drawingml/2006/main" noChangeAspect="1"/>
+            </wp:cNvGraphicFramePr>
+            <a:graphic xmlns:a="http://schemas.openxmlformats.org/drawingml/2006/main">
+              <a:graphicData uri="http://schemas.openxmlformats.org/drawingml/2006/picture">
+                <pic:pic xmlns:pic="http://schemas.openxmlformats.org/drawingml/2006/picture">
+                  <pic:nvPicPr>
+                    <pic:cNvPr id="1" name="Picture 1" descr="Graphical user interface, application&#10;&#10;Description automatically generated"/>
+                    <pic:cNvPicPr/>
+                  </pic:nvPicPr>
+                  <pic:blipFill>
+                    <a:blip r:embed="rId5"/>
+                    <a:stretch>
+                      <a:fillRect/>
+                    </a:stretch>
+                  </pic:blipFill>
+                  <pic:spPr>
+                    <a:xfrm>
+                      <a:off x="0" y="0"/>
+                      <a:ext cx="5943600" cy="3813175"/>
+                    </a:xfrm>
+                    <a:prstGeom prst="rect">
+                      <a:avLst/>
+                    </a:prstGeom>
+                  </pic:spPr>
+                </pic:pic>
+              </a:graphicData>
+            </a:graphic>
+          </wp:inline>
+        </w:drawing>
+      </w:r>
+    </w:p>
     <w:p/>
     <w:p>
       <w:pPr>
@@ -230,7 +570,13 @@
         <w:t>Tried to implement Command pattern for Undo/Redo using the CommandHistory.java. Couldn’t succeed</w:t>
       </w:r>
       <w:r>
-        <w:t xml:space="preserve"> because of the issue with </w:t>
+        <w:t xml:space="preserve"> because of the issue </w:t>
+      </w:r>
+      <w:r>
+        <w:t xml:space="preserve">that I faced </w:t>
+      </w:r>
+      <w:r>
+        <w:t xml:space="preserve">with </w:t>
       </w:r>
       <w:proofErr w:type="gramStart"/>
       <w:r>
@@ -238,7 +584,7 @@
       </w:r>
       <w:proofErr w:type="gramEnd"/>
       <w:r>
-        <w:t>) method issue</w:t>
+        <w:t>) method</w:t>
       </w:r>
       <w:r>
         <w:t xml:space="preserve">. Trying to figure out How to use the CommandHistory.java file with the </w:t>

</xml_diff>

<commit_message>
Without mode selection, select and move. Final for Check-in 2
</commit_message>
<xml_diff>
--- a/README.docx
+++ b/README.docx
@@ -5,6 +5,36 @@
     <w:p>
       <w:r>
         <w:t>README</w:t>
+      </w:r>
+    </w:p>
+    <w:p>
+      <w:pPr>
+        <w:rPr>
+          <w:b/>
+          <w:bCs/>
+        </w:rPr>
+      </w:pPr>
+      <w:r>
+        <w:rPr>
+          <w:b/>
+          <w:bCs/>
+        </w:rPr>
+        <w:t>Project 1</w:t>
+      </w:r>
+      <w:r>
+        <w:rPr>
+          <w:b/>
+          <w:bCs/>
+          <w:vertAlign w:val="superscript"/>
+        </w:rPr>
+        <w:t>st</w:t>
+      </w:r>
+      <w:r>
+        <w:rPr>
+          <w:b/>
+          <w:bCs/>
+        </w:rPr>
+        <w:t xml:space="preserve"> Check-in</w:t>
       </w:r>
     </w:p>
     <w:p>
@@ -658,6 +688,1250 @@
         <w:t>.</w:t>
       </w:r>
     </w:p>
+    <w:p>
+      <w:pPr>
+        <w:tabs>
+          <w:tab w:val="left" w:pos="7297"/>
+        </w:tabs>
+        <w:rPr>
+          <w:b/>
+          <w:bCs/>
+        </w:rPr>
+      </w:pPr>
+      <w:r>
+        <w:rPr>
+          <w:b/>
+          <w:bCs/>
+        </w:rPr>
+        <w:lastRenderedPageBreak/>
+        <w:t xml:space="preserve">Project </w:t>
+      </w:r>
+      <w:r>
+        <w:rPr>
+          <w:b/>
+          <w:bCs/>
+        </w:rPr>
+        <w:t>2</w:t>
+      </w:r>
+      <w:r>
+        <w:rPr>
+          <w:b/>
+          <w:bCs/>
+          <w:vertAlign w:val="superscript"/>
+        </w:rPr>
+        <w:t>nd</w:t>
+      </w:r>
+      <w:r>
+        <w:rPr>
+          <w:b/>
+          <w:bCs/>
+        </w:rPr>
+        <w:t xml:space="preserve"> Check-in</w:t>
+      </w:r>
+      <w:r>
+        <w:rPr>
+          <w:b/>
+          <w:bCs/>
+        </w:rPr>
+        <w:tab/>
+      </w:r>
+    </w:p>
+    <w:p>
+      <w:pPr>
+        <w:pStyle w:val="ListParagraph"/>
+        <w:numPr>
+          <w:ilvl w:val="0"/>
+          <w:numId w:val="2"/>
+        </w:numPr>
+        <w:rPr>
+          <w:b/>
+          <w:bCs/>
+        </w:rPr>
+      </w:pPr>
+      <w:r>
+        <w:rPr>
+          <w:b/>
+          <w:bCs/>
+        </w:rPr>
+        <w:t>features, bugs, extra credit, and miscellaneous notes.</w:t>
+      </w:r>
+    </w:p>
+    <w:p>
+      <w:pPr>
+        <w:jc w:val="both"/>
+      </w:pPr>
+      <w:r>
+        <w:t xml:space="preserve">I have implemented the button functions CHOOSE SHAPE, CHOOSE PRIMARY COLOR, CHOOSE SECONDARY COLOR, CHOOSE SHADING TYPE. Couldn’t implement the functions of mouse mode. </w:t>
+      </w:r>
+      <w:r>
+        <w:t>So,</w:t>
+      </w:r>
+      <w:r>
+        <w:t xml:space="preserve"> the entire app is always on Draw mode. I struggled with selecting the shape. So, I uploaded the version which has no selection or move features. Major improvement is I managed to implement the Undo/Redo which I couldn’t implement due to the issue I had with </w:t>
+      </w:r>
+      <w:proofErr w:type="gramStart"/>
+      <w:r>
+        <w:t>repaint(</w:t>
+      </w:r>
+      <w:proofErr w:type="gramEnd"/>
+      <w:r>
+        <w:t xml:space="preserve">) method. Anyway I tried fixing the issue with </w:t>
+      </w:r>
+      <w:proofErr w:type="gramStart"/>
+      <w:r>
+        <w:t>repaint(</w:t>
+      </w:r>
+      <w:proofErr w:type="gramEnd"/>
+      <w:r>
+        <w:t xml:space="preserve">) method as you suggested in the feedback last time. But I had no luck going forward with it. Instead, I used the </w:t>
+      </w:r>
+      <w:proofErr w:type="spellStart"/>
+      <w:proofErr w:type="gramStart"/>
+      <w:r>
+        <w:t>setColor</w:t>
+      </w:r>
+      <w:proofErr w:type="spellEnd"/>
+      <w:r>
+        <w:t>(</w:t>
+      </w:r>
+      <w:proofErr w:type="gramEnd"/>
+      <w:r>
+        <w:t xml:space="preserve">) method of Paint Canvas which I can set the Background color whatever the color I want. So I set it to </w:t>
+      </w:r>
+      <w:r>
+        <w:t>“</w:t>
+      </w:r>
+      <w:r>
+        <w:t>white</w:t>
+      </w:r>
+      <w:r>
+        <w:t>”</w:t>
+      </w:r>
+      <w:r>
+        <w:t xml:space="preserve"> whenever I want to </w:t>
+      </w:r>
+      <w:proofErr w:type="gramStart"/>
+      <w:r>
+        <w:t>clear</w:t>
+      </w:r>
+      <w:r>
+        <w:t>(</w:t>
+      </w:r>
+      <w:proofErr w:type="gramEnd"/>
+      <w:r>
+        <w:t>easiest thing I should’ve done last</w:t>
+      </w:r>
+      <w:r>
+        <w:t xml:space="preserve"> check-in</w:t>
+      </w:r>
+      <w:r>
+        <w:t>)</w:t>
+      </w:r>
+      <w:r>
+        <w:t xml:space="preserve">. </w:t>
+      </w:r>
+      <w:r>
+        <w:t>I overrid</w:t>
+      </w:r>
+      <w:r>
+        <w:t>e</w:t>
+      </w:r>
+      <w:r>
+        <w:t xml:space="preserve"> the </w:t>
+      </w:r>
+      <w:proofErr w:type="spellStart"/>
+      <w:r>
+        <w:t>toString</w:t>
+      </w:r>
+      <w:proofErr w:type="spellEnd"/>
+      <w:r>
+        <w:t xml:space="preserve"> method of </w:t>
+      </w:r>
+      <w:proofErr w:type="spellStart"/>
+      <w:r>
+        <w:t>ColorInfo</w:t>
+      </w:r>
+      <w:proofErr w:type="spellEnd"/>
+      <w:r>
+        <w:t xml:space="preserve"> </w:t>
+      </w:r>
+      <w:r>
+        <w:t xml:space="preserve">class. This was helpful for me when I was adding the </w:t>
+      </w:r>
+      <w:proofErr w:type="spellStart"/>
+      <w:r>
+        <w:t>ColorInfo</w:t>
+      </w:r>
+      <w:proofErr w:type="spellEnd"/>
+      <w:r>
+        <w:t xml:space="preserve"> </w:t>
+      </w:r>
+      <w:r>
+        <w:t xml:space="preserve">objects to the </w:t>
+      </w:r>
+      <w:proofErr w:type="spellStart"/>
+      <w:r>
+        <w:t>JOptionPane</w:t>
+      </w:r>
+      <w:proofErr w:type="spellEnd"/>
+      <w:r>
+        <w:t xml:space="preserve"> with input </w:t>
+      </w:r>
+      <w:proofErr w:type="spellStart"/>
+      <w:r>
+        <w:t>dialogbox</w:t>
+      </w:r>
+      <w:proofErr w:type="spellEnd"/>
+      <w:r>
+        <w:t xml:space="preserve">. In order to display the Color, </w:t>
+      </w:r>
+      <w:proofErr w:type="spellStart"/>
+      <w:proofErr w:type="gramStart"/>
+      <w:r>
+        <w:t>toString</w:t>
+      </w:r>
+      <w:proofErr w:type="spellEnd"/>
+      <w:r>
+        <w:t>(</w:t>
+      </w:r>
+      <w:proofErr w:type="gramEnd"/>
+      <w:r>
+        <w:t>) method has to override with the String we want to display. For this I referred following link</w:t>
+      </w:r>
+      <w:r>
+        <w:t>s.</w:t>
+      </w:r>
+    </w:p>
+    <w:p>
+      <w:pPr>
+        <w:jc w:val="both"/>
+      </w:pPr>
+      <w:hyperlink r:id="rId6" w:history="1">
+        <w:r>
+          <w:rPr>
+            <w:rStyle w:val="Hyperlink"/>
+          </w:rPr>
+          <w:t>https://stackoverflow.com/questions/27518555/pop-up-swing-window-with-both-option-and-textfield</w:t>
+        </w:r>
+      </w:hyperlink>
+    </w:p>
+    <w:p>
+      <w:pPr>
+        <w:jc w:val="both"/>
+      </w:pPr>
+      <w:hyperlink r:id="rId7" w:history="1">
+        <w:r>
+          <w:rPr>
+            <w:rStyle w:val="Hyperlink"/>
+          </w:rPr>
+          <w:t>https://www.codejava.net/java-se/swing/jcombobox-basic-tutorial-and-examples</w:t>
+        </w:r>
+      </w:hyperlink>
+      <w:r>
+        <w:t xml:space="preserve"> </w:t>
+      </w:r>
+    </w:p>
+    <w:p>
+      <w:pPr>
+        <w:jc w:val="both"/>
+        <w:rPr>
+          <w:b/>
+          <w:bCs/>
+        </w:rPr>
+      </w:pPr>
+      <w:r>
+        <w:rPr>
+          <w:b/>
+          <w:bCs/>
+          <w:noProof/>
+        </w:rPr>
+        <w:drawing>
+          <wp:anchor distT="0" distB="0" distL="114300" distR="114300" simplePos="0" relativeHeight="251673600" behindDoc="1" locked="0" layoutInCell="1" allowOverlap="1" wp14:anchorId="67CE412B" wp14:editId="70895D2B">
+            <wp:simplePos x="0" y="0"/>
+            <wp:positionH relativeFrom="margin">
+              <wp:align>right</wp:align>
+            </wp:positionH>
+            <wp:positionV relativeFrom="paragraph">
+              <wp:posOffset>286385</wp:posOffset>
+            </wp:positionV>
+            <wp:extent cx="5943600" cy="3813175"/>
+            <wp:effectExtent l="0" t="0" r="0" b="0"/>
+            <wp:wrapNone/>
+            <wp:docPr id="14" name="Picture 14" descr="Graphical user interface, application&#10;&#10;Description automatically generated"/>
+            <wp:cNvGraphicFramePr>
+              <a:graphicFrameLocks xmlns:a="http://schemas.openxmlformats.org/drawingml/2006/main" noChangeAspect="1"/>
+            </wp:cNvGraphicFramePr>
+            <a:graphic xmlns:a="http://schemas.openxmlformats.org/drawingml/2006/main">
+              <a:graphicData uri="http://schemas.openxmlformats.org/drawingml/2006/picture">
+                <pic:pic xmlns:pic="http://schemas.openxmlformats.org/drawingml/2006/picture">
+                  <pic:nvPicPr>
+                    <pic:cNvPr id="14" name="Picture 14" descr="Graphical user interface, application&#10;&#10;Description automatically generated"/>
+                    <pic:cNvPicPr/>
+                  </pic:nvPicPr>
+                  <pic:blipFill>
+                    <a:blip r:embed="rId8">
+                      <a:extLst>
+                        <a:ext uri="{28A0092B-C50C-407E-A947-70E740481C1C}">
+                          <a14:useLocalDpi xmlns:a14="http://schemas.microsoft.com/office/drawing/2010/main" val="0"/>
+                        </a:ext>
+                      </a:extLst>
+                    </a:blip>
+                    <a:stretch>
+                      <a:fillRect/>
+                    </a:stretch>
+                  </pic:blipFill>
+                  <pic:spPr>
+                    <a:xfrm>
+                      <a:off x="0" y="0"/>
+                      <a:ext cx="5943600" cy="3813175"/>
+                    </a:xfrm>
+                    <a:prstGeom prst="rect">
+                      <a:avLst/>
+                    </a:prstGeom>
+                  </pic:spPr>
+                </pic:pic>
+              </a:graphicData>
+            </a:graphic>
+            <wp14:sizeRelH relativeFrom="page">
+              <wp14:pctWidth>0</wp14:pctWidth>
+            </wp14:sizeRelH>
+            <wp14:sizeRelV relativeFrom="page">
+              <wp14:pctHeight>0</wp14:pctHeight>
+            </wp14:sizeRelV>
+          </wp:anchor>
+        </w:drawing>
+      </w:r>
+      <w:r>
+        <w:rPr>
+          <w:b/>
+          <w:bCs/>
+        </w:rPr>
+        <w:t>Sample View of the App</w:t>
+      </w:r>
+    </w:p>
+    <w:p>
+      <w:pPr>
+        <w:jc w:val="both"/>
+      </w:pPr>
+    </w:p>
+    <w:p>
+      <w:pPr>
+        <w:jc w:val="both"/>
+      </w:pPr>
+    </w:p>
+    <w:p>
+      <w:pPr>
+        <w:jc w:val="both"/>
+      </w:pPr>
+    </w:p>
+    <w:p>
+      <w:pPr>
+        <w:jc w:val="both"/>
+      </w:pPr>
+    </w:p>
+    <w:p>
+      <w:pPr>
+        <w:jc w:val="both"/>
+      </w:pPr>
+    </w:p>
+    <w:p>
+      <w:pPr>
+        <w:jc w:val="both"/>
+      </w:pPr>
+      <w:r>
+        <w:tab/>
+      </w:r>
+    </w:p>
+    <w:p>
+      <w:pPr>
+        <w:jc w:val="both"/>
+      </w:pPr>
+    </w:p>
+    <w:p>
+      <w:pPr>
+        <w:jc w:val="both"/>
+      </w:pPr>
+    </w:p>
+    <w:p>
+      <w:pPr>
+        <w:jc w:val="both"/>
+      </w:pPr>
+    </w:p>
+    <w:p>
+      <w:pPr>
+        <w:jc w:val="both"/>
+      </w:pPr>
+    </w:p>
+    <w:p>
+      <w:pPr>
+        <w:jc w:val="both"/>
+      </w:pPr>
+    </w:p>
+    <w:p>
+      <w:pPr>
+        <w:jc w:val="both"/>
+      </w:pPr>
+    </w:p>
+    <w:p>
+      <w:pPr>
+        <w:jc w:val="both"/>
+      </w:pPr>
+    </w:p>
+    <w:p>
+      <w:pPr>
+        <w:jc w:val="both"/>
+      </w:pPr>
+    </w:p>
+    <w:p>
+      <w:pPr>
+        <w:pStyle w:val="ListParagraph"/>
+        <w:numPr>
+          <w:ilvl w:val="0"/>
+          <w:numId w:val="2"/>
+        </w:numPr>
+        <w:jc w:val="both"/>
+      </w:pPr>
+      <w:r>
+        <w:rPr>
+          <w:b/>
+          <w:bCs/>
+        </w:rPr>
+        <w:t>Link to GitHub repo</w:t>
+      </w:r>
+      <w:r>
+        <w:rPr>
+          <w:b/>
+          <w:bCs/>
+        </w:rPr>
+        <w:t xml:space="preserve"> - </w:t>
+      </w:r>
+      <w:hyperlink r:id="rId9" w:history="1">
+        <w:r>
+          <w:rPr>
+            <w:rStyle w:val="Hyperlink"/>
+          </w:rPr>
+          <w:t>https://github.com/sanjayadpf/OOPFinalProject.git</w:t>
+        </w:r>
+      </w:hyperlink>
+    </w:p>
+    <w:p>
+      <w:pPr>
+        <w:jc w:val="both"/>
+      </w:pPr>
+      <w:r>
+        <w:t xml:space="preserve">Note: Please contact me if you have any issues with accessing the </w:t>
+      </w:r>
+      <w:r>
+        <w:t>repo.</w:t>
+      </w:r>
+      <w:r>
+        <w:t xml:space="preserve"> SMALLIKA@depaul.edu</w:t>
+      </w:r>
+    </w:p>
+    <w:p>
+      <w:pPr>
+        <w:pStyle w:val="ListParagraph"/>
+        <w:numPr>
+          <w:ilvl w:val="0"/>
+          <w:numId w:val="2"/>
+        </w:numPr>
+        <w:rPr>
+          <w:b/>
+          <w:bCs/>
+        </w:rPr>
+      </w:pPr>
+      <w:r>
+        <w:rPr>
+          <w:b/>
+          <w:bCs/>
+        </w:rPr>
+        <w:lastRenderedPageBreak/>
+        <w:t>List of Design Patterns</w:t>
+      </w:r>
+    </w:p>
+    <w:p>
+      <w:pPr>
+        <w:jc w:val="both"/>
+      </w:pPr>
+      <w:r>
+        <w:t>I implemented 3 design patterns discussed in the class up to now.</w:t>
+      </w:r>
+    </w:p>
+    <w:p>
+      <w:pPr>
+        <w:pStyle w:val="ListParagraph"/>
+        <w:numPr>
+          <w:ilvl w:val="0"/>
+          <w:numId w:val="3"/>
+        </w:numPr>
+        <w:jc w:val="both"/>
+      </w:pPr>
+      <w:r>
+        <w:t>Command Pattern</w:t>
+      </w:r>
+    </w:p>
+    <w:p>
+      <w:pPr>
+        <w:jc w:val="both"/>
+      </w:pPr>
+      <w:r>
+        <w:t>This is implemented along with the CommandHistory.java for the UNDO/REDO</w:t>
+      </w:r>
+    </w:p>
+    <w:p>
+      <w:pPr>
+        <w:jc w:val="both"/>
+      </w:pPr>
+      <w:r>
+        <w:rPr>
+          <w:noProof/>
+        </w:rPr>
+        <w:drawing>
+          <wp:anchor distT="0" distB="0" distL="114300" distR="114300" simplePos="0" relativeHeight="251665408" behindDoc="1" locked="0" layoutInCell="1" allowOverlap="1" wp14:anchorId="1DA7640A" wp14:editId="18A8D667">
+            <wp:simplePos x="0" y="0"/>
+            <wp:positionH relativeFrom="margin">
+              <wp:posOffset>112454</wp:posOffset>
+            </wp:positionH>
+            <wp:positionV relativeFrom="paragraph">
+              <wp:posOffset>10795</wp:posOffset>
+            </wp:positionV>
+            <wp:extent cx="5241789" cy="3099152"/>
+            <wp:effectExtent l="0" t="0" r="0" b="6350"/>
+            <wp:wrapNone/>
+            <wp:docPr id="7" name="Picture 7" descr="Diagram&#10;&#10;Description automatically generated"/>
+            <wp:cNvGraphicFramePr>
+              <a:graphicFrameLocks xmlns:a="http://schemas.openxmlformats.org/drawingml/2006/main" noChangeAspect="1"/>
+            </wp:cNvGraphicFramePr>
+            <a:graphic xmlns:a="http://schemas.openxmlformats.org/drawingml/2006/main">
+              <a:graphicData uri="http://schemas.openxmlformats.org/drawingml/2006/picture">
+                <pic:pic xmlns:pic="http://schemas.openxmlformats.org/drawingml/2006/picture">
+                  <pic:nvPicPr>
+                    <pic:cNvPr id="7" name="Picture 7" descr="Diagram&#10;&#10;Description automatically generated"/>
+                    <pic:cNvPicPr>
+                      <a:picLocks noChangeAspect="1" noChangeArrowheads="1"/>
+                    </pic:cNvPicPr>
+                  </pic:nvPicPr>
+                  <pic:blipFill rotWithShape="1">
+                    <a:blip r:embed="rId10">
+                      <a:extLst>
+                        <a:ext uri="{28A0092B-C50C-407E-A947-70E740481C1C}">
+                          <a14:useLocalDpi xmlns:a14="http://schemas.microsoft.com/office/drawing/2010/main" val="0"/>
+                        </a:ext>
+                      </a:extLst>
+                    </a:blip>
+                    <a:srcRect t="5379"/>
+                    <a:stretch/>
+                  </pic:blipFill>
+                  <pic:spPr bwMode="auto">
+                    <a:xfrm>
+                      <a:off x="0" y="0"/>
+                      <a:ext cx="5241789" cy="3099152"/>
+                    </a:xfrm>
+                    <a:prstGeom prst="rect">
+                      <a:avLst/>
+                    </a:prstGeom>
+                    <a:noFill/>
+                    <a:ln>
+                      <a:noFill/>
+                    </a:ln>
+                    <a:extLst>
+                      <a:ext uri="{53640926-AAD7-44D8-BBD7-CCE9431645EC}">
+                        <a14:shadowObscured xmlns:a14="http://schemas.microsoft.com/office/drawing/2010/main"/>
+                      </a:ext>
+                    </a:extLst>
+                  </pic:spPr>
+                </pic:pic>
+              </a:graphicData>
+            </a:graphic>
+            <wp14:sizeRelH relativeFrom="page">
+              <wp14:pctWidth>0</wp14:pctWidth>
+            </wp14:sizeRelH>
+            <wp14:sizeRelV relativeFrom="page">
+              <wp14:pctHeight>0</wp14:pctHeight>
+            </wp14:sizeRelV>
+          </wp:anchor>
+        </w:drawing>
+      </w:r>
+    </w:p>
+    <w:p>
+      <w:pPr>
+        <w:jc w:val="both"/>
+      </w:pPr>
+    </w:p>
+    <w:p>
+      <w:pPr>
+        <w:jc w:val="both"/>
+      </w:pPr>
+    </w:p>
+    <w:p>
+      <w:pPr>
+        <w:jc w:val="both"/>
+      </w:pPr>
+      <w:r>
+        <w:rPr>
+          <w:noProof/>
+        </w:rPr>
+        <w:drawing>
+          <wp:anchor distT="0" distB="0" distL="114300" distR="114300" simplePos="0" relativeHeight="251668480" behindDoc="1" locked="0" layoutInCell="1" allowOverlap="1" wp14:anchorId="0D41431F" wp14:editId="71F14FD4">
+            <wp:simplePos x="0" y="0"/>
+            <wp:positionH relativeFrom="margin">
+              <wp:posOffset>69018</wp:posOffset>
+            </wp:positionH>
+            <wp:positionV relativeFrom="paragraph">
+              <wp:posOffset>199155</wp:posOffset>
+            </wp:positionV>
+            <wp:extent cx="852927" cy="1888624"/>
+            <wp:effectExtent l="0" t="0" r="4445" b="0"/>
+            <wp:wrapNone/>
+            <wp:docPr id="11" name="Picture 11" descr="Graphical user interface&#10;&#10;Description automatically generated"/>
+            <wp:cNvGraphicFramePr>
+              <a:graphicFrameLocks xmlns:a="http://schemas.openxmlformats.org/drawingml/2006/main" noChangeAspect="1"/>
+            </wp:cNvGraphicFramePr>
+            <a:graphic xmlns:a="http://schemas.openxmlformats.org/drawingml/2006/main">
+              <a:graphicData uri="http://schemas.openxmlformats.org/drawingml/2006/picture">
+                <pic:pic xmlns:pic="http://schemas.openxmlformats.org/drawingml/2006/picture">
+                  <pic:nvPicPr>
+                    <pic:cNvPr id="11" name="Picture 11" descr="Graphical user interface&#10;&#10;Description automatically generated"/>
+                    <pic:cNvPicPr/>
+                  </pic:nvPicPr>
+                  <pic:blipFill rotWithShape="1">
+                    <a:blip r:embed="rId11">
+                      <a:extLst>
+                        <a:ext uri="{28A0092B-C50C-407E-A947-70E740481C1C}">
+                          <a14:useLocalDpi xmlns:a14="http://schemas.microsoft.com/office/drawing/2010/main" val="0"/>
+                        </a:ext>
+                      </a:extLst>
+                    </a:blip>
+                    <a:srcRect l="89337" t="34966" r="1465" b="28827"/>
+                    <a:stretch/>
+                  </pic:blipFill>
+                  <pic:spPr bwMode="auto">
+                    <a:xfrm>
+                      <a:off x="0" y="0"/>
+                      <a:ext cx="852927" cy="1888624"/>
+                    </a:xfrm>
+                    <a:prstGeom prst="rect">
+                      <a:avLst/>
+                    </a:prstGeom>
+                    <a:ln>
+                      <a:noFill/>
+                    </a:ln>
+                    <a:extLst>
+                      <a:ext uri="{53640926-AAD7-44D8-BBD7-CCE9431645EC}">
+                        <a14:shadowObscured xmlns:a14="http://schemas.microsoft.com/office/drawing/2010/main"/>
+                      </a:ext>
+                    </a:extLst>
+                  </pic:spPr>
+                </pic:pic>
+              </a:graphicData>
+            </a:graphic>
+            <wp14:sizeRelH relativeFrom="page">
+              <wp14:pctWidth>0</wp14:pctWidth>
+            </wp14:sizeRelH>
+            <wp14:sizeRelV relativeFrom="page">
+              <wp14:pctHeight>0</wp14:pctHeight>
+            </wp14:sizeRelV>
+          </wp:anchor>
+        </w:drawing>
+      </w:r>
+    </w:p>
+    <w:p>
+      <w:pPr>
+        <w:jc w:val="both"/>
+      </w:pPr>
+    </w:p>
+    <w:p>
+      <w:pPr>
+        <w:jc w:val="both"/>
+      </w:pPr>
+    </w:p>
+    <w:p>
+      <w:pPr>
+        <w:jc w:val="both"/>
+      </w:pPr>
+    </w:p>
+    <w:p>
+      <w:pPr>
+        <w:jc w:val="both"/>
+      </w:pPr>
+    </w:p>
+    <w:p>
+      <w:pPr>
+        <w:jc w:val="both"/>
+      </w:pPr>
+    </w:p>
+    <w:p>
+      <w:pPr>
+        <w:jc w:val="both"/>
+      </w:pPr>
+    </w:p>
+    <w:p>
+      <w:pPr>
+        <w:jc w:val="both"/>
+      </w:pPr>
+    </w:p>
+    <w:p>
+      <w:pPr>
+        <w:jc w:val="both"/>
+      </w:pPr>
+    </w:p>
+    <w:p>
+      <w:pPr>
+        <w:pStyle w:val="ListParagraph"/>
+        <w:numPr>
+          <w:ilvl w:val="0"/>
+          <w:numId w:val="3"/>
+        </w:numPr>
+        <w:jc w:val="both"/>
+      </w:pPr>
+      <w:r>
+        <w:t>Strategy Pattern</w:t>
+      </w:r>
+    </w:p>
+    <w:p>
+      <w:pPr>
+        <w:jc w:val="both"/>
+      </w:pPr>
+      <w:r>
+        <w:rPr>
+          <w:noProof/>
+        </w:rPr>
+        <w:drawing>
+          <wp:anchor distT="0" distB="0" distL="114300" distR="114300" simplePos="0" relativeHeight="251666432" behindDoc="1" locked="0" layoutInCell="1" allowOverlap="1" wp14:anchorId="661A64D0" wp14:editId="48FD545F">
+            <wp:simplePos x="0" y="0"/>
+            <wp:positionH relativeFrom="column">
+              <wp:posOffset>-92716</wp:posOffset>
+            </wp:positionH>
+            <wp:positionV relativeFrom="paragraph">
+              <wp:posOffset>274699</wp:posOffset>
+            </wp:positionV>
+            <wp:extent cx="5547360" cy="3646170"/>
+            <wp:effectExtent l="0" t="0" r="0" b="0"/>
+            <wp:wrapNone/>
+            <wp:docPr id="8" name="Picture 8" descr="Diagram&#10;&#10;Description automatically generated"/>
+            <wp:cNvGraphicFramePr>
+              <a:graphicFrameLocks xmlns:a="http://schemas.openxmlformats.org/drawingml/2006/main" noChangeAspect="1"/>
+            </wp:cNvGraphicFramePr>
+            <a:graphic xmlns:a="http://schemas.openxmlformats.org/drawingml/2006/main">
+              <a:graphicData uri="http://schemas.openxmlformats.org/drawingml/2006/picture">
+                <pic:pic xmlns:pic="http://schemas.openxmlformats.org/drawingml/2006/picture">
+                  <pic:nvPicPr>
+                    <pic:cNvPr id="8" name="Picture 8" descr="Diagram&#10;&#10;Description automatically generated"/>
+                    <pic:cNvPicPr>
+                      <a:picLocks noChangeAspect="1" noChangeArrowheads="1"/>
+                    </pic:cNvPicPr>
+                  </pic:nvPicPr>
+                  <pic:blipFill rotWithShape="1">
+                    <a:blip r:embed="rId12">
+                      <a:extLst>
+                        <a:ext uri="{28A0092B-C50C-407E-A947-70E740481C1C}">
+                          <a14:useLocalDpi xmlns:a14="http://schemas.microsoft.com/office/drawing/2010/main" val="0"/>
+                        </a:ext>
+                      </a:extLst>
+                    </a:blip>
+                    <a:srcRect l="-129" t="4896" r="6787" b="9065"/>
+                    <a:stretch/>
+                  </pic:blipFill>
+                  <pic:spPr bwMode="auto">
+                    <a:xfrm>
+                      <a:off x="0" y="0"/>
+                      <a:ext cx="5547360" cy="3646170"/>
+                    </a:xfrm>
+                    <a:prstGeom prst="rect">
+                      <a:avLst/>
+                    </a:prstGeom>
+                    <a:noFill/>
+                    <a:ln>
+                      <a:noFill/>
+                    </a:ln>
+                    <a:extLst>
+                      <a:ext uri="{53640926-AAD7-44D8-BBD7-CCE9431645EC}">
+                        <a14:shadowObscured xmlns:a14="http://schemas.microsoft.com/office/drawing/2010/main"/>
+                      </a:ext>
+                    </a:extLst>
+                  </pic:spPr>
+                </pic:pic>
+              </a:graphicData>
+            </a:graphic>
+            <wp14:sizeRelH relativeFrom="page">
+              <wp14:pctWidth>0</wp14:pctWidth>
+            </wp14:sizeRelH>
+            <wp14:sizeRelV relativeFrom="page">
+              <wp14:pctHeight>0</wp14:pctHeight>
+            </wp14:sizeRelV>
+          </wp:anchor>
+        </w:drawing>
+      </w:r>
+      <w:r>
+        <w:t xml:space="preserve">To draw the </w:t>
+      </w:r>
+      <w:r>
+        <w:t xml:space="preserve">shape with same </w:t>
+      </w:r>
+      <w:proofErr w:type="gramStart"/>
+      <w:r>
+        <w:t>draw(</w:t>
+      </w:r>
+      <w:proofErr w:type="gramEnd"/>
+      <w:r>
+        <w:t>) method while the object assigned is changing in run time.</w:t>
+      </w:r>
+      <w:r>
+        <w:tab/>
+      </w:r>
+    </w:p>
+    <w:p>
+      <w:pPr>
+        <w:jc w:val="both"/>
+      </w:pPr>
+      <w:r>
+        <w:rPr>
+          <w:noProof/>
+        </w:rPr>
+        <w:drawing>
+          <wp:anchor distT="0" distB="0" distL="114300" distR="114300" simplePos="0" relativeHeight="251670528" behindDoc="1" locked="0" layoutInCell="1" allowOverlap="1" wp14:anchorId="47DE1ED8" wp14:editId="0F897C32">
+            <wp:simplePos x="0" y="0"/>
+            <wp:positionH relativeFrom="margin">
+              <wp:align>left</wp:align>
+            </wp:positionH>
+            <wp:positionV relativeFrom="paragraph">
+              <wp:posOffset>28434</wp:posOffset>
+            </wp:positionV>
+            <wp:extent cx="852927" cy="1888624"/>
+            <wp:effectExtent l="0" t="0" r="4445" b="0"/>
+            <wp:wrapNone/>
+            <wp:docPr id="12" name="Picture 12" descr="Graphical user interface&#10;&#10;Description automatically generated"/>
+            <wp:cNvGraphicFramePr>
+              <a:graphicFrameLocks xmlns:a="http://schemas.openxmlformats.org/drawingml/2006/main" noChangeAspect="1"/>
+            </wp:cNvGraphicFramePr>
+            <a:graphic xmlns:a="http://schemas.openxmlformats.org/drawingml/2006/main">
+              <a:graphicData uri="http://schemas.openxmlformats.org/drawingml/2006/picture">
+                <pic:pic xmlns:pic="http://schemas.openxmlformats.org/drawingml/2006/picture">
+                  <pic:nvPicPr>
+                    <pic:cNvPr id="11" name="Picture 11" descr="Graphical user interface&#10;&#10;Description automatically generated"/>
+                    <pic:cNvPicPr/>
+                  </pic:nvPicPr>
+                  <pic:blipFill rotWithShape="1">
+                    <a:blip r:embed="rId11">
+                      <a:extLst>
+                        <a:ext uri="{28A0092B-C50C-407E-A947-70E740481C1C}">
+                          <a14:useLocalDpi xmlns:a14="http://schemas.microsoft.com/office/drawing/2010/main" val="0"/>
+                        </a:ext>
+                      </a:extLst>
+                    </a:blip>
+                    <a:srcRect l="89337" t="34966" r="1465" b="28827"/>
+                    <a:stretch/>
+                  </pic:blipFill>
+                  <pic:spPr bwMode="auto">
+                    <a:xfrm>
+                      <a:off x="0" y="0"/>
+                      <a:ext cx="852927" cy="1888624"/>
+                    </a:xfrm>
+                    <a:prstGeom prst="rect">
+                      <a:avLst/>
+                    </a:prstGeom>
+                    <a:ln>
+                      <a:noFill/>
+                    </a:ln>
+                    <a:extLst>
+                      <a:ext uri="{53640926-AAD7-44D8-BBD7-CCE9431645EC}">
+                        <a14:shadowObscured xmlns:a14="http://schemas.microsoft.com/office/drawing/2010/main"/>
+                      </a:ext>
+                    </a:extLst>
+                  </pic:spPr>
+                </pic:pic>
+              </a:graphicData>
+            </a:graphic>
+            <wp14:sizeRelH relativeFrom="page">
+              <wp14:pctWidth>0</wp14:pctWidth>
+            </wp14:sizeRelH>
+            <wp14:sizeRelV relativeFrom="page">
+              <wp14:pctHeight>0</wp14:pctHeight>
+            </wp14:sizeRelV>
+          </wp:anchor>
+        </w:drawing>
+      </w:r>
+    </w:p>
+    <w:p>
+      <w:pPr>
+        <w:jc w:val="both"/>
+      </w:pPr>
+    </w:p>
+    <w:p>
+      <w:pPr>
+        <w:tabs>
+          <w:tab w:val="left" w:pos="6353"/>
+        </w:tabs>
+        <w:jc w:val="both"/>
+      </w:pPr>
+      <w:r>
+        <w:tab/>
+      </w:r>
+    </w:p>
+    <w:p>
+      <w:pPr>
+        <w:jc w:val="both"/>
+      </w:pPr>
+    </w:p>
+    <w:p>
+      <w:pPr>
+        <w:jc w:val="both"/>
+      </w:pPr>
+    </w:p>
+    <w:p>
+      <w:pPr>
+        <w:tabs>
+          <w:tab w:val="left" w:pos="6522"/>
+        </w:tabs>
+        <w:jc w:val="both"/>
+      </w:pPr>
+      <w:r>
+        <w:tab/>
+      </w:r>
+    </w:p>
+    <w:p>
+      <w:pPr>
+        <w:jc w:val="both"/>
+      </w:pPr>
+    </w:p>
+    <w:p>
+      <w:pPr>
+        <w:jc w:val="both"/>
+      </w:pPr>
+    </w:p>
+    <w:p>
+      <w:pPr>
+        <w:jc w:val="both"/>
+      </w:pPr>
+    </w:p>
+    <w:p>
+      <w:pPr>
+        <w:jc w:val="both"/>
+      </w:pPr>
+    </w:p>
+    <w:p>
+      <w:pPr>
+        <w:jc w:val="both"/>
+      </w:pPr>
+    </w:p>
+    <w:p>
+      <w:pPr>
+        <w:jc w:val="both"/>
+      </w:pPr>
+      <w:r>
+        <w:lastRenderedPageBreak/>
+        <w:t>Note: Not all relationships are shown. Only the required ones.</w:t>
+      </w:r>
+    </w:p>
+    <w:p>
+      <w:pPr>
+        <w:pStyle w:val="ListParagraph"/>
+        <w:numPr>
+          <w:ilvl w:val="0"/>
+          <w:numId w:val="3"/>
+        </w:numPr>
+        <w:jc w:val="both"/>
+      </w:pPr>
+      <w:r>
+        <w:t>Observer Pattern</w:t>
+      </w:r>
+    </w:p>
+    <w:p>
+      <w:pPr>
+        <w:jc w:val="both"/>
+      </w:pPr>
+      <w:r>
+        <w:t xml:space="preserve">To </w:t>
+      </w:r>
+      <w:r>
+        <w:t>notify</w:t>
+      </w:r>
+      <w:r>
+        <w:t xml:space="preserve"> the which shape currently is drawn.</w:t>
+      </w:r>
+    </w:p>
+    <w:p>
+      <w:pPr>
+        <w:jc w:val="both"/>
+      </w:pPr>
+      <w:r>
+        <w:rPr>
+          <w:noProof/>
+        </w:rPr>
+        <w:drawing>
+          <wp:anchor distT="0" distB="0" distL="114300" distR="114300" simplePos="0" relativeHeight="251672576" behindDoc="1" locked="0" layoutInCell="1" allowOverlap="1" wp14:anchorId="4119C4C8" wp14:editId="2C8CEDAB">
+            <wp:simplePos x="0" y="0"/>
+            <wp:positionH relativeFrom="margin">
+              <wp:posOffset>-394899</wp:posOffset>
+            </wp:positionH>
+            <wp:positionV relativeFrom="paragraph">
+              <wp:posOffset>317712</wp:posOffset>
+            </wp:positionV>
+            <wp:extent cx="852927" cy="1888624"/>
+            <wp:effectExtent l="0" t="0" r="4445" b="0"/>
+            <wp:wrapNone/>
+            <wp:docPr id="13" name="Picture 13" descr="Graphical user interface&#10;&#10;Description automatically generated"/>
+            <wp:cNvGraphicFramePr>
+              <a:graphicFrameLocks xmlns:a="http://schemas.openxmlformats.org/drawingml/2006/main" noChangeAspect="1"/>
+            </wp:cNvGraphicFramePr>
+            <a:graphic xmlns:a="http://schemas.openxmlformats.org/drawingml/2006/main">
+              <a:graphicData uri="http://schemas.openxmlformats.org/drawingml/2006/picture">
+                <pic:pic xmlns:pic="http://schemas.openxmlformats.org/drawingml/2006/picture">
+                  <pic:nvPicPr>
+                    <pic:cNvPr id="11" name="Picture 11" descr="Graphical user interface&#10;&#10;Description automatically generated"/>
+                    <pic:cNvPicPr/>
+                  </pic:nvPicPr>
+                  <pic:blipFill rotWithShape="1">
+                    <a:blip r:embed="rId11">
+                      <a:extLst>
+                        <a:ext uri="{28A0092B-C50C-407E-A947-70E740481C1C}">
+                          <a14:useLocalDpi xmlns:a14="http://schemas.microsoft.com/office/drawing/2010/main" val="0"/>
+                        </a:ext>
+                      </a:extLst>
+                    </a:blip>
+                    <a:srcRect l="89337" t="34966" r="1465" b="28827"/>
+                    <a:stretch/>
+                  </pic:blipFill>
+                  <pic:spPr bwMode="auto">
+                    <a:xfrm>
+                      <a:off x="0" y="0"/>
+                      <a:ext cx="852927" cy="1888624"/>
+                    </a:xfrm>
+                    <a:prstGeom prst="rect">
+                      <a:avLst/>
+                    </a:prstGeom>
+                    <a:ln>
+                      <a:noFill/>
+                    </a:ln>
+                    <a:extLst>
+                      <a:ext uri="{53640926-AAD7-44D8-BBD7-CCE9431645EC}">
+                        <a14:shadowObscured xmlns:a14="http://schemas.microsoft.com/office/drawing/2010/main"/>
+                      </a:ext>
+                    </a:extLst>
+                  </pic:spPr>
+                </pic:pic>
+              </a:graphicData>
+            </a:graphic>
+            <wp14:sizeRelH relativeFrom="page">
+              <wp14:pctWidth>0</wp14:pctWidth>
+            </wp14:sizeRelH>
+            <wp14:sizeRelV relativeFrom="page">
+              <wp14:pctHeight>0</wp14:pctHeight>
+            </wp14:sizeRelV>
+          </wp:anchor>
+        </w:drawing>
+      </w:r>
+      <w:r>
+        <w:rPr>
+          <w:noProof/>
+        </w:rPr>
+        <w:drawing>
+          <wp:anchor distT="0" distB="0" distL="114300" distR="114300" simplePos="0" relativeHeight="251667456" behindDoc="1" locked="0" layoutInCell="1" allowOverlap="1" wp14:anchorId="626E6DAA" wp14:editId="500C8117">
+            <wp:simplePos x="0" y="0"/>
+            <wp:positionH relativeFrom="margin">
+              <wp:align>right</wp:align>
+            </wp:positionH>
+            <wp:positionV relativeFrom="paragraph">
+              <wp:posOffset>5150</wp:posOffset>
+            </wp:positionV>
+            <wp:extent cx="5943600" cy="4819015"/>
+            <wp:effectExtent l="0" t="0" r="0" b="635"/>
+            <wp:wrapNone/>
+            <wp:docPr id="10" name="Picture 10" descr="Diagram&#10;&#10;Description automatically generated"/>
+            <wp:cNvGraphicFramePr>
+              <a:graphicFrameLocks xmlns:a="http://schemas.openxmlformats.org/drawingml/2006/main" noChangeAspect="1"/>
+            </wp:cNvGraphicFramePr>
+            <a:graphic xmlns:a="http://schemas.openxmlformats.org/drawingml/2006/main">
+              <a:graphicData uri="http://schemas.openxmlformats.org/drawingml/2006/picture">
+                <pic:pic xmlns:pic="http://schemas.openxmlformats.org/drawingml/2006/picture">
+                  <pic:nvPicPr>
+                    <pic:cNvPr id="10" name="Picture 10" descr="Diagram&#10;&#10;Description automatically generated"/>
+                    <pic:cNvPicPr>
+                      <a:picLocks noChangeAspect="1" noChangeArrowheads="1"/>
+                    </pic:cNvPicPr>
+                  </pic:nvPicPr>
+                  <pic:blipFill rotWithShape="1">
+                    <a:blip r:embed="rId13">
+                      <a:extLst>
+                        <a:ext uri="{28A0092B-C50C-407E-A947-70E740481C1C}">
+                          <a14:useLocalDpi xmlns:a14="http://schemas.microsoft.com/office/drawing/2010/main" val="0"/>
+                        </a:ext>
+                      </a:extLst>
+                    </a:blip>
+                    <a:srcRect t="22491"/>
+                    <a:stretch/>
+                  </pic:blipFill>
+                  <pic:spPr bwMode="auto">
+                    <a:xfrm>
+                      <a:off x="0" y="0"/>
+                      <a:ext cx="5943600" cy="4819015"/>
+                    </a:xfrm>
+                    <a:prstGeom prst="rect">
+                      <a:avLst/>
+                    </a:prstGeom>
+                    <a:noFill/>
+                    <a:ln>
+                      <a:noFill/>
+                    </a:ln>
+                    <a:extLst>
+                      <a:ext uri="{53640926-AAD7-44D8-BBD7-CCE9431645EC}">
+                        <a14:shadowObscured xmlns:a14="http://schemas.microsoft.com/office/drawing/2010/main"/>
+                      </a:ext>
+                    </a:extLst>
+                  </pic:spPr>
+                </pic:pic>
+              </a:graphicData>
+            </a:graphic>
+            <wp14:sizeRelH relativeFrom="page">
+              <wp14:pctWidth>0</wp14:pctWidth>
+            </wp14:sizeRelH>
+            <wp14:sizeRelV relativeFrom="page">
+              <wp14:pctHeight>0</wp14:pctHeight>
+            </wp14:sizeRelV>
+          </wp:anchor>
+        </w:drawing>
+      </w:r>
+    </w:p>
+    <w:p>
+      <w:pPr>
+        <w:jc w:val="both"/>
+      </w:pPr>
+    </w:p>
+    <w:p>
+      <w:pPr>
+        <w:jc w:val="both"/>
+      </w:pPr>
+    </w:p>
+    <w:p>
+      <w:pPr>
+        <w:jc w:val="both"/>
+      </w:pPr>
+    </w:p>
+    <w:p>
+      <w:pPr>
+        <w:jc w:val="both"/>
+      </w:pPr>
+    </w:p>
+    <w:p>
+      <w:pPr>
+        <w:jc w:val="both"/>
+      </w:pPr>
+    </w:p>
+    <w:p>
+      <w:pPr>
+        <w:jc w:val="both"/>
+      </w:pPr>
+    </w:p>
+    <w:p>
+      <w:pPr>
+        <w:tabs>
+          <w:tab w:val="left" w:pos="5264"/>
+        </w:tabs>
+        <w:jc w:val="both"/>
+      </w:pPr>
+      <w:r>
+        <w:tab/>
+      </w:r>
+    </w:p>
+    <w:p>
+      <w:pPr>
+        <w:jc w:val="both"/>
+      </w:pPr>
+    </w:p>
+    <w:p>
+      <w:pPr>
+        <w:jc w:val="both"/>
+      </w:pPr>
+    </w:p>
+    <w:p>
+      <w:pPr>
+        <w:jc w:val="both"/>
+      </w:pPr>
+    </w:p>
+    <w:p>
+      <w:pPr>
+        <w:jc w:val="both"/>
+      </w:pPr>
+    </w:p>
+    <w:p>
+      <w:pPr>
+        <w:jc w:val="both"/>
+      </w:pPr>
+    </w:p>
+    <w:p>
+      <w:pPr>
+        <w:jc w:val="both"/>
+      </w:pPr>
+    </w:p>
+    <w:p>
+      <w:pPr>
+        <w:jc w:val="both"/>
+      </w:pPr>
+    </w:p>
+    <w:p>
+      <w:pPr>
+        <w:jc w:val="both"/>
+      </w:pPr>
+    </w:p>
+    <w:p>
+      <w:pPr>
+        <w:jc w:val="both"/>
+      </w:pPr>
+    </w:p>
+    <w:p>
+      <w:pPr>
+        <w:jc w:val="both"/>
+      </w:pPr>
+    </w:p>
+    <w:p>
+      <w:pPr>
+        <w:jc w:val="both"/>
+      </w:pPr>
+    </w:p>
+    <w:p>
+      <w:pPr>
+        <w:jc w:val="both"/>
+        <w:rPr>
+          <w:b/>
+          <w:bCs/>
+        </w:rPr>
+      </w:pPr>
+      <w:r>
+        <w:rPr>
+          <w:b/>
+          <w:bCs/>
+        </w:rPr>
+        <w:t>Future Development.</w:t>
+      </w:r>
+    </w:p>
+    <w:p>
+      <w:pPr>
+        <w:pStyle w:val="ListParagraph"/>
+        <w:numPr>
+          <w:ilvl w:val="0"/>
+          <w:numId w:val="3"/>
+        </w:numPr>
+        <w:jc w:val="both"/>
+      </w:pPr>
+      <w:r>
+        <w:t xml:space="preserve">Another Subject/Observer to implement the Mode selection or Static Factory Design. </w:t>
+      </w:r>
+    </w:p>
+    <w:p>
+      <w:pPr>
+        <w:jc w:val="both"/>
+      </w:pPr>
+    </w:p>
+    <w:p>
+      <w:pPr>
+        <w:jc w:val="both"/>
+      </w:pPr>
+    </w:p>
+    <w:p>
+      <w:pPr>
+        <w:jc w:val="both"/>
+      </w:pPr>
+    </w:p>
     <w:sectPr>
       <w:pgSz w:w="12240" w:h="15840"/>
       <w:pgMar w:top="1440" w:right="1440" w:bottom="1440" w:left="1440" w:header="720" w:footer="720" w:gutter="0"/>
@@ -671,6 +1945,210 @@
 <file path=word/numbering.xml><?xml version="1.0" encoding="utf-8"?>
 <w:numbering xmlns:wpc="http://schemas.microsoft.com/office/word/2010/wordprocessingCanvas" xmlns:cx="http://schemas.microsoft.com/office/drawing/2014/chartex" xmlns:cx1="http://schemas.microsoft.com/office/drawing/2015/9/8/chartex" xmlns:cx2="http://schemas.microsoft.com/office/drawing/2015/10/21/chartex" xmlns:cx3="http://schemas.microsoft.com/office/drawing/2016/5/9/chartex" xmlns:cx4="http://schemas.microsoft.com/office/drawing/2016/5/10/chartex" xmlns:cx5="http://schemas.microsoft.com/office/drawing/2016/5/11/chartex" xmlns:cx6="http://schemas.microsoft.com/office/drawing/2016/5/12/chartex" xmlns:cx7="http://schemas.microsoft.com/office/drawing/2016/5/13/chartex" xmlns:cx8="http://schemas.microsoft.com/office/drawing/2016/5/14/chartex" xmlns:mc="http://schemas.openxmlformats.org/markup-compatibility/2006" xmlns:aink="http://schemas.microsoft.com/office/drawing/2016/ink" xmlns:am3d="http://schemas.microsoft.com/office/drawing/2017/model3d" xmlns:o="urn:schemas-microsoft-com:office:office" xmlns:oel="http://schemas.microsoft.com/office/2019/extlst" xmlns:r="http://schemas.openxmlformats.org/officeDocument/2006/relationships" xmlns:m="http://schemas.openxmlformats.org/officeDocument/2006/math" xmlns:v="urn:schemas-microsoft-com:vml" xmlns:wp14="http://schemas.microsoft.com/office/word/2010/wordprocessingDrawing" xmlns:wp="http://schemas.openxmlformats.org/drawingml/2006/wordprocessingDrawing" xmlns:w10="urn:schemas-microsoft-com:office:word" xmlns:w="http://schemas.openxmlformats.org/wordprocessingml/2006/main" xmlns:w14="http://schemas.microsoft.com/office/word/2010/wordml" xmlns:w15="http://schemas.microsoft.com/office/word/2012/wordml" xmlns:w16cex="http://schemas.microsoft.com/office/word/2018/wordml/cex" xmlns:w16cid="http://schemas.microsoft.com/office/word/2016/wordml/cid" xmlns:w16="http://schemas.microsoft.com/office/word/2018/wordml" xmlns:w16sdtdh="http://schemas.microsoft.com/office/word/2020/wordml/sdtdatahash" xmlns:w16se="http://schemas.microsoft.com/office/word/2015/wordml/symex" xmlns:wpg="http://schemas.microsoft.com/office/word/2010/wordprocessingGroup" xmlns:wpi="http://schemas.microsoft.com/office/word/2010/wordprocessingInk" xmlns:wne="http://schemas.microsoft.com/office/word/2006/wordml" xmlns:wps="http://schemas.microsoft.com/office/word/2010/wordprocessingShape" mc:Ignorable="w14 w15 w16se w16cid w16 w16cex w16sdtdh wp14">
   <w:abstractNum w:abstractNumId="0" w15:restartNumberingAfterBreak="0">
+    <w:nsid w:val="0D6162BE"/>
+    <w:multiLevelType w:val="hybridMultilevel"/>
+    <w:tmpl w:val="7BA03A54"/>
+    <w:lvl w:ilvl="0" w:tplc="FC1E96C0">
+      <w:start w:val="1"/>
+      <w:numFmt w:val="decimal"/>
+      <w:lvlText w:val="%1."/>
+      <w:lvlJc w:val="left"/>
+      <w:pPr>
+        <w:ind w:left="720" w:hanging="360"/>
+      </w:pPr>
+      <w:rPr>
+        <w:rFonts w:hint="default"/>
+        <w:b/>
+        <w:bCs/>
+      </w:rPr>
+    </w:lvl>
+    <w:lvl w:ilvl="1" w:tplc="FFFFFFFF" w:tentative="1">
+      <w:start w:val="1"/>
+      <w:numFmt w:val="lowerLetter"/>
+      <w:lvlText w:val="%2."/>
+      <w:lvlJc w:val="left"/>
+      <w:pPr>
+        <w:ind w:left="1440" w:hanging="360"/>
+      </w:pPr>
+    </w:lvl>
+    <w:lvl w:ilvl="2" w:tplc="FFFFFFFF" w:tentative="1">
+      <w:start w:val="1"/>
+      <w:numFmt w:val="lowerRoman"/>
+      <w:lvlText w:val="%3."/>
+      <w:lvlJc w:val="right"/>
+      <w:pPr>
+        <w:ind w:left="2160" w:hanging="180"/>
+      </w:pPr>
+    </w:lvl>
+    <w:lvl w:ilvl="3" w:tplc="FFFFFFFF" w:tentative="1">
+      <w:start w:val="1"/>
+      <w:numFmt w:val="decimal"/>
+      <w:lvlText w:val="%4."/>
+      <w:lvlJc w:val="left"/>
+      <w:pPr>
+        <w:ind w:left="2880" w:hanging="360"/>
+      </w:pPr>
+    </w:lvl>
+    <w:lvl w:ilvl="4" w:tplc="FFFFFFFF" w:tentative="1">
+      <w:start w:val="1"/>
+      <w:numFmt w:val="lowerLetter"/>
+      <w:lvlText w:val="%5."/>
+      <w:lvlJc w:val="left"/>
+      <w:pPr>
+        <w:ind w:left="3600" w:hanging="360"/>
+      </w:pPr>
+    </w:lvl>
+    <w:lvl w:ilvl="5" w:tplc="FFFFFFFF" w:tentative="1">
+      <w:start w:val="1"/>
+      <w:numFmt w:val="lowerRoman"/>
+      <w:lvlText w:val="%6."/>
+      <w:lvlJc w:val="right"/>
+      <w:pPr>
+        <w:ind w:left="4320" w:hanging="180"/>
+      </w:pPr>
+    </w:lvl>
+    <w:lvl w:ilvl="6" w:tplc="FFFFFFFF" w:tentative="1">
+      <w:start w:val="1"/>
+      <w:numFmt w:val="decimal"/>
+      <w:lvlText w:val="%7."/>
+      <w:lvlJc w:val="left"/>
+      <w:pPr>
+        <w:ind w:left="5040" w:hanging="360"/>
+      </w:pPr>
+    </w:lvl>
+    <w:lvl w:ilvl="7" w:tplc="FFFFFFFF" w:tentative="1">
+      <w:start w:val="1"/>
+      <w:numFmt w:val="lowerLetter"/>
+      <w:lvlText w:val="%8."/>
+      <w:lvlJc w:val="left"/>
+      <w:pPr>
+        <w:ind w:left="5760" w:hanging="360"/>
+      </w:pPr>
+    </w:lvl>
+    <w:lvl w:ilvl="8" w:tplc="FFFFFFFF" w:tentative="1">
+      <w:start w:val="1"/>
+      <w:numFmt w:val="lowerRoman"/>
+      <w:lvlText w:val="%9."/>
+      <w:lvlJc w:val="right"/>
+      <w:pPr>
+        <w:ind w:left="6480" w:hanging="180"/>
+      </w:pPr>
+    </w:lvl>
+  </w:abstractNum>
+  <w:abstractNum w:abstractNumId="1" w15:restartNumberingAfterBreak="0">
+    <w:nsid w:val="346970B3"/>
+    <w:multiLevelType w:val="hybridMultilevel"/>
+    <w:tmpl w:val="A5A4FCD8"/>
+    <w:lvl w:ilvl="0" w:tplc="04090001">
+      <w:start w:val="1"/>
+      <w:numFmt w:val="bullet"/>
+      <w:lvlText w:val=""/>
+      <w:lvlJc w:val="left"/>
+      <w:pPr>
+        <w:ind w:left="720" w:hanging="360"/>
+      </w:pPr>
+      <w:rPr>
+        <w:rFonts w:ascii="Symbol" w:hAnsi="Symbol" w:hint="default"/>
+      </w:rPr>
+    </w:lvl>
+    <w:lvl w:ilvl="1" w:tplc="04090003" w:tentative="1">
+      <w:start w:val="1"/>
+      <w:numFmt w:val="bullet"/>
+      <w:lvlText w:val="o"/>
+      <w:lvlJc w:val="left"/>
+      <w:pPr>
+        <w:ind w:left="1440" w:hanging="360"/>
+      </w:pPr>
+      <w:rPr>
+        <w:rFonts w:ascii="Courier New" w:hAnsi="Courier New" w:cs="Courier New" w:hint="default"/>
+      </w:rPr>
+    </w:lvl>
+    <w:lvl w:ilvl="2" w:tplc="04090005" w:tentative="1">
+      <w:start w:val="1"/>
+      <w:numFmt w:val="bullet"/>
+      <w:lvlText w:val=""/>
+      <w:lvlJc w:val="left"/>
+      <w:pPr>
+        <w:ind w:left="2160" w:hanging="360"/>
+      </w:pPr>
+      <w:rPr>
+        <w:rFonts w:ascii="Wingdings" w:hAnsi="Wingdings" w:hint="default"/>
+      </w:rPr>
+    </w:lvl>
+    <w:lvl w:ilvl="3" w:tplc="04090001" w:tentative="1">
+      <w:start w:val="1"/>
+      <w:numFmt w:val="bullet"/>
+      <w:lvlText w:val=""/>
+      <w:lvlJc w:val="left"/>
+      <w:pPr>
+        <w:ind w:left="2880" w:hanging="360"/>
+      </w:pPr>
+      <w:rPr>
+        <w:rFonts w:ascii="Symbol" w:hAnsi="Symbol" w:hint="default"/>
+      </w:rPr>
+    </w:lvl>
+    <w:lvl w:ilvl="4" w:tplc="04090003" w:tentative="1">
+      <w:start w:val="1"/>
+      <w:numFmt w:val="bullet"/>
+      <w:lvlText w:val="o"/>
+      <w:lvlJc w:val="left"/>
+      <w:pPr>
+        <w:ind w:left="3600" w:hanging="360"/>
+      </w:pPr>
+      <w:rPr>
+        <w:rFonts w:ascii="Courier New" w:hAnsi="Courier New" w:cs="Courier New" w:hint="default"/>
+      </w:rPr>
+    </w:lvl>
+    <w:lvl w:ilvl="5" w:tplc="04090005" w:tentative="1">
+      <w:start w:val="1"/>
+      <w:numFmt w:val="bullet"/>
+      <w:lvlText w:val=""/>
+      <w:lvlJc w:val="left"/>
+      <w:pPr>
+        <w:ind w:left="4320" w:hanging="360"/>
+      </w:pPr>
+      <w:rPr>
+        <w:rFonts w:ascii="Wingdings" w:hAnsi="Wingdings" w:hint="default"/>
+      </w:rPr>
+    </w:lvl>
+    <w:lvl w:ilvl="6" w:tplc="04090001" w:tentative="1">
+      <w:start w:val="1"/>
+      <w:numFmt w:val="bullet"/>
+      <w:lvlText w:val=""/>
+      <w:lvlJc w:val="left"/>
+      <w:pPr>
+        <w:ind w:left="5040" w:hanging="360"/>
+      </w:pPr>
+      <w:rPr>
+        <w:rFonts w:ascii="Symbol" w:hAnsi="Symbol" w:hint="default"/>
+      </w:rPr>
+    </w:lvl>
+    <w:lvl w:ilvl="7" w:tplc="04090003" w:tentative="1">
+      <w:start w:val="1"/>
+      <w:numFmt w:val="bullet"/>
+      <w:lvlText w:val="o"/>
+      <w:lvlJc w:val="left"/>
+      <w:pPr>
+        <w:ind w:left="5760" w:hanging="360"/>
+      </w:pPr>
+      <w:rPr>
+        <w:rFonts w:ascii="Courier New" w:hAnsi="Courier New" w:cs="Courier New" w:hint="default"/>
+      </w:rPr>
+    </w:lvl>
+    <w:lvl w:ilvl="8" w:tplc="04090005" w:tentative="1">
+      <w:start w:val="1"/>
+      <w:numFmt w:val="bullet"/>
+      <w:lvlText w:val=""/>
+      <w:lvlJc w:val="left"/>
+      <w:pPr>
+        <w:ind w:left="6480" w:hanging="360"/>
+      </w:pPr>
+      <w:rPr>
+        <w:rFonts w:ascii="Wingdings" w:hAnsi="Wingdings" w:hint="default"/>
+      </w:rPr>
+    </w:lvl>
+  </w:abstractNum>
+  <w:abstractNum w:abstractNumId="2" w15:restartNumberingAfterBreak="0">
     <w:nsid w:val="7B314CFD"/>
     <w:multiLevelType w:val="hybridMultilevel"/>
     <w:tmpl w:val="9C4216D8"/>
@@ -760,7 +2238,13 @@
     </w:lvl>
   </w:abstractNum>
   <w:num w:numId="1" w16cid:durableId="1114865103">
+    <w:abstractNumId w:val="2"/>
+  </w:num>
+  <w:num w:numId="2" w16cid:durableId="1428888273">
     <w:abstractNumId w:val="0"/>
+  </w:num>
+  <w:num w:numId="3" w16cid:durableId="1863664441">
+    <w:abstractNumId w:val="1"/>
   </w:num>
 </w:numbering>
 </file>
@@ -1163,6 +2647,7 @@
   <w:style w:type="paragraph" w:default="1" w:styleId="Normal">
     <w:name w:val="Normal"/>
     <w:qFormat/>
+    <w:rsid w:val="004E285B"/>
   </w:style>
   <w:style w:type="character" w:default="1" w:styleId="DefaultParagraphFont">
     <w:name w:val="Default Paragraph Font"/>
@@ -1201,6 +2686,29 @@
       <w:ind w:left="720"/>
       <w:contextualSpacing/>
     </w:pPr>
+  </w:style>
+  <w:style w:type="character" w:styleId="Hyperlink">
+    <w:name w:val="Hyperlink"/>
+    <w:basedOn w:val="DefaultParagraphFont"/>
+    <w:uiPriority w:val="99"/>
+    <w:unhideWhenUsed/>
+    <w:rsid w:val="00BA4536"/>
+    <w:rPr>
+      <w:color w:val="0563C1" w:themeColor="hyperlink"/>
+      <w:u w:val="single"/>
+    </w:rPr>
+  </w:style>
+  <w:style w:type="character" w:styleId="UnresolvedMention">
+    <w:name w:val="Unresolved Mention"/>
+    <w:basedOn w:val="DefaultParagraphFont"/>
+    <w:uiPriority w:val="99"/>
+    <w:semiHidden/>
+    <w:unhideWhenUsed/>
+    <w:rsid w:val="00BA4536"/>
+    <w:rPr>
+      <w:color w:val="605E5C"/>
+      <w:shd w:val="clear" w:color="auto" w:fill="E1DFDD"/>
+    </w:rPr>
   </w:style>
 </w:styles>
 </file>

</xml_diff>

<commit_message>
README for Check in 3
</commit_message>
<xml_diff>
--- a/README.docx
+++ b/README.docx
@@ -1763,6 +1763,1746 @@
         <w:jc w:val="both"/>
       </w:pPr>
     </w:p>
+    <w:p>
+      <w:pPr>
+        <w:jc w:val="both"/>
+      </w:pPr>
+    </w:p>
+    <w:p/>
+    <w:p>
+      <w:pPr>
+        <w:rPr>
+          <w:b/>
+          <w:bCs/>
+        </w:rPr>
+      </w:pPr>
+      <w:r>
+        <w:rPr>
+          <w:b/>
+          <w:bCs/>
+        </w:rPr>
+        <w:lastRenderedPageBreak/>
+        <w:t xml:space="preserve">Project </w:t>
+      </w:r>
+      <w:r>
+        <w:rPr>
+          <w:b/>
+          <w:bCs/>
+        </w:rPr>
+        <w:t>3</w:t>
+      </w:r>
+      <w:r>
+        <w:rPr>
+          <w:b/>
+          <w:bCs/>
+          <w:vertAlign w:val="superscript"/>
+        </w:rPr>
+        <w:t>rd</w:t>
+      </w:r>
+      <w:r>
+        <w:rPr>
+          <w:b/>
+          <w:bCs/>
+        </w:rPr>
+        <w:t xml:space="preserve"> Check-in</w:t>
+      </w:r>
+    </w:p>
+    <w:p>
+      <w:pPr>
+        <w:pStyle w:val="ListParagraph"/>
+        <w:numPr>
+          <w:ilvl w:val="0"/>
+          <w:numId w:val="5"/>
+        </w:numPr>
+        <w:rPr>
+          <w:b/>
+          <w:bCs/>
+        </w:rPr>
+      </w:pPr>
+      <w:r>
+        <w:rPr>
+          <w:b/>
+          <w:bCs/>
+        </w:rPr>
+        <w:t>features, bugs, extra credit, and miscellaneous notes.</w:t>
+      </w:r>
+    </w:p>
+    <w:p>
+      <w:pPr>
+        <w:jc w:val="both"/>
+      </w:pPr>
+      <w:r>
+        <w:t xml:space="preserve">Implemented Select, </w:t>
+      </w:r>
+      <w:r>
+        <w:t>M</w:t>
+      </w:r>
+      <w:r>
+        <w:t xml:space="preserve">ove (which wasn’t working last time) new features Copy, Paste and Delete functioning </w:t>
+      </w:r>
+      <w:r>
+        <w:t>as expected</w:t>
+      </w:r>
+      <w:r>
+        <w:t xml:space="preserve">. </w:t>
+      </w:r>
+      <w:r>
+        <w:t>Improved the single responsibility of DrawObserver Class based on the last feedback. Removed the Strategy selection</w:t>
+      </w:r>
+      <w:r>
+        <w:t xml:space="preserve"> from DrawOb</w:t>
+      </w:r>
+      <w:r>
+        <w:t>s</w:t>
+      </w:r>
+      <w:r>
+        <w:t>erver</w:t>
+      </w:r>
+      <w:r>
+        <w:t xml:space="preserve">. App has the default mode Draw. When selecting first select the “Select” option from the Mouse Mode options and then select the shape. First click an upper Left Point. Then Click the Right Lower Point to make a proper selection. Following the same way select the shape first and then Click Copy and Paste to execute Copy and Paste Command. Paste will locate new shapes shifting 100,100 pixels from the original shape location. For Delete follow the same selection first and then Click the Delete Button.  </w:t>
+      </w:r>
+      <w:r>
+        <w:t>No Undo, Redo implemented for Select and Copy</w:t>
+      </w:r>
+    </w:p>
+    <w:p>
+      <w:pPr>
+        <w:rPr>
+          <w:b/>
+          <w:bCs/>
+        </w:rPr>
+      </w:pPr>
+      <w:r>
+        <w:rPr>
+          <w:b/>
+          <w:bCs/>
+        </w:rPr>
+        <w:t>Sample View of the App</w:t>
+      </w:r>
+      <w:r>
+        <w:rPr>
+          <w:b/>
+          <w:bCs/>
+        </w:rPr>
+        <w:t xml:space="preserve"> (Copy Paste)</w:t>
+      </w:r>
+    </w:p>
+    <w:p>
+      <w:r>
+        <w:rPr>
+          <w:noProof/>
+        </w:rPr>
+        <mc:AlternateContent>
+          <mc:Choice Requires="wps">
+            <w:drawing>
+              <wp:anchor distT="0" distB="0" distL="114300" distR="114300" simplePos="0" relativeHeight="251684864" behindDoc="0" locked="0" layoutInCell="1" allowOverlap="1" wp14:anchorId="6642F1DB" wp14:editId="68EE3A7B">
+                <wp:simplePos x="0" y="0"/>
+                <wp:positionH relativeFrom="column">
+                  <wp:posOffset>3419475</wp:posOffset>
+                </wp:positionH>
+                <wp:positionV relativeFrom="paragraph">
+                  <wp:posOffset>779145</wp:posOffset>
+                </wp:positionV>
+                <wp:extent cx="1247775" cy="638175"/>
+                <wp:effectExtent l="0" t="0" r="9525" b="9525"/>
+                <wp:wrapNone/>
+                <wp:docPr id="20" name="Text Box 20"/>
+                <wp:cNvGraphicFramePr/>
+                <a:graphic xmlns:a="http://schemas.openxmlformats.org/drawingml/2006/main">
+                  <a:graphicData uri="http://schemas.microsoft.com/office/word/2010/wordprocessingShape">
+                    <wps:wsp>
+                      <wps:cNvSpPr txBox="1"/>
+                      <wps:spPr>
+                        <a:xfrm>
+                          <a:off x="0" y="0"/>
+                          <a:ext cx="1247775" cy="638175"/>
+                        </a:xfrm>
+                        <a:prstGeom prst="rect">
+                          <a:avLst/>
+                        </a:prstGeom>
+                        <a:solidFill>
+                          <a:schemeClr val="lt1"/>
+                        </a:solidFill>
+                        <a:ln w="6350">
+                          <a:noFill/>
+                        </a:ln>
+                      </wps:spPr>
+                      <wps:txbx>
+                        <w:txbxContent>
+                          <w:p>
+                            <w:r>
+                              <w:t>Selection example</w:t>
+                            </w:r>
+                            <w:r>
+                              <w:br/>
+                              <w:t>1-First click</w:t>
+                            </w:r>
+                            <w:r>
+                              <w:br/>
+                              <w:t>2-Second click</w:t>
+                            </w:r>
+                            <w:r>
+                              <w:br/>
+                            </w:r>
+                          </w:p>
+                        </w:txbxContent>
+                      </wps:txbx>
+                      <wps:bodyPr rot="0" spcFirstLastPara="0" vertOverflow="overflow" horzOverflow="overflow" vert="horz" wrap="square" lIns="91440" tIns="45720" rIns="91440" bIns="45720" numCol="1" spcCol="0" rtlCol="0" fromWordArt="0" anchor="t" anchorCtr="0" forceAA="0" compatLnSpc="1">
+                        <a:prstTxWarp prst="textNoShape">
+                          <a:avLst/>
+                        </a:prstTxWarp>
+                        <a:noAutofit/>
+                      </wps:bodyPr>
+                    </wps:wsp>
+                  </a:graphicData>
+                </a:graphic>
+                <wp14:sizeRelH relativeFrom="margin">
+                  <wp14:pctWidth>0</wp14:pctWidth>
+                </wp14:sizeRelH>
+                <wp14:sizeRelV relativeFrom="margin">
+                  <wp14:pctHeight>0</wp14:pctHeight>
+                </wp14:sizeRelV>
+              </wp:anchor>
+            </w:drawing>
+          </mc:Choice>
+          <mc:Fallback>
+            <w:pict>
+              <v:shape w14:anchorId="6642F1DB" id="Text Box 20" o:spid="_x0000_s1028" type="#_x0000_t202" style="position:absolute;margin-left:269.25pt;margin-top:61.35pt;width:98.25pt;height:50.25pt;z-index:251684864;visibility:visible;mso-wrap-style:square;mso-width-percent:0;mso-height-percent:0;mso-wrap-distance-left:9pt;mso-wrap-distance-top:0;mso-wrap-distance-right:9pt;mso-wrap-distance-bottom:0;mso-position-horizontal:absolute;mso-position-horizontal-relative:text;mso-position-vertical:absolute;mso-position-vertical-relative:text;mso-width-percent:0;mso-height-percent:0;mso-width-relative:margin;mso-height-relative:margin;v-text-anchor:top" o:gfxdata="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" fillcolor="white [3201]" stroked="f" strokeweight=".5pt">
+                <v:textbox>
+                  <w:txbxContent>
+                    <w:p>
+                      <w:r>
+                        <w:t>Selection example</w:t>
+                      </w:r>
+                      <w:r>
+                        <w:br/>
+                        <w:t>1-First click</w:t>
+                      </w:r>
+                      <w:r>
+                        <w:br/>
+                        <w:t>2-Second click</w:t>
+                      </w:r>
+                      <w:r>
+                        <w:br/>
+                      </w:r>
+                    </w:p>
+                  </w:txbxContent>
+                </v:textbox>
+              </v:shape>
+            </w:pict>
+          </mc:Fallback>
+        </mc:AlternateContent>
+      </w:r>
+      <w:r>
+        <w:rPr>
+          <w:noProof/>
+        </w:rPr>
+        <mc:AlternateContent>
+          <mc:Choice Requires="wps">
+            <w:drawing>
+              <wp:anchor distT="0" distB="0" distL="114300" distR="114300" simplePos="0" relativeHeight="251657214" behindDoc="0" locked="0" layoutInCell="1" allowOverlap="1" wp14:anchorId="640453D8" wp14:editId="35E30B49">
+                <wp:simplePos x="0" y="0"/>
+                <wp:positionH relativeFrom="column">
+                  <wp:posOffset>1419860</wp:posOffset>
+                </wp:positionH>
+                <wp:positionV relativeFrom="paragraph">
+                  <wp:posOffset>1369695</wp:posOffset>
+                </wp:positionV>
+                <wp:extent cx="571500" cy="400050"/>
+                <wp:effectExtent l="0" t="0" r="0" b="0"/>
+                <wp:wrapNone/>
+                <wp:docPr id="24" name="Text Box 24"/>
+                <wp:cNvGraphicFramePr/>
+                <a:graphic xmlns:a="http://schemas.openxmlformats.org/drawingml/2006/main">
+                  <a:graphicData uri="http://schemas.microsoft.com/office/word/2010/wordprocessingShape">
+                    <wps:wsp>
+                      <wps:cNvSpPr txBox="1"/>
+                      <wps:spPr>
+                        <a:xfrm>
+                          <a:off x="0" y="0"/>
+                          <a:ext cx="571500" cy="400050"/>
+                        </a:xfrm>
+                        <a:prstGeom prst="rect">
+                          <a:avLst/>
+                        </a:prstGeom>
+                        <a:solidFill>
+                          <a:schemeClr val="lt1"/>
+                        </a:solidFill>
+                        <a:ln w="6350">
+                          <a:noFill/>
+                        </a:ln>
+                      </wps:spPr>
+                      <wps:txbx>
+                        <w:txbxContent>
+                          <w:p>
+                            <w:r>
+                              <w:t>2</w:t>
+                            </w:r>
+                          </w:p>
+                        </w:txbxContent>
+                      </wps:txbx>
+                      <wps:bodyPr rot="0" spcFirstLastPara="0" vertOverflow="overflow" horzOverflow="overflow" vert="horz" wrap="square" lIns="91440" tIns="45720" rIns="91440" bIns="45720" numCol="1" spcCol="0" rtlCol="0" fromWordArt="0" anchor="t" anchorCtr="0" forceAA="0" compatLnSpc="1">
+                        <a:prstTxWarp prst="textNoShape">
+                          <a:avLst/>
+                        </a:prstTxWarp>
+                        <a:noAutofit/>
+                      </wps:bodyPr>
+                    </wps:wsp>
+                  </a:graphicData>
+                </a:graphic>
+                <wp14:sizeRelH relativeFrom="margin">
+                  <wp14:pctWidth>0</wp14:pctWidth>
+                </wp14:sizeRelH>
+                <wp14:sizeRelV relativeFrom="margin">
+                  <wp14:pctHeight>0</wp14:pctHeight>
+                </wp14:sizeRelV>
+              </wp:anchor>
+            </w:drawing>
+          </mc:Choice>
+          <mc:Fallback>
+            <w:pict>
+              <v:shape w14:anchorId="640453D8" id="Text Box 24" o:spid="_x0000_s1029" type="#_x0000_t202" style="position:absolute;margin-left:111.8pt;margin-top:107.85pt;width:45pt;height:31.5pt;z-index:251657214;visibility:visible;mso-wrap-style:square;mso-width-percent:0;mso-height-percent:0;mso-wrap-distance-left:9pt;mso-wrap-distance-top:0;mso-wrap-distance-right:9pt;mso-wrap-distance-bottom:0;mso-position-horizontal:absolute;mso-position-horizontal-relative:text;mso-position-vertical:absolute;mso-position-vertical-relative:text;mso-width-percent:0;mso-height-percent:0;mso-width-relative:margin;mso-height-relative:margin;v-text-anchor:top" o:gfxdata="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" fillcolor="white [3201]" stroked="f" strokeweight=".5pt">
+                <v:textbox>
+                  <w:txbxContent>
+                    <w:p>
+                      <w:r>
+                        <w:t>2</w:t>
+                      </w:r>
+                    </w:p>
+                  </w:txbxContent>
+                </v:textbox>
+              </v:shape>
+            </w:pict>
+          </mc:Fallback>
+        </mc:AlternateContent>
+      </w:r>
+      <w:r>
+        <w:rPr>
+          <w:noProof/>
+        </w:rPr>
+        <mc:AlternateContent>
+          <mc:Choice Requires="wps">
+            <w:drawing>
+              <wp:anchor distT="0" distB="0" distL="114300" distR="114300" simplePos="0" relativeHeight="251658239" behindDoc="0" locked="0" layoutInCell="1" allowOverlap="1" wp14:anchorId="3D6B500A" wp14:editId="6A5DCB9E">
+                <wp:simplePos x="0" y="0"/>
+                <wp:positionH relativeFrom="column">
+                  <wp:posOffset>66675</wp:posOffset>
+                </wp:positionH>
+                <wp:positionV relativeFrom="paragraph">
+                  <wp:posOffset>483870</wp:posOffset>
+                </wp:positionV>
+                <wp:extent cx="276225" cy="266700"/>
+                <wp:effectExtent l="0" t="0" r="9525" b="0"/>
+                <wp:wrapNone/>
+                <wp:docPr id="21" name="Text Box 21"/>
+                <wp:cNvGraphicFramePr/>
+                <a:graphic xmlns:a="http://schemas.openxmlformats.org/drawingml/2006/main">
+                  <a:graphicData uri="http://schemas.microsoft.com/office/word/2010/wordprocessingShape">
+                    <wps:wsp>
+                      <wps:cNvSpPr txBox="1"/>
+                      <wps:spPr>
+                        <a:xfrm>
+                          <a:off x="0" y="0"/>
+                          <a:ext cx="276225" cy="266700"/>
+                        </a:xfrm>
+                        <a:prstGeom prst="rect">
+                          <a:avLst/>
+                        </a:prstGeom>
+                        <a:solidFill>
+                          <a:schemeClr val="lt1"/>
+                        </a:solidFill>
+                        <a:ln w="6350">
+                          <a:noFill/>
+                        </a:ln>
+                      </wps:spPr>
+                      <wps:txbx>
+                        <w:txbxContent>
+                          <w:p>
+                            <w:r>
+                              <w:t>1</w:t>
+                            </w:r>
+                          </w:p>
+                        </w:txbxContent>
+                      </wps:txbx>
+                      <wps:bodyPr rot="0" spcFirstLastPara="0" vertOverflow="overflow" horzOverflow="overflow" vert="horz" wrap="square" lIns="91440" tIns="45720" rIns="91440" bIns="45720" numCol="1" spcCol="0" rtlCol="0" fromWordArt="0" anchor="t" anchorCtr="0" forceAA="0" compatLnSpc="1">
+                        <a:prstTxWarp prst="textNoShape">
+                          <a:avLst/>
+                        </a:prstTxWarp>
+                        <a:noAutofit/>
+                      </wps:bodyPr>
+                    </wps:wsp>
+                  </a:graphicData>
+                </a:graphic>
+                <wp14:sizeRelH relativeFrom="margin">
+                  <wp14:pctWidth>0</wp14:pctWidth>
+                </wp14:sizeRelH>
+              </wp:anchor>
+            </w:drawing>
+          </mc:Choice>
+          <mc:Fallback>
+            <w:pict>
+              <v:shape w14:anchorId="3D6B500A" id="Text Box 21" o:spid="_x0000_s1030" type="#_x0000_t202" style="position:absolute;margin-left:5.25pt;margin-top:38.1pt;width:21.75pt;height:21pt;z-index:251658239;visibility:visible;mso-wrap-style:square;mso-width-percent:0;mso-wrap-distance-left:9pt;mso-wrap-distance-top:0;mso-wrap-distance-right:9pt;mso-wrap-distance-bottom:0;mso-position-horizontal:absolute;mso-position-horizontal-relative:text;mso-position-vertical:absolute;mso-position-vertical-relative:text;mso-width-percent:0;mso-width-relative:margin;v-text-anchor:top" o:gfxdata="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" fillcolor="white [3201]" stroked="f" strokeweight=".5pt">
+                <v:textbox>
+                  <w:txbxContent>
+                    <w:p>
+                      <w:r>
+                        <w:t>1</w:t>
+                      </w:r>
+                    </w:p>
+                  </w:txbxContent>
+                </v:textbox>
+              </v:shape>
+            </w:pict>
+          </mc:Fallback>
+        </mc:AlternateContent>
+      </w:r>
+      <w:r>
+        <w:rPr>
+          <w:noProof/>
+        </w:rPr>
+        <mc:AlternateContent>
+          <mc:Choice Requires="wps">
+            <w:drawing>
+              <wp:anchor distT="0" distB="0" distL="114300" distR="114300" simplePos="0" relativeHeight="251682816" behindDoc="0" locked="0" layoutInCell="1" allowOverlap="1" wp14:anchorId="10B87A20" wp14:editId="3553D17F">
+                <wp:simplePos x="0" y="0"/>
+                <wp:positionH relativeFrom="column">
+                  <wp:posOffset>1495424</wp:posOffset>
+                </wp:positionH>
+                <wp:positionV relativeFrom="paragraph">
+                  <wp:posOffset>674369</wp:posOffset>
+                </wp:positionV>
+                <wp:extent cx="1866900" cy="209550"/>
+                <wp:effectExtent l="0" t="57150" r="19050" b="19050"/>
+                <wp:wrapNone/>
+                <wp:docPr id="19" name="Straight Arrow Connector 19"/>
+                <wp:cNvGraphicFramePr/>
+                <a:graphic xmlns:a="http://schemas.openxmlformats.org/drawingml/2006/main">
+                  <a:graphicData uri="http://schemas.microsoft.com/office/word/2010/wordprocessingShape">
+                    <wps:wsp>
+                      <wps:cNvCnPr/>
+                      <wps:spPr>
+                        <a:xfrm flipH="1" flipV="1">
+                          <a:off x="0" y="0"/>
+                          <a:ext cx="1866900" cy="209550"/>
+                        </a:xfrm>
+                        <a:prstGeom prst="straightConnector1">
+                          <a:avLst/>
+                        </a:prstGeom>
+                        <a:ln>
+                          <a:tailEnd type="triangle"/>
+                        </a:ln>
+                      </wps:spPr>
+                      <wps:style>
+                        <a:lnRef idx="1">
+                          <a:schemeClr val="accent1"/>
+                        </a:lnRef>
+                        <a:fillRef idx="0">
+                          <a:schemeClr val="accent1"/>
+                        </a:fillRef>
+                        <a:effectRef idx="0">
+                          <a:schemeClr val="accent1"/>
+                        </a:effectRef>
+                        <a:fontRef idx="minor">
+                          <a:schemeClr val="tx1"/>
+                        </a:fontRef>
+                      </wps:style>
+                      <wps:bodyPr/>
+                    </wps:wsp>
+                  </a:graphicData>
+                </a:graphic>
+                <wp14:sizeRelH relativeFrom="margin">
+                  <wp14:pctWidth>0</wp14:pctWidth>
+                </wp14:sizeRelH>
+                <wp14:sizeRelV relativeFrom="margin">
+                  <wp14:pctHeight>0</wp14:pctHeight>
+                </wp14:sizeRelV>
+              </wp:anchor>
+            </w:drawing>
+          </mc:Choice>
+          <mc:Fallback>
+            <w:pict>
+              <v:shapetype w14:anchorId="78341C10" id="_x0000_t32" coordsize="21600,21600" o:spt="32" o:oned="t" path="m,l21600,21600e" filled="f">
+                <v:path arrowok="t" fillok="f" o:connecttype="none"/>
+                <o:lock v:ext="edit" shapetype="t"/>
+              </v:shapetype>
+              <v:shape id="Straight Arrow Connector 19" o:spid="_x0000_s1026" type="#_x0000_t32" style="position:absolute;margin-left:117.75pt;margin-top:53.1pt;width:147pt;height:16.5pt;flip:x y;z-index:251682816;visibility:visible;mso-wrap-style:square;mso-width-percent:0;mso-height-percent:0;mso-wrap-distance-left:9pt;mso-wrap-distance-top:0;mso-wrap-distance-right:9pt;mso-wrap-distance-bottom:0;mso-position-horizontal:absolute;mso-position-horizontal-relative:text;mso-position-vertical:absolute;mso-position-vertical-relative:text;mso-width-percent:0;mso-height-percent:0;mso-width-relative:margin;mso-height-relative:margin" o:gfxdata="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" strokecolor="#4472c4 [3204]" strokeweight=".5pt">
+                <v:stroke endarrow="block" joinstyle="miter"/>
+              </v:shape>
+            </w:pict>
+          </mc:Fallback>
+        </mc:AlternateContent>
+      </w:r>
+      <w:r>
+        <w:rPr>
+          <w:noProof/>
+        </w:rPr>
+        <mc:AlternateContent>
+          <mc:Choice Requires="wps">
+            <w:drawing>
+              <wp:anchor distT="0" distB="0" distL="114300" distR="114300" simplePos="0" relativeHeight="251680768" behindDoc="0" locked="0" layoutInCell="1" allowOverlap="1" wp14:anchorId="3C0B7922" wp14:editId="6915BDF4">
+                <wp:simplePos x="0" y="0"/>
+                <wp:positionH relativeFrom="column">
+                  <wp:posOffset>295275</wp:posOffset>
+                </wp:positionH>
+                <wp:positionV relativeFrom="paragraph">
+                  <wp:posOffset>598170</wp:posOffset>
+                </wp:positionV>
+                <wp:extent cx="1162050" cy="895350"/>
+                <wp:effectExtent l="0" t="0" r="19050" b="19050"/>
+                <wp:wrapNone/>
+                <wp:docPr id="18" name="Rectangle 18"/>
+                <wp:cNvGraphicFramePr/>
+                <a:graphic xmlns:a="http://schemas.openxmlformats.org/drawingml/2006/main">
+                  <a:graphicData uri="http://schemas.microsoft.com/office/word/2010/wordprocessingShape">
+                    <wps:wsp>
+                      <wps:cNvSpPr/>
+                      <wps:spPr>
+                        <a:xfrm>
+                          <a:off x="0" y="0"/>
+                          <a:ext cx="1162050" cy="895350"/>
+                        </a:xfrm>
+                        <a:prstGeom prst="rect">
+                          <a:avLst/>
+                        </a:prstGeom>
+                        <a:noFill/>
+                      </wps:spPr>
+                      <wps:style>
+                        <a:lnRef idx="2">
+                          <a:schemeClr val="accent1">
+                            <a:shade val="50000"/>
+                          </a:schemeClr>
+                        </a:lnRef>
+                        <a:fillRef idx="1">
+                          <a:schemeClr val="accent1"/>
+                        </a:fillRef>
+                        <a:effectRef idx="0">
+                          <a:schemeClr val="accent1"/>
+                        </a:effectRef>
+                        <a:fontRef idx="minor">
+                          <a:schemeClr val="lt1"/>
+                        </a:fontRef>
+                      </wps:style>
+                      <wps:bodyPr rot="0" spcFirstLastPara="0" vertOverflow="overflow" horzOverflow="overflow" vert="horz" wrap="square" lIns="91440" tIns="45720" rIns="91440" bIns="45720" numCol="1" spcCol="0" rtlCol="0" fromWordArt="0" anchor="ctr" anchorCtr="0" forceAA="0" compatLnSpc="1">
+                        <a:prstTxWarp prst="textNoShape">
+                          <a:avLst/>
+                        </a:prstTxWarp>
+                        <a:noAutofit/>
+                      </wps:bodyPr>
+                    </wps:wsp>
+                  </a:graphicData>
+                </a:graphic>
+              </wp:anchor>
+            </w:drawing>
+          </mc:Choice>
+          <mc:Fallback>
+            <w:pict>
+              <v:rect w14:anchorId="1F4CEE7A" id="Rectangle 18" o:spid="_x0000_s1026" style="position:absolute;margin-left:23.25pt;margin-top:47.1pt;width:91.5pt;height:70.5pt;z-index:251680768;visibility:visible;mso-wrap-style:square;mso-wrap-distance-left:9pt;mso-wrap-distance-top:0;mso-wrap-distance-right:9pt;mso-wrap-distance-bottom:0;mso-position-horizontal:absolute;mso-position-horizontal-relative:text;mso-position-vertical:absolute;mso-position-vertical-relative:text;v-text-anchor:middle" o:gfxdata="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" filled="f" strokecolor="#1f3763 [1604]" strokeweight="1pt"/>
+            </w:pict>
+          </mc:Fallback>
+        </mc:AlternateContent>
+      </w:r>
+      <w:r>
+        <w:rPr>
+          <w:noProof/>
+        </w:rPr>
+        <mc:AlternateContent>
+          <mc:Choice Requires="wps">
+            <w:drawing>
+              <wp:anchor distT="0" distB="0" distL="114300" distR="114300" simplePos="0" relativeHeight="251678720" behindDoc="0" locked="0" layoutInCell="1" allowOverlap="1" wp14:anchorId="12699905" wp14:editId="1376F51F">
+                <wp:simplePos x="0" y="0"/>
+                <wp:positionH relativeFrom="column">
+                  <wp:posOffset>1600200</wp:posOffset>
+                </wp:positionH>
+                <wp:positionV relativeFrom="paragraph">
+                  <wp:posOffset>2446020</wp:posOffset>
+                </wp:positionV>
+                <wp:extent cx="1171575" cy="266700"/>
+                <wp:effectExtent l="0" t="0" r="9525" b="0"/>
+                <wp:wrapNone/>
+                <wp:docPr id="16" name="Text Box 16"/>
+                <wp:cNvGraphicFramePr/>
+                <a:graphic xmlns:a="http://schemas.openxmlformats.org/drawingml/2006/main">
+                  <a:graphicData uri="http://schemas.microsoft.com/office/word/2010/wordprocessingShape">
+                    <wps:wsp>
+                      <wps:cNvSpPr txBox="1"/>
+                      <wps:spPr>
+                        <a:xfrm>
+                          <a:off x="0" y="0"/>
+                          <a:ext cx="1171575" cy="266700"/>
+                        </a:xfrm>
+                        <a:prstGeom prst="rect">
+                          <a:avLst/>
+                        </a:prstGeom>
+                        <a:solidFill>
+                          <a:schemeClr val="lt1"/>
+                        </a:solidFill>
+                        <a:ln w="6350">
+                          <a:noFill/>
+                        </a:ln>
+                      </wps:spPr>
+                      <wps:txbx>
+                        <w:txbxContent>
+                          <w:p>
+                            <w:r>
+                              <w:t>After Copy Paste</w:t>
+                            </w:r>
+                          </w:p>
+                        </w:txbxContent>
+                      </wps:txbx>
+                      <wps:bodyPr rot="0" spcFirstLastPara="0" vertOverflow="overflow" horzOverflow="overflow" vert="horz" wrap="square" lIns="91440" tIns="45720" rIns="91440" bIns="45720" numCol="1" spcCol="0" rtlCol="0" fromWordArt="0" anchor="t" anchorCtr="0" forceAA="0" compatLnSpc="1">
+                        <a:prstTxWarp prst="textNoShape">
+                          <a:avLst/>
+                        </a:prstTxWarp>
+                        <a:noAutofit/>
+                      </wps:bodyPr>
+                    </wps:wsp>
+                  </a:graphicData>
+                </a:graphic>
+                <wp14:sizeRelH relativeFrom="margin">
+                  <wp14:pctWidth>0</wp14:pctWidth>
+                </wp14:sizeRelH>
+              </wp:anchor>
+            </w:drawing>
+          </mc:Choice>
+          <mc:Fallback>
+            <w:pict>
+              <v:shape w14:anchorId="12699905" id="Text Box 16" o:spid="_x0000_s1031" type="#_x0000_t202" style="position:absolute;margin-left:126pt;margin-top:192.6pt;width:92.25pt;height:21pt;z-index:251678720;visibility:visible;mso-wrap-style:square;mso-width-percent:0;mso-wrap-distance-left:9pt;mso-wrap-distance-top:0;mso-wrap-distance-right:9pt;mso-wrap-distance-bottom:0;mso-position-horizontal:absolute;mso-position-horizontal-relative:text;mso-position-vertical:absolute;mso-position-vertical-relative:text;mso-width-percent:0;mso-width-relative:margin;v-text-anchor:top" o:gfxdata="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" fillcolor="white [3201]" stroked="f" strokeweight=".5pt">
+                <v:textbox>
+                  <w:txbxContent>
+                    <w:p>
+                      <w:r>
+                        <w:t>After Copy Paste</w:t>
+                      </w:r>
+                    </w:p>
+                  </w:txbxContent>
+                </v:textbox>
+              </v:shape>
+            </w:pict>
+          </mc:Fallback>
+        </mc:AlternateContent>
+      </w:r>
+      <w:r>
+        <w:rPr>
+          <w:noProof/>
+        </w:rPr>
+        <mc:AlternateContent>
+          <mc:Choice Requires="wps">
+            <w:drawing>
+              <wp:anchor distT="0" distB="0" distL="114300" distR="114300" simplePos="0" relativeHeight="251679744" behindDoc="0" locked="0" layoutInCell="1" allowOverlap="1" wp14:anchorId="00DF4BEE" wp14:editId="0ECC8EF1">
+                <wp:simplePos x="0" y="0"/>
+                <wp:positionH relativeFrom="column">
+                  <wp:posOffset>1466850</wp:posOffset>
+                </wp:positionH>
+                <wp:positionV relativeFrom="paragraph">
+                  <wp:posOffset>2160270</wp:posOffset>
+                </wp:positionV>
+                <wp:extent cx="390525" cy="342900"/>
+                <wp:effectExtent l="38100" t="38100" r="28575" b="19050"/>
+                <wp:wrapNone/>
+                <wp:docPr id="17" name="Straight Arrow Connector 17"/>
+                <wp:cNvGraphicFramePr/>
+                <a:graphic xmlns:a="http://schemas.openxmlformats.org/drawingml/2006/main">
+                  <a:graphicData uri="http://schemas.microsoft.com/office/word/2010/wordprocessingShape">
+                    <wps:wsp>
+                      <wps:cNvCnPr/>
+                      <wps:spPr>
+                        <a:xfrm flipH="1" flipV="1">
+                          <a:off x="0" y="0"/>
+                          <a:ext cx="390525" cy="342900"/>
+                        </a:xfrm>
+                        <a:prstGeom prst="straightConnector1">
+                          <a:avLst/>
+                        </a:prstGeom>
+                        <a:ln>
+                          <a:tailEnd type="triangle"/>
+                        </a:ln>
+                      </wps:spPr>
+                      <wps:style>
+                        <a:lnRef idx="1">
+                          <a:schemeClr val="accent1"/>
+                        </a:lnRef>
+                        <a:fillRef idx="0">
+                          <a:schemeClr val="accent1"/>
+                        </a:fillRef>
+                        <a:effectRef idx="0">
+                          <a:schemeClr val="accent1"/>
+                        </a:effectRef>
+                        <a:fontRef idx="minor">
+                          <a:schemeClr val="tx1"/>
+                        </a:fontRef>
+                      </wps:style>
+                      <wps:bodyPr/>
+                    </wps:wsp>
+                  </a:graphicData>
+                </a:graphic>
+              </wp:anchor>
+            </w:drawing>
+          </mc:Choice>
+          <mc:Fallback>
+            <w:pict>
+              <v:shape w14:anchorId="54B3064B" id="Straight Arrow Connector 17" o:spid="_x0000_s1026" type="#_x0000_t32" style="position:absolute;margin-left:115.5pt;margin-top:170.1pt;width:30.75pt;height:27pt;flip:x y;z-index:251679744;visibility:visible;mso-wrap-style:square;mso-wrap-distance-left:9pt;mso-wrap-distance-top:0;mso-wrap-distance-right:9pt;mso-wrap-distance-bottom:0;mso-position-horizontal:absolute;mso-position-horizontal-relative:text;mso-position-vertical:absolute;mso-position-vertical-relative:text" o:gfxdata="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" strokecolor="#4472c4 [3204]" strokeweight=".5pt">
+                <v:stroke endarrow="block" joinstyle="miter"/>
+              </v:shape>
+            </w:pict>
+          </mc:Fallback>
+        </mc:AlternateContent>
+      </w:r>
+      <w:r>
+        <w:rPr>
+          <w:noProof/>
+        </w:rPr>
+        <mc:AlternateContent>
+          <mc:Choice Requires="wps">
+            <w:drawing>
+              <wp:anchor distT="0" distB="0" distL="114300" distR="114300" simplePos="0" relativeHeight="251675648" behindDoc="0" locked="0" layoutInCell="1" allowOverlap="1" wp14:anchorId="0F29A8BB" wp14:editId="669F7307">
+                <wp:simplePos x="0" y="0"/>
+                <wp:positionH relativeFrom="column">
+                  <wp:posOffset>2009775</wp:posOffset>
+                </wp:positionH>
+                <wp:positionV relativeFrom="paragraph">
+                  <wp:posOffset>960120</wp:posOffset>
+                </wp:positionV>
+                <wp:extent cx="1019175" cy="266700"/>
+                <wp:effectExtent l="0" t="0" r="9525" b="0"/>
+                <wp:wrapNone/>
+                <wp:docPr id="9" name="Text Box 9"/>
+                <wp:cNvGraphicFramePr/>
+                <a:graphic xmlns:a="http://schemas.openxmlformats.org/drawingml/2006/main">
+                  <a:graphicData uri="http://schemas.microsoft.com/office/word/2010/wordprocessingShape">
+                    <wps:wsp>
+                      <wps:cNvSpPr txBox="1"/>
+                      <wps:spPr>
+                        <a:xfrm>
+                          <a:off x="0" y="0"/>
+                          <a:ext cx="1019175" cy="266700"/>
+                        </a:xfrm>
+                        <a:prstGeom prst="rect">
+                          <a:avLst/>
+                        </a:prstGeom>
+                        <a:solidFill>
+                          <a:schemeClr val="lt1"/>
+                        </a:solidFill>
+                        <a:ln w="6350">
+                          <a:noFill/>
+                        </a:ln>
+                      </wps:spPr>
+                      <wps:txbx>
+                        <w:txbxContent>
+                          <w:p>
+                            <w:r>
+                              <w:t>Initial Drawing</w:t>
+                            </w:r>
+                          </w:p>
+                        </w:txbxContent>
+                      </wps:txbx>
+                      <wps:bodyPr rot="0" spcFirstLastPara="0" vertOverflow="overflow" horzOverflow="overflow" vert="horz" wrap="square" lIns="91440" tIns="45720" rIns="91440" bIns="45720" numCol="1" spcCol="0" rtlCol="0" fromWordArt="0" anchor="t" anchorCtr="0" forceAA="0" compatLnSpc="1">
+                        <a:prstTxWarp prst="textNoShape">
+                          <a:avLst/>
+                        </a:prstTxWarp>
+                        <a:noAutofit/>
+                      </wps:bodyPr>
+                    </wps:wsp>
+                  </a:graphicData>
+                </a:graphic>
+                <wp14:sizeRelH relativeFrom="margin">
+                  <wp14:pctWidth>0</wp14:pctWidth>
+                </wp14:sizeRelH>
+              </wp:anchor>
+            </w:drawing>
+          </mc:Choice>
+          <mc:Fallback>
+            <w:pict>
+              <v:shape w14:anchorId="0F29A8BB" id="Text Box 9" o:spid="_x0000_s1032" type="#_x0000_t202" style="position:absolute;margin-left:158.25pt;margin-top:75.6pt;width:80.25pt;height:21pt;z-index:251675648;visibility:visible;mso-wrap-style:square;mso-width-percent:0;mso-wrap-distance-left:9pt;mso-wrap-distance-top:0;mso-wrap-distance-right:9pt;mso-wrap-distance-bottom:0;mso-position-horizontal:absolute;mso-position-horizontal-relative:text;mso-position-vertical:absolute;mso-position-vertical-relative:text;mso-width-percent:0;mso-width-relative:margin;v-text-anchor:top" o:gfxdata="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" fillcolor="white [3201]" stroked="f" strokeweight=".5pt">
+                <v:textbox>
+                  <w:txbxContent>
+                    <w:p>
+                      <w:r>
+                        <w:t>Initial Drawing</w:t>
+                      </w:r>
+                    </w:p>
+                  </w:txbxContent>
+                </v:textbox>
+              </v:shape>
+            </w:pict>
+          </mc:Fallback>
+        </mc:AlternateContent>
+      </w:r>
+      <w:r>
+        <w:rPr>
+          <w:noProof/>
+        </w:rPr>
+        <mc:AlternateContent>
+          <mc:Choice Requires="wps">
+            <w:drawing>
+              <wp:anchor distT="0" distB="0" distL="114300" distR="114300" simplePos="0" relativeHeight="251676672" behindDoc="0" locked="0" layoutInCell="1" allowOverlap="1" wp14:anchorId="07A72D77" wp14:editId="00ACF942">
+                <wp:simplePos x="0" y="0"/>
+                <wp:positionH relativeFrom="column">
+                  <wp:posOffset>1142999</wp:posOffset>
+                </wp:positionH>
+                <wp:positionV relativeFrom="paragraph">
+                  <wp:posOffset>950594</wp:posOffset>
+                </wp:positionV>
+                <wp:extent cx="752475" cy="142875"/>
+                <wp:effectExtent l="19050" t="57150" r="28575" b="28575"/>
+                <wp:wrapNone/>
+                <wp:docPr id="15" name="Straight Arrow Connector 15"/>
+                <wp:cNvGraphicFramePr/>
+                <a:graphic xmlns:a="http://schemas.openxmlformats.org/drawingml/2006/main">
+                  <a:graphicData uri="http://schemas.microsoft.com/office/word/2010/wordprocessingShape">
+                    <wps:wsp>
+                      <wps:cNvCnPr/>
+                      <wps:spPr>
+                        <a:xfrm flipH="1" flipV="1">
+                          <a:off x="0" y="0"/>
+                          <a:ext cx="752475" cy="142875"/>
+                        </a:xfrm>
+                        <a:prstGeom prst="straightConnector1">
+                          <a:avLst/>
+                        </a:prstGeom>
+                        <a:ln>
+                          <a:tailEnd type="triangle"/>
+                        </a:ln>
+                      </wps:spPr>
+                      <wps:style>
+                        <a:lnRef idx="1">
+                          <a:schemeClr val="accent1"/>
+                        </a:lnRef>
+                        <a:fillRef idx="0">
+                          <a:schemeClr val="accent1"/>
+                        </a:fillRef>
+                        <a:effectRef idx="0">
+                          <a:schemeClr val="accent1"/>
+                        </a:effectRef>
+                        <a:fontRef idx="minor">
+                          <a:schemeClr val="tx1"/>
+                        </a:fontRef>
+                      </wps:style>
+                      <wps:bodyPr/>
+                    </wps:wsp>
+                  </a:graphicData>
+                </a:graphic>
+                <wp14:sizeRelH relativeFrom="margin">
+                  <wp14:pctWidth>0</wp14:pctWidth>
+                </wp14:sizeRelH>
+                <wp14:sizeRelV relativeFrom="margin">
+                  <wp14:pctHeight>0</wp14:pctHeight>
+                </wp14:sizeRelV>
+              </wp:anchor>
+            </w:drawing>
+          </mc:Choice>
+          <mc:Fallback>
+            <w:pict>
+              <v:shape w14:anchorId="0E8DE76D" id="Straight Arrow Connector 15" o:spid="_x0000_s1026" type="#_x0000_t32" style="position:absolute;margin-left:90pt;margin-top:74.85pt;width:59.25pt;height:11.25pt;flip:x y;z-index:251676672;visibility:visible;mso-wrap-style:square;mso-width-percent:0;mso-height-percent:0;mso-wrap-distance-left:9pt;mso-wrap-distance-top:0;mso-wrap-distance-right:9pt;mso-wrap-distance-bottom:0;mso-position-horizontal:absolute;mso-position-horizontal-relative:text;mso-position-vertical:absolute;mso-position-vertical-relative:text;mso-width-percent:0;mso-height-percent:0;mso-width-relative:margin;mso-height-relative:margin" o:gfxdata="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" strokecolor="#4472c4 [3204]" strokeweight=".5pt">
+                <v:stroke endarrow="block" joinstyle="miter"/>
+              </v:shape>
+            </w:pict>
+          </mc:Fallback>
+        </mc:AlternateContent>
+      </w:r>
+      <w:r>
+        <w:rPr>
+          <w:noProof/>
+        </w:rPr>
+        <w:drawing>
+          <wp:inline distT="0" distB="0" distL="0" distR="0" wp14:anchorId="68A3E8AF" wp14:editId="4D40C9FD">
+            <wp:extent cx="5943600" cy="3813175"/>
+            <wp:effectExtent l="0" t="0" r="0" b="0"/>
+            <wp:docPr id="6" name="Picture 6" descr="Chart&#10;&#10;Description automatically generated"/>
+            <wp:cNvGraphicFramePr>
+              <a:graphicFrameLocks xmlns:a="http://schemas.openxmlformats.org/drawingml/2006/main" noChangeAspect="1"/>
+            </wp:cNvGraphicFramePr>
+            <a:graphic xmlns:a="http://schemas.openxmlformats.org/drawingml/2006/main">
+              <a:graphicData uri="http://schemas.openxmlformats.org/drawingml/2006/picture">
+                <pic:pic xmlns:pic="http://schemas.openxmlformats.org/drawingml/2006/picture">
+                  <pic:nvPicPr>
+                    <pic:cNvPr id="6" name="Picture 6" descr="Chart&#10;&#10;Description automatically generated"/>
+                    <pic:cNvPicPr/>
+                  </pic:nvPicPr>
+                  <pic:blipFill>
+                    <a:blip r:embed="rId14"/>
+                    <a:stretch>
+                      <a:fillRect/>
+                    </a:stretch>
+                  </pic:blipFill>
+                  <pic:spPr>
+                    <a:xfrm>
+                      <a:off x="0" y="0"/>
+                      <a:ext cx="5943600" cy="3813175"/>
+                    </a:xfrm>
+                    <a:prstGeom prst="rect">
+                      <a:avLst/>
+                    </a:prstGeom>
+                  </pic:spPr>
+                </pic:pic>
+              </a:graphicData>
+            </a:graphic>
+          </wp:inline>
+        </w:drawing>
+      </w:r>
+    </w:p>
+    <w:p>
+      <w:pPr>
+        <w:jc w:val="both"/>
+      </w:pPr>
+    </w:p>
+    <w:p>
+      <w:pPr>
+        <w:pStyle w:val="ListParagraph"/>
+        <w:numPr>
+          <w:ilvl w:val="0"/>
+          <w:numId w:val="5"/>
+        </w:numPr>
+        <w:jc w:val="both"/>
+      </w:pPr>
+      <w:r>
+        <w:rPr>
+          <w:b/>
+          <w:bCs/>
+        </w:rPr>
+        <w:t xml:space="preserve">Link to GitHub repo - </w:t>
+      </w:r>
+      <w:hyperlink r:id="rId15" w:history="1">
+        <w:r>
+          <w:rPr>
+            <w:rStyle w:val="Hyperlink"/>
+          </w:rPr>
+          <w:t>https://github.com/sanjayadpf/OOPFinalProject.git</w:t>
+        </w:r>
+      </w:hyperlink>
+    </w:p>
+    <w:p>
+      <w:pPr>
+        <w:jc w:val="both"/>
+      </w:pPr>
+      <w:r>
+        <w:t xml:space="preserve">Note: Please contact me if you have any issues with accessing the repo. </w:t>
+      </w:r>
+      <w:hyperlink r:id="rId16" w:history="1">
+        <w:r>
+          <w:rPr>
+            <w:rStyle w:val="Hyperlink"/>
+          </w:rPr>
+          <w:t>SMALLIKA@depaul.edu</w:t>
+        </w:r>
+      </w:hyperlink>
+    </w:p>
+    <w:p>
+      <w:pPr>
+        <w:jc w:val="both"/>
+      </w:pPr>
+    </w:p>
+    <w:p>
+      <w:pPr>
+        <w:jc w:val="both"/>
+      </w:pPr>
+    </w:p>
+    <w:p>
+      <w:pPr>
+        <w:jc w:val="both"/>
+      </w:pPr>
+    </w:p>
+    <w:p>
+      <w:pPr>
+        <w:pStyle w:val="ListParagraph"/>
+        <w:numPr>
+          <w:ilvl w:val="0"/>
+          <w:numId w:val="5"/>
+        </w:numPr>
+        <w:rPr>
+          <w:b/>
+          <w:bCs/>
+        </w:rPr>
+      </w:pPr>
+      <w:r>
+        <w:rPr>
+          <w:b/>
+          <w:bCs/>
+        </w:rPr>
+        <w:lastRenderedPageBreak/>
+        <w:t>List of Design Patterns</w:t>
+      </w:r>
+    </w:p>
+    <w:p>
+      <w:pPr>
+        <w:pStyle w:val="ListParagraph"/>
+        <w:numPr>
+          <w:ilvl w:val="0"/>
+          <w:numId w:val="3"/>
+        </w:numPr>
+      </w:pPr>
+      <w:r>
+        <w:t>Included two new Design Patterns with theses two project now has 5 design patterns.</w:t>
+      </w:r>
+      <w:r>
+        <w:t xml:space="preserve"> New design patterns are indicated in red color.</w:t>
+      </w:r>
+    </w:p>
+    <w:p>
+      <w:pPr>
+        <w:pStyle w:val="ListParagraph"/>
+        <w:numPr>
+          <w:ilvl w:val="0"/>
+          <w:numId w:val="6"/>
+        </w:numPr>
+        <w:jc w:val="both"/>
+      </w:pPr>
+      <w:r>
+        <w:t>Command Pattern</w:t>
+      </w:r>
+      <w:r>
+        <w:t xml:space="preserve"> (Redo/Undo/</w:t>
+      </w:r>
+      <w:r>
+        <w:rPr>
+          <w:color w:val="FF0000"/>
+        </w:rPr>
+        <w:t>Copy</w:t>
+      </w:r>
+      <w:r>
+        <w:t>/</w:t>
+      </w:r>
+      <w:r>
+        <w:rPr>
+          <w:color w:val="FF0000"/>
+        </w:rPr>
+        <w:t>Paste</w:t>
+      </w:r>
+      <w:r>
+        <w:t>)</w:t>
+      </w:r>
+    </w:p>
+    <w:p>
+      <w:pPr>
+        <w:pStyle w:val="ListParagraph"/>
+        <w:numPr>
+          <w:ilvl w:val="0"/>
+          <w:numId w:val="6"/>
+        </w:numPr>
+        <w:jc w:val="both"/>
+      </w:pPr>
+      <w:r>
+        <w:t>Strategy Pattern (For Selecting shape strategy)</w:t>
+      </w:r>
+    </w:p>
+    <w:p>
+      <w:pPr>
+        <w:pStyle w:val="ListParagraph"/>
+        <w:numPr>
+          <w:ilvl w:val="0"/>
+          <w:numId w:val="6"/>
+        </w:numPr>
+        <w:jc w:val="both"/>
+      </w:pPr>
+      <w:r>
+        <w:t>Observer Pattern</w:t>
+      </w:r>
+      <w:r>
+        <w:t xml:space="preserve"> (To notify which shape is currently drawing)</w:t>
+      </w:r>
+    </w:p>
+    <w:p>
+      <w:pPr>
+        <w:pStyle w:val="ListParagraph"/>
+        <w:numPr>
+          <w:ilvl w:val="0"/>
+          <w:numId w:val="6"/>
+        </w:numPr>
+        <w:jc w:val="both"/>
+        <w:rPr>
+          <w:color w:val="FF0000"/>
+        </w:rPr>
+      </w:pPr>
+      <w:r>
+        <w:rPr>
+          <w:color w:val="FF0000"/>
+        </w:rPr>
+        <w:t>Static Factory</w:t>
+      </w:r>
+      <w:r>
+        <w:rPr>
+          <w:color w:val="FF0000"/>
+        </w:rPr>
+        <w:t xml:space="preserve"> (For mode selection Select Move Draw)</w:t>
+      </w:r>
+    </w:p>
+    <w:p>
+      <w:pPr>
+        <w:pStyle w:val="ListParagraph"/>
+        <w:numPr>
+          <w:ilvl w:val="0"/>
+          <w:numId w:val="6"/>
+        </w:numPr>
+        <w:jc w:val="both"/>
+        <w:rPr>
+          <w:color w:val="FF0000"/>
+        </w:rPr>
+      </w:pPr>
+      <w:r>
+        <w:rPr>
+          <w:color w:val="FF0000"/>
+        </w:rPr>
+        <w:t>Null Object (Inside CommandFactory in case the Command Object</w:t>
+      </w:r>
+      <w:r>
+        <w:rPr>
+          <w:color w:val="FF0000"/>
+        </w:rPr>
+        <w:t xml:space="preserve"> for Draw Select Move is not received and incase right strategy is not received</w:t>
+      </w:r>
+      <w:r>
+        <w:rPr>
+          <w:color w:val="FF0000"/>
+        </w:rPr>
+        <w:t>)</w:t>
+      </w:r>
+    </w:p>
+    <w:p>
+      <w:pPr>
+        <w:jc w:val="both"/>
+        <w:rPr>
+          <w:color w:val="FF0000"/>
+        </w:rPr>
+      </w:pPr>
+      <w:r>
+        <w:rPr>
+          <w:color w:val="FF0000"/>
+        </w:rPr>
+        <w:t xml:space="preserve">(4) </w:t>
+      </w:r>
+      <w:r>
+        <w:rPr>
+          <w:color w:val="FF0000"/>
+        </w:rPr>
+        <w:t>Static Factory (For mode selection Select Move Draw)</w:t>
+      </w:r>
+    </w:p>
+    <w:p>
+      <w:pPr>
+        <w:jc w:val="both"/>
+        <w:rPr>
+          <w:color w:val="FF0000"/>
+        </w:rPr>
+      </w:pPr>
+      <w:r>
+        <w:rPr>
+          <w:noProof/>
+        </w:rPr>
+        <w:drawing>
+          <wp:anchor distT="0" distB="0" distL="114300" distR="114300" simplePos="0" relativeHeight="251685888" behindDoc="1" locked="0" layoutInCell="1" allowOverlap="1" wp14:anchorId="02D867B4" wp14:editId="7E4DA813">
+            <wp:simplePos x="0" y="0"/>
+            <wp:positionH relativeFrom="margin">
+              <wp:align>right</wp:align>
+            </wp:positionH>
+            <wp:positionV relativeFrom="paragraph">
+              <wp:posOffset>62230</wp:posOffset>
+            </wp:positionV>
+            <wp:extent cx="5943600" cy="5353050"/>
+            <wp:effectExtent l="0" t="0" r="0" b="0"/>
+            <wp:wrapNone/>
+            <wp:docPr id="25" name="Picture 25" descr="Diagram, engineering drawing&#10;&#10;Description automatically generated"/>
+            <wp:cNvGraphicFramePr>
+              <a:graphicFrameLocks xmlns:a="http://schemas.openxmlformats.org/drawingml/2006/main" noChangeAspect="1"/>
+            </wp:cNvGraphicFramePr>
+            <a:graphic xmlns:a="http://schemas.openxmlformats.org/drawingml/2006/main">
+              <a:graphicData uri="http://schemas.openxmlformats.org/drawingml/2006/picture">
+                <pic:pic xmlns:pic="http://schemas.openxmlformats.org/drawingml/2006/picture">
+                  <pic:nvPicPr>
+                    <pic:cNvPr id="25" name="Picture 25" descr="Diagram, engineering drawing&#10;&#10;Description automatically generated"/>
+                    <pic:cNvPicPr>
+                      <a:picLocks noChangeAspect="1" noChangeArrowheads="1"/>
+                    </pic:cNvPicPr>
+                  </pic:nvPicPr>
+                  <pic:blipFill rotWithShape="1">
+                    <a:blip r:embed="rId17">
+                      <a:extLst>
+                        <a:ext uri="{28A0092B-C50C-407E-A947-70E740481C1C}">
+                          <a14:useLocalDpi xmlns:a14="http://schemas.microsoft.com/office/drawing/2010/main" val="0"/>
+                        </a:ext>
+                      </a:extLst>
+                    </a:blip>
+                    <a:srcRect t="9061"/>
+                    <a:stretch/>
+                  </pic:blipFill>
+                  <pic:spPr bwMode="auto">
+                    <a:xfrm>
+                      <a:off x="0" y="0"/>
+                      <a:ext cx="5943600" cy="5353050"/>
+                    </a:xfrm>
+                    <a:prstGeom prst="rect">
+                      <a:avLst/>
+                    </a:prstGeom>
+                    <a:noFill/>
+                    <a:ln>
+                      <a:noFill/>
+                    </a:ln>
+                    <a:extLst>
+                      <a:ext uri="{53640926-AAD7-44D8-BBD7-CCE9431645EC}">
+                        <a14:shadowObscured xmlns:a14="http://schemas.microsoft.com/office/drawing/2010/main"/>
+                      </a:ext>
+                    </a:extLst>
+                  </pic:spPr>
+                </pic:pic>
+              </a:graphicData>
+            </a:graphic>
+            <wp14:sizeRelH relativeFrom="page">
+              <wp14:pctWidth>0</wp14:pctWidth>
+            </wp14:sizeRelH>
+            <wp14:sizeRelV relativeFrom="page">
+              <wp14:pctHeight>0</wp14:pctHeight>
+            </wp14:sizeRelV>
+          </wp:anchor>
+        </w:drawing>
+      </w:r>
+    </w:p>
+    <w:p>
+      <w:pPr>
+        <w:jc w:val="both"/>
+        <w:rPr>
+          <w:color w:val="FF0000"/>
+        </w:rPr>
+      </w:pPr>
+    </w:p>
+    <w:p>
+      <w:pPr>
+        <w:jc w:val="both"/>
+        <w:rPr>
+          <w:color w:val="FF0000"/>
+        </w:rPr>
+      </w:pPr>
+    </w:p>
+    <w:p>
+      <w:pPr>
+        <w:jc w:val="both"/>
+        <w:rPr>
+          <w:color w:val="FF0000"/>
+        </w:rPr>
+      </w:pPr>
+    </w:p>
+    <w:p>
+      <w:pPr>
+        <w:jc w:val="both"/>
+        <w:rPr>
+          <w:color w:val="FF0000"/>
+        </w:rPr>
+      </w:pPr>
+    </w:p>
+    <w:p>
+      <w:pPr>
+        <w:jc w:val="both"/>
+        <w:rPr>
+          <w:color w:val="FF0000"/>
+        </w:rPr>
+      </w:pPr>
+    </w:p>
+    <w:p>
+      <w:pPr>
+        <w:jc w:val="both"/>
+        <w:rPr>
+          <w:color w:val="FF0000"/>
+        </w:rPr>
+      </w:pPr>
+    </w:p>
+    <w:p>
+      <w:pPr>
+        <w:jc w:val="both"/>
+        <w:rPr>
+          <w:color w:val="FF0000"/>
+        </w:rPr>
+      </w:pPr>
+    </w:p>
+    <w:p>
+      <w:pPr>
+        <w:jc w:val="both"/>
+        <w:rPr>
+          <w:color w:val="FF0000"/>
+        </w:rPr>
+      </w:pPr>
+    </w:p>
+    <w:p>
+      <w:pPr>
+        <w:jc w:val="both"/>
+        <w:rPr>
+          <w:color w:val="FF0000"/>
+        </w:rPr>
+      </w:pPr>
+    </w:p>
+    <w:p>
+      <w:pPr>
+        <w:jc w:val="both"/>
+        <w:rPr>
+          <w:color w:val="FF0000"/>
+        </w:rPr>
+      </w:pPr>
+    </w:p>
+    <w:p>
+      <w:pPr>
+        <w:jc w:val="both"/>
+        <w:rPr>
+          <w:color w:val="FF0000"/>
+        </w:rPr>
+      </w:pPr>
+    </w:p>
+    <w:p>
+      <w:pPr>
+        <w:jc w:val="both"/>
+        <w:rPr>
+          <w:color w:val="FF0000"/>
+        </w:rPr>
+      </w:pPr>
+    </w:p>
+    <w:p>
+      <w:pPr>
+        <w:jc w:val="both"/>
+        <w:rPr>
+          <w:color w:val="FF0000"/>
+        </w:rPr>
+      </w:pPr>
+    </w:p>
+    <w:p>
+      <w:pPr>
+        <w:jc w:val="both"/>
+        <w:rPr>
+          <w:color w:val="FF0000"/>
+        </w:rPr>
+      </w:pPr>
+    </w:p>
+    <w:p>
+      <w:pPr>
+        <w:jc w:val="both"/>
+        <w:rPr>
+          <w:color w:val="FF0000"/>
+        </w:rPr>
+      </w:pPr>
+    </w:p>
+    <w:p>
+      <w:pPr>
+        <w:jc w:val="both"/>
+        <w:rPr>
+          <w:color w:val="FF0000"/>
+        </w:rPr>
+      </w:pPr>
+    </w:p>
+    <w:p>
+      <w:pPr>
+        <w:jc w:val="both"/>
+        <w:rPr>
+          <w:color w:val="FF0000"/>
+        </w:rPr>
+      </w:pPr>
+    </w:p>
+    <w:p>
+      <w:pPr>
+        <w:jc w:val="both"/>
+        <w:rPr>
+          <w:color w:val="FF0000"/>
+        </w:rPr>
+      </w:pPr>
+    </w:p>
+    <w:p>
+      <w:pPr>
+        <w:jc w:val="both"/>
+        <w:rPr>
+          <w:color w:val="FF0000"/>
+        </w:rPr>
+      </w:pPr>
+    </w:p>
+    <w:p>
+      <w:pPr>
+        <w:tabs>
+          <w:tab w:val="left" w:pos="3960"/>
+        </w:tabs>
+        <w:jc w:val="both"/>
+        <w:rPr>
+          <w:color w:val="FF0000"/>
+        </w:rPr>
+      </w:pPr>
+      <w:r>
+        <w:rPr>
+          <w:color w:val="FF0000"/>
+        </w:rPr>
+        <w:tab/>
+      </w:r>
+    </w:p>
+    <w:p>
+      <w:pPr>
+        <w:jc w:val="both"/>
+        <w:rPr>
+          <w:color w:val="FF0000"/>
+        </w:rPr>
+      </w:pPr>
+      <w:r>
+        <w:rPr>
+          <w:color w:val="FF0000"/>
+        </w:rPr>
+        <w:lastRenderedPageBreak/>
+        <w:t xml:space="preserve">(5) </w:t>
+      </w:r>
+      <w:r>
+        <w:rPr>
+          <w:color w:val="FF0000"/>
+        </w:rPr>
+        <w:t>Null Object (Inside CommandFactory in case the Command Object for Draw Select Move is not received and incase right strategy is not received)</w:t>
+      </w:r>
+    </w:p>
+    <w:p>
+      <w:pPr>
+        <w:pStyle w:val="ListParagraph"/>
+        <w:numPr>
+          <w:ilvl w:val="0"/>
+          <w:numId w:val="3"/>
+        </w:numPr>
+        <w:jc w:val="both"/>
+        <w:rPr>
+          <w:color w:val="FF0000"/>
+        </w:rPr>
+      </w:pPr>
+      <w:r>
+        <w:rPr>
+          <w:color w:val="FF0000"/>
+        </w:rPr>
+        <w:t>Used in AppMode Class (draw select move selection) – if command Object is null.</w:t>
+      </w:r>
+      <w:r>
+        <w:rPr>
+          <w:color w:val="FF0000"/>
+        </w:rPr>
+        <w:t xml:space="preserve"> NullCommand object will be </w:t>
+      </w:r>
+      <w:r>
+        <w:rPr>
+          <w:color w:val="FF0000"/>
+        </w:rPr>
+        <w:t>created.</w:t>
+      </w:r>
+    </w:p>
+    <w:p>
+      <w:pPr>
+        <w:pStyle w:val="ListParagraph"/>
+        <w:numPr>
+          <w:ilvl w:val="0"/>
+          <w:numId w:val="3"/>
+        </w:numPr>
+        <w:jc w:val="both"/>
+        <w:rPr>
+          <w:color w:val="FF0000"/>
+        </w:rPr>
+      </w:pPr>
+      <w:r>
+        <w:rPr>
+          <w:color w:val="FF0000"/>
+        </w:rPr>
+        <w:t xml:space="preserve">Used in Strategy selection inside the Strategy selection class – if strategy Object is not received Null Strategy </w:t>
+      </w:r>
+      <w:r>
+        <w:rPr>
+          <w:color w:val="FF0000"/>
+        </w:rPr>
+        <w:t>object will</w:t>
+      </w:r>
+      <w:r>
+        <w:rPr>
+          <w:color w:val="FF0000"/>
+        </w:rPr>
+        <w:t xml:space="preserve"> be created.</w:t>
+      </w:r>
+    </w:p>
+    <w:p>
+      <w:pPr>
+        <w:jc w:val="both"/>
+        <w:rPr>
+          <w:color w:val="FF0000"/>
+        </w:rPr>
+      </w:pPr>
+      <w:r>
+        <w:rPr>
+          <w:noProof/>
+        </w:rPr>
+        <w:drawing>
+          <wp:anchor distT="0" distB="0" distL="114300" distR="114300" simplePos="0" relativeHeight="251686912" behindDoc="1" locked="0" layoutInCell="1" allowOverlap="1" wp14:anchorId="177BE5F6" wp14:editId="6E7D9347">
+            <wp:simplePos x="0" y="0"/>
+            <wp:positionH relativeFrom="margin">
+              <wp:align>right</wp:align>
+            </wp:positionH>
+            <wp:positionV relativeFrom="paragraph">
+              <wp:posOffset>10160</wp:posOffset>
+            </wp:positionV>
+            <wp:extent cx="5800725" cy="5173903"/>
+            <wp:effectExtent l="0" t="0" r="0" b="8255"/>
+            <wp:wrapNone/>
+            <wp:docPr id="26" name="Picture 26" descr="Diagram&#10;&#10;Description automatically generated"/>
+            <wp:cNvGraphicFramePr>
+              <a:graphicFrameLocks xmlns:a="http://schemas.openxmlformats.org/drawingml/2006/main" noChangeAspect="1"/>
+            </wp:cNvGraphicFramePr>
+            <a:graphic xmlns:a="http://schemas.openxmlformats.org/drawingml/2006/main">
+              <a:graphicData uri="http://schemas.openxmlformats.org/drawingml/2006/picture">
+                <pic:pic xmlns:pic="http://schemas.openxmlformats.org/drawingml/2006/picture">
+                  <pic:nvPicPr>
+                    <pic:cNvPr id="26" name="Picture 26" descr="Diagram&#10;&#10;Description automatically generated"/>
+                    <pic:cNvPicPr>
+                      <a:picLocks noChangeAspect="1" noChangeArrowheads="1"/>
+                    </pic:cNvPicPr>
+                  </pic:nvPicPr>
+                  <pic:blipFill rotWithShape="1">
+                    <a:blip r:embed="rId18" cstate="print">
+                      <a:extLst>
+                        <a:ext uri="{28A0092B-C50C-407E-A947-70E740481C1C}">
+                          <a14:useLocalDpi xmlns:a14="http://schemas.microsoft.com/office/drawing/2010/main" val="0"/>
+                        </a:ext>
+                      </a:extLst>
+                    </a:blip>
+                    <a:srcRect l="17147"/>
+                    <a:stretch/>
+                  </pic:blipFill>
+                  <pic:spPr bwMode="auto">
+                    <a:xfrm>
+                      <a:off x="0" y="0"/>
+                      <a:ext cx="5800725" cy="5173903"/>
+                    </a:xfrm>
+                    <a:prstGeom prst="rect">
+                      <a:avLst/>
+                    </a:prstGeom>
+                    <a:noFill/>
+                    <a:ln>
+                      <a:noFill/>
+                    </a:ln>
+                    <a:extLst>
+                      <a:ext uri="{53640926-AAD7-44D8-BBD7-CCE9431645EC}">
+                        <a14:shadowObscured xmlns:a14="http://schemas.microsoft.com/office/drawing/2010/main"/>
+                      </a:ext>
+                    </a:extLst>
+                  </pic:spPr>
+                </pic:pic>
+              </a:graphicData>
+            </a:graphic>
+            <wp14:sizeRelH relativeFrom="page">
+              <wp14:pctWidth>0</wp14:pctWidth>
+            </wp14:sizeRelH>
+            <wp14:sizeRelV relativeFrom="page">
+              <wp14:pctHeight>0</wp14:pctHeight>
+            </wp14:sizeRelV>
+          </wp:anchor>
+        </w:drawing>
+      </w:r>
+    </w:p>
+    <w:p>
+      <w:pPr>
+        <w:jc w:val="both"/>
+        <w:rPr>
+          <w:color w:val="FF0000"/>
+        </w:rPr>
+      </w:pPr>
+    </w:p>
+    <w:p>
+      <w:pPr>
+        <w:jc w:val="both"/>
+        <w:rPr>
+          <w:color w:val="FF0000"/>
+        </w:rPr>
+      </w:pPr>
+    </w:p>
+    <w:p>
+      <w:pPr>
+        <w:jc w:val="both"/>
+        <w:rPr>
+          <w:b/>
+          <w:bCs/>
+        </w:rPr>
+      </w:pPr>
+    </w:p>
+    <w:p>
+      <w:pPr>
+        <w:jc w:val="both"/>
+        <w:rPr>
+          <w:b/>
+          <w:bCs/>
+        </w:rPr>
+      </w:pPr>
+    </w:p>
+    <w:p>
+      <w:pPr>
+        <w:jc w:val="both"/>
+        <w:rPr>
+          <w:b/>
+          <w:bCs/>
+        </w:rPr>
+      </w:pPr>
+    </w:p>
+    <w:p>
+      <w:pPr>
+        <w:jc w:val="both"/>
+        <w:rPr>
+          <w:b/>
+          <w:bCs/>
+        </w:rPr>
+      </w:pPr>
+    </w:p>
+    <w:p>
+      <w:pPr>
+        <w:jc w:val="both"/>
+        <w:rPr>
+          <w:b/>
+          <w:bCs/>
+        </w:rPr>
+      </w:pPr>
+    </w:p>
+    <w:p>
+      <w:pPr>
+        <w:jc w:val="both"/>
+        <w:rPr>
+          <w:b/>
+          <w:bCs/>
+        </w:rPr>
+      </w:pPr>
+    </w:p>
+    <w:p>
+      <w:pPr>
+        <w:jc w:val="both"/>
+        <w:rPr>
+          <w:b/>
+          <w:bCs/>
+        </w:rPr>
+      </w:pPr>
+    </w:p>
+    <w:p>
+      <w:pPr>
+        <w:jc w:val="both"/>
+        <w:rPr>
+          <w:b/>
+          <w:bCs/>
+        </w:rPr>
+      </w:pPr>
+    </w:p>
+    <w:p>
+      <w:pPr>
+        <w:jc w:val="both"/>
+        <w:rPr>
+          <w:b/>
+          <w:bCs/>
+        </w:rPr>
+      </w:pPr>
+    </w:p>
+    <w:p>
+      <w:pPr>
+        <w:jc w:val="both"/>
+        <w:rPr>
+          <w:b/>
+          <w:bCs/>
+        </w:rPr>
+      </w:pPr>
+    </w:p>
+    <w:p>
+      <w:pPr>
+        <w:jc w:val="both"/>
+        <w:rPr>
+          <w:b/>
+          <w:bCs/>
+        </w:rPr>
+      </w:pPr>
+    </w:p>
+    <w:p>
+      <w:pPr>
+        <w:jc w:val="both"/>
+        <w:rPr>
+          <w:b/>
+          <w:bCs/>
+        </w:rPr>
+      </w:pPr>
+    </w:p>
+    <w:p>
+      <w:pPr>
+        <w:jc w:val="both"/>
+        <w:rPr>
+          <w:b/>
+          <w:bCs/>
+        </w:rPr>
+      </w:pPr>
+    </w:p>
+    <w:p>
+      <w:pPr>
+        <w:jc w:val="both"/>
+        <w:rPr>
+          <w:b/>
+          <w:bCs/>
+        </w:rPr>
+      </w:pPr>
+    </w:p>
+    <w:p>
+      <w:pPr>
+        <w:jc w:val="both"/>
+        <w:rPr>
+          <w:b/>
+          <w:bCs/>
+        </w:rPr>
+      </w:pPr>
+    </w:p>
+    <w:p>
+      <w:pPr>
+        <w:jc w:val="both"/>
+        <w:rPr>
+          <w:b/>
+          <w:bCs/>
+        </w:rPr>
+      </w:pPr>
+    </w:p>
+    <w:p>
+      <w:pPr>
+        <w:jc w:val="both"/>
+        <w:rPr>
+          <w:b/>
+          <w:bCs/>
+        </w:rPr>
+      </w:pPr>
+    </w:p>
+    <w:p>
+      <w:pPr>
+        <w:jc w:val="both"/>
+        <w:rPr>
+          <w:b/>
+          <w:bCs/>
+        </w:rPr>
+      </w:pPr>
+      <w:r>
+        <w:rPr>
+          <w:b/>
+          <w:bCs/>
+        </w:rPr>
+        <w:t>Future Development</w:t>
+      </w:r>
+    </w:p>
+    <w:p>
+      <w:pPr>
+        <w:jc w:val="both"/>
+      </w:pPr>
+      <w:r>
+        <w:t xml:space="preserve">Planning to implement Temporary selection box </w:t>
+      </w:r>
+      <w:r>
+        <w:t>(</w:t>
+      </w:r>
+      <w:r>
+        <w:t>pop-up</w:t>
+      </w:r>
+      <w:r>
+        <w:t>)</w:t>
+      </w:r>
+      <w:r>
+        <w:t xml:space="preserve"> so that user can clearly see the selected region.</w:t>
+      </w:r>
+      <w:r>
+        <w:t xml:space="preserve"> </w:t>
+      </w:r>
+      <w:r>
+        <w:t>Also Undo Redo for Selec</w:t>
+      </w:r>
+      <w:r>
+        <w:t>t and Copy.</w:t>
+      </w:r>
+    </w:p>
+    <w:p>
+      <w:pPr>
+        <w:jc w:val="both"/>
+      </w:pPr>
+    </w:p>
     <w:sectPr>
       <w:pgSz w:w="12240" w:h="15840"/>
       <w:pgMar w:top="1440" w:right="1440" w:bottom="1440" w:left="1440" w:header="720" w:footer="720" w:gutter="0"/>
@@ -1869,7 +3609,7 @@
   <w:abstractNum w:abstractNumId="1" w15:restartNumberingAfterBreak="0">
     <w:nsid w:val="346970B3"/>
     <w:multiLevelType w:val="hybridMultilevel"/>
-    <w:tmpl w:val="A5A4FCD8"/>
+    <w:tmpl w:val="0DE80068"/>
     <w:lvl w:ilvl="0" w:tplc="04090001">
       <w:start w:val="1"/>
       <w:numFmt w:val="bullet"/>
@@ -1980,6 +3720,455 @@
     </w:lvl>
   </w:abstractNum>
   <w:abstractNum w:abstractNumId="2" w15:restartNumberingAfterBreak="0">
+    <w:nsid w:val="4D6B3C3A"/>
+    <w:multiLevelType w:val="hybridMultilevel"/>
+    <w:tmpl w:val="E3BC5A6A"/>
+    <w:lvl w:ilvl="0" w:tplc="EC10C2AC">
+      <w:start w:val="1"/>
+      <w:numFmt w:val="decimal"/>
+      <w:lvlText w:val="(%1)"/>
+      <w:lvlJc w:val="left"/>
+      <w:pPr>
+        <w:ind w:left="1800" w:hanging="360"/>
+      </w:pPr>
+      <w:rPr>
+        <w:rFonts w:hint="default"/>
+      </w:rPr>
+    </w:lvl>
+    <w:lvl w:ilvl="1" w:tplc="04090019" w:tentative="1">
+      <w:start w:val="1"/>
+      <w:numFmt w:val="lowerLetter"/>
+      <w:lvlText w:val="%2."/>
+      <w:lvlJc w:val="left"/>
+      <w:pPr>
+        <w:ind w:left="2520" w:hanging="360"/>
+      </w:pPr>
+    </w:lvl>
+    <w:lvl w:ilvl="2" w:tplc="0409001B" w:tentative="1">
+      <w:start w:val="1"/>
+      <w:numFmt w:val="lowerRoman"/>
+      <w:lvlText w:val="%3."/>
+      <w:lvlJc w:val="right"/>
+      <w:pPr>
+        <w:ind w:left="3240" w:hanging="180"/>
+      </w:pPr>
+    </w:lvl>
+    <w:lvl w:ilvl="3" w:tplc="0409000F" w:tentative="1">
+      <w:start w:val="1"/>
+      <w:numFmt w:val="decimal"/>
+      <w:lvlText w:val="%4."/>
+      <w:lvlJc w:val="left"/>
+      <w:pPr>
+        <w:ind w:left="3960" w:hanging="360"/>
+      </w:pPr>
+    </w:lvl>
+    <w:lvl w:ilvl="4" w:tplc="04090019" w:tentative="1">
+      <w:start w:val="1"/>
+      <w:numFmt w:val="lowerLetter"/>
+      <w:lvlText w:val="%5."/>
+      <w:lvlJc w:val="left"/>
+      <w:pPr>
+        <w:ind w:left="4680" w:hanging="360"/>
+      </w:pPr>
+    </w:lvl>
+    <w:lvl w:ilvl="5" w:tplc="0409001B" w:tentative="1">
+      <w:start w:val="1"/>
+      <w:numFmt w:val="lowerRoman"/>
+      <w:lvlText w:val="%6."/>
+      <w:lvlJc w:val="right"/>
+      <w:pPr>
+        <w:ind w:left="5400" w:hanging="180"/>
+      </w:pPr>
+    </w:lvl>
+    <w:lvl w:ilvl="6" w:tplc="0409000F" w:tentative="1">
+      <w:start w:val="1"/>
+      <w:numFmt w:val="decimal"/>
+      <w:lvlText w:val="%7."/>
+      <w:lvlJc w:val="left"/>
+      <w:pPr>
+        <w:ind w:left="6120" w:hanging="360"/>
+      </w:pPr>
+    </w:lvl>
+    <w:lvl w:ilvl="7" w:tplc="04090019" w:tentative="1">
+      <w:start w:val="1"/>
+      <w:numFmt w:val="lowerLetter"/>
+      <w:lvlText w:val="%8."/>
+      <w:lvlJc w:val="left"/>
+      <w:pPr>
+        <w:ind w:left="6840" w:hanging="360"/>
+      </w:pPr>
+    </w:lvl>
+    <w:lvl w:ilvl="8" w:tplc="0409001B" w:tentative="1">
+      <w:start w:val="1"/>
+      <w:numFmt w:val="lowerRoman"/>
+      <w:lvlText w:val="%9."/>
+      <w:lvlJc w:val="right"/>
+      <w:pPr>
+        <w:ind w:left="7560" w:hanging="180"/>
+      </w:pPr>
+    </w:lvl>
+  </w:abstractNum>
+  <w:abstractNum w:abstractNumId="3" w15:restartNumberingAfterBreak="0">
+    <w:nsid w:val="4F327C27"/>
+    <w:multiLevelType w:val="hybridMultilevel"/>
+    <w:tmpl w:val="7BA03A54"/>
+    <w:lvl w:ilvl="0" w:tplc="FFFFFFFF">
+      <w:start w:val="1"/>
+      <w:numFmt w:val="decimal"/>
+      <w:lvlText w:val="%1."/>
+      <w:lvlJc w:val="left"/>
+      <w:pPr>
+        <w:ind w:left="720" w:hanging="360"/>
+      </w:pPr>
+      <w:rPr>
+        <w:rFonts w:hint="default"/>
+        <w:b/>
+        <w:bCs/>
+      </w:rPr>
+    </w:lvl>
+    <w:lvl w:ilvl="1" w:tplc="FFFFFFFF" w:tentative="1">
+      <w:start w:val="1"/>
+      <w:numFmt w:val="lowerLetter"/>
+      <w:lvlText w:val="%2."/>
+      <w:lvlJc w:val="left"/>
+      <w:pPr>
+        <w:ind w:left="1440" w:hanging="360"/>
+      </w:pPr>
+    </w:lvl>
+    <w:lvl w:ilvl="2" w:tplc="FFFFFFFF" w:tentative="1">
+      <w:start w:val="1"/>
+      <w:numFmt w:val="lowerRoman"/>
+      <w:lvlText w:val="%3."/>
+      <w:lvlJc w:val="right"/>
+      <w:pPr>
+        <w:ind w:left="2160" w:hanging="180"/>
+      </w:pPr>
+    </w:lvl>
+    <w:lvl w:ilvl="3" w:tplc="FFFFFFFF" w:tentative="1">
+      <w:start w:val="1"/>
+      <w:numFmt w:val="decimal"/>
+      <w:lvlText w:val="%4."/>
+      <w:lvlJc w:val="left"/>
+      <w:pPr>
+        <w:ind w:left="2880" w:hanging="360"/>
+      </w:pPr>
+    </w:lvl>
+    <w:lvl w:ilvl="4" w:tplc="FFFFFFFF" w:tentative="1">
+      <w:start w:val="1"/>
+      <w:numFmt w:val="lowerLetter"/>
+      <w:lvlText w:val="%5."/>
+      <w:lvlJc w:val="left"/>
+      <w:pPr>
+        <w:ind w:left="3600" w:hanging="360"/>
+      </w:pPr>
+    </w:lvl>
+    <w:lvl w:ilvl="5" w:tplc="FFFFFFFF" w:tentative="1">
+      <w:start w:val="1"/>
+      <w:numFmt w:val="lowerRoman"/>
+      <w:lvlText w:val="%6."/>
+      <w:lvlJc w:val="right"/>
+      <w:pPr>
+        <w:ind w:left="4320" w:hanging="180"/>
+      </w:pPr>
+    </w:lvl>
+    <w:lvl w:ilvl="6" w:tplc="FFFFFFFF" w:tentative="1">
+      <w:start w:val="1"/>
+      <w:numFmt w:val="decimal"/>
+      <w:lvlText w:val="%7."/>
+      <w:lvlJc w:val="left"/>
+      <w:pPr>
+        <w:ind w:left="5040" w:hanging="360"/>
+      </w:pPr>
+    </w:lvl>
+    <w:lvl w:ilvl="7" w:tplc="FFFFFFFF" w:tentative="1">
+      <w:start w:val="1"/>
+      <w:numFmt w:val="lowerLetter"/>
+      <w:lvlText w:val="%8."/>
+      <w:lvlJc w:val="left"/>
+      <w:pPr>
+        <w:ind w:left="5760" w:hanging="360"/>
+      </w:pPr>
+    </w:lvl>
+    <w:lvl w:ilvl="8" w:tplc="FFFFFFFF" w:tentative="1">
+      <w:start w:val="1"/>
+      <w:numFmt w:val="lowerRoman"/>
+      <w:lvlText w:val="%9."/>
+      <w:lvlJc w:val="right"/>
+      <w:pPr>
+        <w:ind w:left="6480" w:hanging="180"/>
+      </w:pPr>
+    </w:lvl>
+  </w:abstractNum>
+  <w:abstractNum w:abstractNumId="4" w15:restartNumberingAfterBreak="0">
+    <w:nsid w:val="5F2304BB"/>
+    <w:multiLevelType w:val="hybridMultilevel"/>
+    <w:tmpl w:val="7BA03A54"/>
+    <w:lvl w:ilvl="0" w:tplc="FFFFFFFF">
+      <w:start w:val="1"/>
+      <w:numFmt w:val="decimal"/>
+      <w:lvlText w:val="%1."/>
+      <w:lvlJc w:val="left"/>
+      <w:pPr>
+        <w:ind w:left="720" w:hanging="360"/>
+      </w:pPr>
+      <w:rPr>
+        <w:rFonts w:hint="default"/>
+        <w:b/>
+        <w:bCs/>
+      </w:rPr>
+    </w:lvl>
+    <w:lvl w:ilvl="1" w:tplc="FFFFFFFF" w:tentative="1">
+      <w:start w:val="1"/>
+      <w:numFmt w:val="lowerLetter"/>
+      <w:lvlText w:val="%2."/>
+      <w:lvlJc w:val="left"/>
+      <w:pPr>
+        <w:ind w:left="1440" w:hanging="360"/>
+      </w:pPr>
+    </w:lvl>
+    <w:lvl w:ilvl="2" w:tplc="FFFFFFFF" w:tentative="1">
+      <w:start w:val="1"/>
+      <w:numFmt w:val="lowerRoman"/>
+      <w:lvlText w:val="%3."/>
+      <w:lvlJc w:val="right"/>
+      <w:pPr>
+        <w:ind w:left="2160" w:hanging="180"/>
+      </w:pPr>
+    </w:lvl>
+    <w:lvl w:ilvl="3" w:tplc="FFFFFFFF" w:tentative="1">
+      <w:start w:val="1"/>
+      <w:numFmt w:val="decimal"/>
+      <w:lvlText w:val="%4."/>
+      <w:lvlJc w:val="left"/>
+      <w:pPr>
+        <w:ind w:left="2880" w:hanging="360"/>
+      </w:pPr>
+    </w:lvl>
+    <w:lvl w:ilvl="4" w:tplc="FFFFFFFF" w:tentative="1">
+      <w:start w:val="1"/>
+      <w:numFmt w:val="lowerLetter"/>
+      <w:lvlText w:val="%5."/>
+      <w:lvlJc w:val="left"/>
+      <w:pPr>
+        <w:ind w:left="3600" w:hanging="360"/>
+      </w:pPr>
+    </w:lvl>
+    <w:lvl w:ilvl="5" w:tplc="FFFFFFFF" w:tentative="1">
+      <w:start w:val="1"/>
+      <w:numFmt w:val="lowerRoman"/>
+      <w:lvlText w:val="%6."/>
+      <w:lvlJc w:val="right"/>
+      <w:pPr>
+        <w:ind w:left="4320" w:hanging="180"/>
+      </w:pPr>
+    </w:lvl>
+    <w:lvl w:ilvl="6" w:tplc="FFFFFFFF" w:tentative="1">
+      <w:start w:val="1"/>
+      <w:numFmt w:val="decimal"/>
+      <w:lvlText w:val="%7."/>
+      <w:lvlJc w:val="left"/>
+      <w:pPr>
+        <w:ind w:left="5040" w:hanging="360"/>
+      </w:pPr>
+    </w:lvl>
+    <w:lvl w:ilvl="7" w:tplc="FFFFFFFF" w:tentative="1">
+      <w:start w:val="1"/>
+      <w:numFmt w:val="lowerLetter"/>
+      <w:lvlText w:val="%8."/>
+      <w:lvlJc w:val="left"/>
+      <w:pPr>
+        <w:ind w:left="5760" w:hanging="360"/>
+      </w:pPr>
+    </w:lvl>
+    <w:lvl w:ilvl="8" w:tplc="FFFFFFFF" w:tentative="1">
+      <w:start w:val="1"/>
+      <w:numFmt w:val="lowerRoman"/>
+      <w:lvlText w:val="%9."/>
+      <w:lvlJc w:val="right"/>
+      <w:pPr>
+        <w:ind w:left="6480" w:hanging="180"/>
+      </w:pPr>
+    </w:lvl>
+  </w:abstractNum>
+  <w:abstractNum w:abstractNumId="5" w15:restartNumberingAfterBreak="0">
+    <w:nsid w:val="6EF32FDE"/>
+    <w:multiLevelType w:val="hybridMultilevel"/>
+    <w:tmpl w:val="E3BC5A6A"/>
+    <w:lvl w:ilvl="0" w:tplc="FFFFFFFF">
+      <w:start w:val="1"/>
+      <w:numFmt w:val="decimal"/>
+      <w:lvlText w:val="(%1)"/>
+      <w:lvlJc w:val="left"/>
+      <w:pPr>
+        <w:ind w:left="1800" w:hanging="360"/>
+      </w:pPr>
+      <w:rPr>
+        <w:rFonts w:hint="default"/>
+      </w:rPr>
+    </w:lvl>
+    <w:lvl w:ilvl="1" w:tplc="FFFFFFFF" w:tentative="1">
+      <w:start w:val="1"/>
+      <w:numFmt w:val="lowerLetter"/>
+      <w:lvlText w:val="%2."/>
+      <w:lvlJc w:val="left"/>
+      <w:pPr>
+        <w:ind w:left="2520" w:hanging="360"/>
+      </w:pPr>
+    </w:lvl>
+    <w:lvl w:ilvl="2" w:tplc="FFFFFFFF" w:tentative="1">
+      <w:start w:val="1"/>
+      <w:numFmt w:val="lowerRoman"/>
+      <w:lvlText w:val="%3."/>
+      <w:lvlJc w:val="right"/>
+      <w:pPr>
+        <w:ind w:left="3240" w:hanging="180"/>
+      </w:pPr>
+    </w:lvl>
+    <w:lvl w:ilvl="3" w:tplc="FFFFFFFF" w:tentative="1">
+      <w:start w:val="1"/>
+      <w:numFmt w:val="decimal"/>
+      <w:lvlText w:val="%4."/>
+      <w:lvlJc w:val="left"/>
+      <w:pPr>
+        <w:ind w:left="3960" w:hanging="360"/>
+      </w:pPr>
+    </w:lvl>
+    <w:lvl w:ilvl="4" w:tplc="FFFFFFFF" w:tentative="1">
+      <w:start w:val="1"/>
+      <w:numFmt w:val="lowerLetter"/>
+      <w:lvlText w:val="%5."/>
+      <w:lvlJc w:val="left"/>
+      <w:pPr>
+        <w:ind w:left="4680" w:hanging="360"/>
+      </w:pPr>
+    </w:lvl>
+    <w:lvl w:ilvl="5" w:tplc="FFFFFFFF" w:tentative="1">
+      <w:start w:val="1"/>
+      <w:numFmt w:val="lowerRoman"/>
+      <w:lvlText w:val="%6."/>
+      <w:lvlJc w:val="right"/>
+      <w:pPr>
+        <w:ind w:left="5400" w:hanging="180"/>
+      </w:pPr>
+    </w:lvl>
+    <w:lvl w:ilvl="6" w:tplc="FFFFFFFF" w:tentative="1">
+      <w:start w:val="1"/>
+      <w:numFmt w:val="decimal"/>
+      <w:lvlText w:val="%7."/>
+      <w:lvlJc w:val="left"/>
+      <w:pPr>
+        <w:ind w:left="6120" w:hanging="360"/>
+      </w:pPr>
+    </w:lvl>
+    <w:lvl w:ilvl="7" w:tplc="FFFFFFFF" w:tentative="1">
+      <w:start w:val="1"/>
+      <w:numFmt w:val="lowerLetter"/>
+      <w:lvlText w:val="%8."/>
+      <w:lvlJc w:val="left"/>
+      <w:pPr>
+        <w:ind w:left="6840" w:hanging="360"/>
+      </w:pPr>
+    </w:lvl>
+    <w:lvl w:ilvl="8" w:tplc="FFFFFFFF" w:tentative="1">
+      <w:start w:val="1"/>
+      <w:numFmt w:val="lowerRoman"/>
+      <w:lvlText w:val="%9."/>
+      <w:lvlJc w:val="right"/>
+      <w:pPr>
+        <w:ind w:left="7560" w:hanging="180"/>
+      </w:pPr>
+    </w:lvl>
+  </w:abstractNum>
+  <w:abstractNum w:abstractNumId="6" w15:restartNumberingAfterBreak="0">
+    <w:nsid w:val="77C635E7"/>
+    <w:multiLevelType w:val="hybridMultilevel"/>
+    <w:tmpl w:val="E6641132"/>
+    <w:lvl w:ilvl="0" w:tplc="FC76DE40">
+      <w:start w:val="1"/>
+      <w:numFmt w:val="decimal"/>
+      <w:lvlText w:val="%1-"/>
+      <w:lvlJc w:val="left"/>
+      <w:pPr>
+        <w:ind w:left="720" w:hanging="360"/>
+      </w:pPr>
+      <w:rPr>
+        <w:rFonts w:hint="default"/>
+      </w:rPr>
+    </w:lvl>
+    <w:lvl w:ilvl="1" w:tplc="04090019" w:tentative="1">
+      <w:start w:val="1"/>
+      <w:numFmt w:val="lowerLetter"/>
+      <w:lvlText w:val="%2."/>
+      <w:lvlJc w:val="left"/>
+      <w:pPr>
+        <w:ind w:left="1440" w:hanging="360"/>
+      </w:pPr>
+    </w:lvl>
+    <w:lvl w:ilvl="2" w:tplc="0409001B" w:tentative="1">
+      <w:start w:val="1"/>
+      <w:numFmt w:val="lowerRoman"/>
+      <w:lvlText w:val="%3."/>
+      <w:lvlJc w:val="right"/>
+      <w:pPr>
+        <w:ind w:left="2160" w:hanging="180"/>
+      </w:pPr>
+    </w:lvl>
+    <w:lvl w:ilvl="3" w:tplc="0409000F" w:tentative="1">
+      <w:start w:val="1"/>
+      <w:numFmt w:val="decimal"/>
+      <w:lvlText w:val="%4."/>
+      <w:lvlJc w:val="left"/>
+      <w:pPr>
+        <w:ind w:left="2880" w:hanging="360"/>
+      </w:pPr>
+    </w:lvl>
+    <w:lvl w:ilvl="4" w:tplc="04090019" w:tentative="1">
+      <w:start w:val="1"/>
+      <w:numFmt w:val="lowerLetter"/>
+      <w:lvlText w:val="%5."/>
+      <w:lvlJc w:val="left"/>
+      <w:pPr>
+        <w:ind w:left="3600" w:hanging="360"/>
+      </w:pPr>
+    </w:lvl>
+    <w:lvl w:ilvl="5" w:tplc="0409001B" w:tentative="1">
+      <w:start w:val="1"/>
+      <w:numFmt w:val="lowerRoman"/>
+      <w:lvlText w:val="%6."/>
+      <w:lvlJc w:val="right"/>
+      <w:pPr>
+        <w:ind w:left="4320" w:hanging="180"/>
+      </w:pPr>
+    </w:lvl>
+    <w:lvl w:ilvl="6" w:tplc="0409000F" w:tentative="1">
+      <w:start w:val="1"/>
+      <w:numFmt w:val="decimal"/>
+      <w:lvlText w:val="%7."/>
+      <w:lvlJc w:val="left"/>
+      <w:pPr>
+        <w:ind w:left="5040" w:hanging="360"/>
+      </w:pPr>
+    </w:lvl>
+    <w:lvl w:ilvl="7" w:tplc="04090019" w:tentative="1">
+      <w:start w:val="1"/>
+      <w:numFmt w:val="lowerLetter"/>
+      <w:lvlText w:val="%8."/>
+      <w:lvlJc w:val="left"/>
+      <w:pPr>
+        <w:ind w:left="5760" w:hanging="360"/>
+      </w:pPr>
+    </w:lvl>
+    <w:lvl w:ilvl="8" w:tplc="0409001B" w:tentative="1">
+      <w:start w:val="1"/>
+      <w:numFmt w:val="lowerRoman"/>
+      <w:lvlText w:val="%9."/>
+      <w:lvlJc w:val="right"/>
+      <w:pPr>
+        <w:ind w:left="6480" w:hanging="180"/>
+      </w:pPr>
+    </w:lvl>
+  </w:abstractNum>
+  <w:abstractNum w:abstractNumId="7" w15:restartNumberingAfterBreak="0">
     <w:nsid w:val="7B314CFD"/>
     <w:multiLevelType w:val="hybridMultilevel"/>
     <w:tmpl w:val="9C4216D8"/>
@@ -2069,13 +4258,28 @@
     </w:lvl>
   </w:abstractNum>
   <w:num w:numId="1" w16cid:durableId="1114865103">
-    <w:abstractNumId w:val="2"/>
+    <w:abstractNumId w:val="7"/>
   </w:num>
   <w:num w:numId="2" w16cid:durableId="1428888273">
     <w:abstractNumId w:val="0"/>
   </w:num>
   <w:num w:numId="3" w16cid:durableId="1863664441">
     <w:abstractNumId w:val="1"/>
+  </w:num>
+  <w:num w:numId="4" w16cid:durableId="1197235609">
+    <w:abstractNumId w:val="3"/>
+  </w:num>
+  <w:num w:numId="5" w16cid:durableId="540165208">
+    <w:abstractNumId w:val="4"/>
+  </w:num>
+  <w:num w:numId="6" w16cid:durableId="911694082">
+    <w:abstractNumId w:val="2"/>
+  </w:num>
+  <w:num w:numId="7" w16cid:durableId="1585845038">
+    <w:abstractNumId w:val="6"/>
+  </w:num>
+  <w:num w:numId="8" w16cid:durableId="79757683">
+    <w:abstractNumId w:val="5"/>
   </w:num>
 </w:numbering>
 </file>
@@ -2478,7 +4682,7 @@
   <w:style w:type="paragraph" w:default="1" w:styleId="Normal">
     <w:name w:val="Normal"/>
     <w:qFormat/>
-    <w:rsid w:val="004E285B"/>
+    <w:rsid w:val="003A5518"/>
   </w:style>
   <w:style w:type="character" w:default="1" w:styleId="DefaultParagraphFont">
     <w:name w:val="Default Paragraph Font"/>

</xml_diff>

<commit_message>
Group UnGroup without Undo Redo
</commit_message>
<xml_diff>
--- a/README.docx
+++ b/README.docx
@@ -74,7 +74,15 @@
         <w:t>an</w:t>
       </w:r>
       <w:r>
-        <w:t xml:space="preserve"> issue with repaint() method. It clears out the graph</w:t>
+        <w:t xml:space="preserve"> issue with </w:t>
+      </w:r>
+      <w:proofErr w:type="gramStart"/>
+      <w:r>
+        <w:t>repaint(</w:t>
+      </w:r>
+      <w:proofErr w:type="gramEnd"/>
+      <w:r>
+        <w:t>) method. It clears out the graph</w:t>
       </w:r>
       <w:r>
         <w:t>i</w:t>
@@ -128,7 +136,15 @@
         <w:t xml:space="preserve"> old rectangles </w:t>
       </w:r>
       <w:r>
-        <w:t xml:space="preserve">are still remain on the canvas. To show that </w:t>
+        <w:t xml:space="preserve">are still </w:t>
+      </w:r>
+      <w:proofErr w:type="gramStart"/>
+      <w:r>
+        <w:t>remain</w:t>
+      </w:r>
+      <w:proofErr w:type="gramEnd"/>
+      <w:r>
+        <w:t xml:space="preserve"> on the canvas. To show that </w:t>
       </w:r>
       <w:r>
         <w:t>undo</w:t>
@@ -529,18 +545,27 @@
           <w:b/>
           <w:bCs/>
         </w:rPr>
-        <w:t xml:space="preserve"> - </w:t>
-      </w:r>
-      <w:r>
-        <w:rPr>
-          <w:b/>
-          <w:bCs/>
-        </w:rPr>
         <w:t xml:space="preserve"> </w:t>
       </w:r>
+      <w:proofErr w:type="gramStart"/>
+      <w:r>
+        <w:rPr>
+          <w:b/>
+          <w:bCs/>
+        </w:rPr>
+        <w:t xml:space="preserve">- </w:t>
+      </w:r>
+      <w:r>
+        <w:rPr>
+          <w:b/>
+          <w:bCs/>
+        </w:rPr>
+        <w:t xml:space="preserve"> </w:t>
+      </w:r>
       <w:r>
         <w:t>https://github.com/sanjayadpf/OOPFinalProject.git</w:t>
       </w:r>
+      <w:proofErr w:type="gramEnd"/>
     </w:p>
     <w:p>
       <w:r>
@@ -581,22 +606,86 @@
         <w:t xml:space="preserve">that I faced </w:t>
       </w:r>
       <w:r>
-        <w:t>with repaint() method</w:t>
-      </w:r>
-      <w:r>
-        <w:t xml:space="preserve">. Trying to figure out How to use the CommandHistory.java file with the actionlistener of the Buttons. </w:t>
-      </w:r>
-      <w:r>
-        <w:t>Created a GenerateShape Class which implements ICommand and IUndoable.</w:t>
-      </w:r>
-      <w:r>
-        <w:t xml:space="preserve"> In there I’m add</w:t>
+        <w:t xml:space="preserve">with </w:t>
+      </w:r>
+      <w:proofErr w:type="gramStart"/>
+      <w:r>
+        <w:t>repaint(</w:t>
+      </w:r>
+      <w:proofErr w:type="gramEnd"/>
+      <w:r>
+        <w:t>) method</w:t>
+      </w:r>
+      <w:r>
+        <w:t xml:space="preserve">. Trying to figure out How to use the CommandHistory.java file with the </w:t>
+      </w:r>
+      <w:proofErr w:type="spellStart"/>
+      <w:r>
+        <w:t>actionlistener</w:t>
+      </w:r>
+      <w:proofErr w:type="spellEnd"/>
+      <w:r>
+        <w:t xml:space="preserve"> of the Buttons. </w:t>
+      </w:r>
+      <w:r>
+        <w:t xml:space="preserve">Created a </w:t>
+      </w:r>
+      <w:proofErr w:type="spellStart"/>
+      <w:r>
+        <w:t>GenerateShape</w:t>
+      </w:r>
+      <w:proofErr w:type="spellEnd"/>
+      <w:r>
+        <w:t xml:space="preserve"> Class which implements </w:t>
+      </w:r>
+      <w:proofErr w:type="spellStart"/>
+      <w:r>
+        <w:t>ICommand</w:t>
+      </w:r>
+      <w:proofErr w:type="spellEnd"/>
+      <w:r>
+        <w:t xml:space="preserve"> and </w:t>
+      </w:r>
+      <w:proofErr w:type="spellStart"/>
+      <w:r>
+        <w:t>IUndoable</w:t>
+      </w:r>
+      <w:proofErr w:type="spellEnd"/>
+      <w:r>
+        <w:t>.</w:t>
+      </w:r>
+      <w:r>
+        <w:t xml:space="preserve"> In </w:t>
+      </w:r>
+      <w:proofErr w:type="spellStart"/>
+      <w:r>
+        <w:t>there</w:t>
+      </w:r>
+      <w:proofErr w:type="spellEnd"/>
+      <w:r>
+        <w:t xml:space="preserve"> I’m add</w:t>
       </w:r>
       <w:r>
         <w:t>ing</w:t>
       </w:r>
       <w:r>
-        <w:t xml:space="preserve"> the GenerateShape objects to the CommandHistory.</w:t>
+        <w:t xml:space="preserve"> the </w:t>
+      </w:r>
+      <w:proofErr w:type="spellStart"/>
+      <w:r>
+        <w:t>GenerateShape</w:t>
+      </w:r>
+      <w:proofErr w:type="spellEnd"/>
+      <w:r>
+        <w:t xml:space="preserve"> objects to the </w:t>
+      </w:r>
+      <w:proofErr w:type="spellStart"/>
+      <w:r>
+        <w:t>CommandHistory</w:t>
+      </w:r>
+      <w:proofErr w:type="spellEnd"/>
+      <w:r>
+        <w:t>.</w:t>
       </w:r>
     </w:p>
     <w:p>
@@ -678,7 +767,36 @@
         <w:t>So,</w:t>
       </w:r>
       <w:r>
-        <w:t xml:space="preserve"> the entire app is always on Draw mode. I struggled with selecting the shape. So, I uploaded the version which has no selection or move features. Major improvement is I managed to implement the Undo/Redo which I couldn’t implement due to the issue I had with repaint() method. Anyway I tried fixing the issue with repaint() method as you suggested in the feedback last time. But I had no luck going forward with it. Instead, I used the setColor() method of Paint Canvas which I can set the Background color whatever the color I want. So I set it to </w:t>
+        <w:t xml:space="preserve"> the entire app is always on Draw mode. I struggled with selecting the shape. So, I uploaded the version which has no selection or move features. Major improvement is I managed to implement the Undo/Redo which I couldn’t implement due to the issue I had with </w:t>
+      </w:r>
+      <w:proofErr w:type="gramStart"/>
+      <w:r>
+        <w:t>repaint(</w:t>
+      </w:r>
+      <w:proofErr w:type="gramEnd"/>
+      <w:r>
+        <w:t xml:space="preserve">) method. Anyway I tried fixing the issue with </w:t>
+      </w:r>
+      <w:proofErr w:type="gramStart"/>
+      <w:r>
+        <w:t>repaint(</w:t>
+      </w:r>
+      <w:proofErr w:type="gramEnd"/>
+      <w:r>
+        <w:t xml:space="preserve">) method as you suggested in the feedback last time. But I had no luck going forward with it. Instead, I used the </w:t>
+      </w:r>
+      <w:proofErr w:type="spellStart"/>
+      <w:proofErr w:type="gramStart"/>
+      <w:r>
+        <w:t>setColor</w:t>
+      </w:r>
+      <w:proofErr w:type="spellEnd"/>
+      <w:r>
+        <w:t>(</w:t>
+      </w:r>
+      <w:proofErr w:type="gramEnd"/>
+      <w:r>
+        <w:t xml:space="preserve">) method of Paint Canvas which I can set the Background color whatever the color I want. So I set it to </w:t>
       </w:r>
       <w:r>
         <w:t>“</w:t>
@@ -690,10 +808,18 @@
         <w:t>”</w:t>
       </w:r>
       <w:r>
-        <w:t xml:space="preserve"> whenever I want to clear</w:t>
-      </w:r>
-      <w:r>
-        <w:t>(easiest thing I should’ve done last</w:t>
+        <w:t xml:space="preserve"> whenever I want to </w:t>
+      </w:r>
+      <w:proofErr w:type="gramStart"/>
+      <w:r>
+        <w:t>clear</w:t>
+      </w:r>
+      <w:r>
+        <w:t>(</w:t>
+      </w:r>
+      <w:proofErr w:type="gramEnd"/>
+      <w:r>
+        <w:t>easiest thing I should’ve done last</w:t>
       </w:r>
       <w:r>
         <w:t xml:space="preserve"> check-in</w:t>
@@ -711,28 +837,66 @@
         <w:t>e</w:t>
       </w:r>
       <w:r>
-        <w:t xml:space="preserve"> the toString method of </w:t>
-      </w:r>
-      <w:r>
-        <w:t xml:space="preserve">ColorInfo </w:t>
+        <w:t xml:space="preserve"> the </w:t>
+      </w:r>
+      <w:proofErr w:type="spellStart"/>
+      <w:r>
+        <w:t>toString</w:t>
+      </w:r>
+      <w:proofErr w:type="spellEnd"/>
+      <w:r>
+        <w:t xml:space="preserve"> method of </w:t>
+      </w:r>
+      <w:proofErr w:type="spellStart"/>
+      <w:r>
+        <w:t>ColorInfo</w:t>
+      </w:r>
+      <w:proofErr w:type="spellEnd"/>
+      <w:r>
+        <w:t xml:space="preserve"> </w:t>
       </w:r>
       <w:r>
         <w:t xml:space="preserve">class. This was helpful for me when I was adding the </w:t>
       </w:r>
-      <w:r>
-        <w:t xml:space="preserve">ColorInfo </w:t>
+      <w:proofErr w:type="spellStart"/>
+      <w:r>
+        <w:t>ColorInfo</w:t>
+      </w:r>
+      <w:proofErr w:type="spellEnd"/>
+      <w:r>
+        <w:t xml:space="preserve"> </w:t>
       </w:r>
       <w:r>
         <w:t xml:space="preserve">objects to the </w:t>
       </w:r>
+      <w:proofErr w:type="spellStart"/>
       <w:r>
         <w:t>JOptionPane</w:t>
       </w:r>
-      <w:r>
-        <w:t xml:space="preserve"> with input dialogbox</w:t>
-      </w:r>
-      <w:r>
-        <w:t>. In order to display the Color, toString() method has to override with the String we want to display. For this I referred following link</w:t>
+      <w:proofErr w:type="spellEnd"/>
+      <w:r>
+        <w:t xml:space="preserve"> with input </w:t>
+      </w:r>
+      <w:proofErr w:type="spellStart"/>
+      <w:r>
+        <w:t>dialogbox</w:t>
+      </w:r>
+      <w:proofErr w:type="spellEnd"/>
+      <w:r>
+        <w:t xml:space="preserve">. In order to display the Color, </w:t>
+      </w:r>
+      <w:proofErr w:type="spellStart"/>
+      <w:proofErr w:type="gramStart"/>
+      <w:r>
+        <w:t>toString</w:t>
+      </w:r>
+      <w:proofErr w:type="spellEnd"/>
+      <w:r>
+        <w:t>(</w:t>
+      </w:r>
+      <w:proofErr w:type="gramEnd"/>
+      <w:r>
+        <w:t>) method has to override with the String we want to display. For this I referred following link</w:t>
       </w:r>
       <w:r>
         <w:t>s.</w:t>
@@ -1302,7 +1466,15 @@
         <w:t xml:space="preserve">To draw the </w:t>
       </w:r>
       <w:r>
-        <w:t>shape with same draw() method while the object assigned is changing in run time.</w:t>
+        <w:t xml:space="preserve">shape with same </w:t>
+      </w:r>
+      <w:proofErr w:type="gramStart"/>
+      <w:r>
+        <w:t>draw(</w:t>
+      </w:r>
+      <w:proofErr w:type="gramEnd"/>
+      <w:r>
+        <w:t>) method while the object assigned is changing in run time.</w:t>
       </w:r>
       <w:r>
         <w:tab/>
@@ -1834,11 +2006,16 @@
       <w:r>
         <w:t xml:space="preserve">Implemented Select, </w:t>
       </w:r>
+      <w:proofErr w:type="gramStart"/>
       <w:r>
         <w:t>M</w:t>
       </w:r>
       <w:r>
-        <w:t xml:space="preserve">ove (which wasn’t working last time) new features Copy, Paste and Delete functioning </w:t>
+        <w:t>ove</w:t>
+      </w:r>
+      <w:proofErr w:type="gramEnd"/>
+      <w:r>
+        <w:t xml:space="preserve"> (which wasn’t working last time) new features Copy, Paste and Delete functioning </w:t>
       </w:r>
       <w:r>
         <w:t>as expected</w:t>
@@ -1847,10 +2024,22 @@
         <w:t xml:space="preserve">. </w:t>
       </w:r>
       <w:r>
-        <w:t>Improved the single responsibility of DrawObserver Class based on the last feedback. Removed the Strategy selection</w:t>
-      </w:r>
-      <w:r>
-        <w:t xml:space="preserve"> from DrawOb</w:t>
+        <w:t xml:space="preserve">Improved the single responsibility of </w:t>
+      </w:r>
+      <w:proofErr w:type="spellStart"/>
+      <w:r>
+        <w:t>DrawObserver</w:t>
+      </w:r>
+      <w:proofErr w:type="spellEnd"/>
+      <w:r>
+        <w:t xml:space="preserve"> Class based on the last feedback. Removed the Strategy selection</w:t>
+      </w:r>
+      <w:r>
+        <w:t xml:space="preserve"> from </w:t>
+      </w:r>
+      <w:proofErr w:type="spellStart"/>
+      <w:r>
+        <w:t>DrawOb</w:t>
       </w:r>
       <w:r>
         <w:t>s</w:t>
@@ -1858,6 +2047,7 @@
       <w:r>
         <w:t>erver</w:t>
       </w:r>
+      <w:proofErr w:type="spellEnd"/>
       <w:r>
         <w:t xml:space="preserve">. App has the default mode Draw. When selecting first select the “Select” option from the Mouse Mode options and then select the shape. First click an upper Left Point. Then Click the Right Lower Point to make a proper selection. Following the same way select the shape first and then Click Copy and Paste to execute Copy and Paste Command. Paste will locate new shapes shifting 100,100 pixels from the original shape location. For Delete follow the same selection first and then Click the Delete Button.  </w:t>
       </w:r>
@@ -2731,7 +2921,15 @@
         </w:numPr>
       </w:pPr>
       <w:r>
-        <w:t>Included two new Design Patterns with theses two project now has 5 design patterns.</w:t>
+        <w:t xml:space="preserve">Included two new Design Patterns with </w:t>
+      </w:r>
+      <w:proofErr w:type="spellStart"/>
+      <w:r>
+        <w:t>theses</w:t>
+      </w:r>
+      <w:proofErr w:type="spellEnd"/>
+      <w:r>
+        <w:t xml:space="preserve"> two project now has 5 design patterns.</w:t>
       </w:r>
       <w:r>
         <w:t xml:space="preserve"> New design patterns are indicated in red color.</w:t>
@@ -2835,7 +3033,21 @@
         <w:rPr>
           <w:color w:val="FF0000"/>
         </w:rPr>
-        <w:t>Null Object (Inside CommandFactory in case the Command Object</w:t>
+        <w:t xml:space="preserve">Null Object (Inside </w:t>
+      </w:r>
+      <w:proofErr w:type="spellStart"/>
+      <w:r>
+        <w:rPr>
+          <w:color w:val="FF0000"/>
+        </w:rPr>
+        <w:t>CommandFactory</w:t>
+      </w:r>
+      <w:proofErr w:type="spellEnd"/>
+      <w:r>
+        <w:rPr>
+          <w:color w:val="FF0000"/>
+        </w:rPr>
+        <w:t xml:space="preserve"> in case the Command Object</w:t>
       </w:r>
       <w:r>
         <w:rPr>
@@ -3123,7 +3335,21 @@
           <w:color w:val="FF0000"/>
         </w:rPr>
         <w:lastRenderedPageBreak/>
-        <w:t>(5) Null Object (Inside CommandFactory in case the Command Object for Draw Select Move is not received and incase right strategy is not received)</w:t>
+        <w:t xml:space="preserve">(5) Null Object (Inside </w:t>
+      </w:r>
+      <w:proofErr w:type="spellStart"/>
+      <w:r>
+        <w:rPr>
+          <w:color w:val="FF0000"/>
+        </w:rPr>
+        <w:t>CommandFactory</w:t>
+      </w:r>
+      <w:proofErr w:type="spellEnd"/>
+      <w:r>
+        <w:rPr>
+          <w:color w:val="FF0000"/>
+        </w:rPr>
+        <w:t xml:space="preserve"> in case the Command Object for Draw Select Move is not received and incase right strategy is not received)</w:t>
       </w:r>
     </w:p>
     <w:p>
@@ -3142,13 +3368,41 @@
         <w:rPr>
           <w:color w:val="FF0000"/>
         </w:rPr>
-        <w:t>Used in AppMode Class (draw select move selection) – if command Object is null.</w:t>
-      </w:r>
-      <w:r>
-        <w:rPr>
-          <w:color w:val="FF0000"/>
-        </w:rPr>
-        <w:t xml:space="preserve"> NullCommand object will be </w:t>
+        <w:t xml:space="preserve">Used in </w:t>
+      </w:r>
+      <w:proofErr w:type="spellStart"/>
+      <w:r>
+        <w:rPr>
+          <w:color w:val="FF0000"/>
+        </w:rPr>
+        <w:t>AppMode</w:t>
+      </w:r>
+      <w:proofErr w:type="spellEnd"/>
+      <w:r>
+        <w:rPr>
+          <w:color w:val="FF0000"/>
+        </w:rPr>
+        <w:t xml:space="preserve"> Class (draw select move selection) – if command Object is null.</w:t>
+      </w:r>
+      <w:r>
+        <w:rPr>
+          <w:color w:val="FF0000"/>
+        </w:rPr>
+        <w:t xml:space="preserve"> </w:t>
+      </w:r>
+      <w:proofErr w:type="spellStart"/>
+      <w:r>
+        <w:rPr>
+          <w:color w:val="FF0000"/>
+        </w:rPr>
+        <w:t>NullCommand</w:t>
+      </w:r>
+      <w:proofErr w:type="spellEnd"/>
+      <w:r>
+        <w:rPr>
+          <w:color w:val="FF0000"/>
+        </w:rPr>
+        <w:t xml:space="preserve"> object will be </w:t>
       </w:r>
       <w:r>
         <w:rPr>
@@ -3574,7 +3828,15 @@
         </w:rPr>
       </w:pPr>
       <w:r>
-        <w:t xml:space="preserve">I have implemented 10 shapes (including rendering text) as new shapes. Most challenging shapes were Arc, Round rectangle and text rendering. These shapes need more than two </w:t>
+        <w:t xml:space="preserve">I have implemented 10 shapes (including rendering text) as new shapes. Most challenging shapes were Arc, Round </w:t>
+      </w:r>
+      <w:proofErr w:type="gramStart"/>
+      <w:r>
+        <w:t>rectangle</w:t>
+      </w:r>
+      <w:proofErr w:type="gramEnd"/>
+      <w:r>
+        <w:t xml:space="preserve"> and text rendering. These shapes need more than two </w:t>
       </w:r>
       <w:r>
         <w:t>inputs (</w:t>
@@ -3598,25 +3860,21 @@
         <w:t xml:space="preserve"> </w:t>
       </w:r>
       <w:r>
-        <w:t>My solution was popping up an JOptionPane dialog box to get these additional values as keyboard inputs</w:t>
+        <w:t xml:space="preserve">My solution was popping up an </w:t>
+      </w:r>
+      <w:proofErr w:type="spellStart"/>
+      <w:r>
+        <w:t>JOptionPane</w:t>
+      </w:r>
+      <w:proofErr w:type="spellEnd"/>
+      <w:r>
+        <w:t xml:space="preserve"> dialog box to get these additional values as keyboard inputs</w:t>
       </w:r>
       <w:r>
         <w:t xml:space="preserve">. </w:t>
       </w:r>
       <w:r>
-        <w:t xml:space="preserve">I keep a flag for </w:t>
-      </w:r>
-      <w:r>
-        <w:t>these</w:t>
-      </w:r>
-      <w:r>
-        <w:t xml:space="preserve"> objects since it is not required to re</w:t>
-      </w:r>
-      <w:r>
-        <w:t>-e</w:t>
-      </w:r>
-      <w:r>
-        <w:t xml:space="preserve">nter theses values when moving and </w:t>
+        <w:t xml:space="preserve">I keep a flag for these objects since it is not required to re-enter theses values when moving and </w:t>
       </w:r>
       <w:r>
         <w:t>copying. Also</w:t>
@@ -3625,7 +3883,15 @@
         <w:t>,</w:t>
       </w:r>
       <w:r>
-        <w:t xml:space="preserve"> the user can save the entire drawing by simply clicking the “Save” button. JFileChooser window will pop-up and user </w:t>
+        <w:t xml:space="preserve"> the user can save the entire drawing by simply clicking the “Save” button. </w:t>
+      </w:r>
+      <w:proofErr w:type="spellStart"/>
+      <w:r>
+        <w:t>JFileChooser</w:t>
+      </w:r>
+      <w:proofErr w:type="spellEnd"/>
+      <w:r>
+        <w:t xml:space="preserve"> window will pop-up and user </w:t>
       </w:r>
       <w:r>
         <w:t>have</w:t>
@@ -3640,22 +3906,109 @@
         <w:t xml:space="preserve"> window and give a name to the current drawing. Then the drawing will be saved as a JSON object in the disk</w:t>
       </w:r>
       <w:r>
-        <w:t xml:space="preserve"> once you hit the “Save” button in the Filechooser</w:t>
-      </w:r>
+        <w:t xml:space="preserve"> once you hit the “Save” button in the </w:t>
+      </w:r>
+      <w:proofErr w:type="spellStart"/>
+      <w:r>
+        <w:t>Filechooser</w:t>
+      </w:r>
+      <w:proofErr w:type="spellEnd"/>
       <w:r>
         <w:t>.</w:t>
       </w:r>
       <w:r>
-        <w:t xml:space="preserve"> To load the drawing from the disk user has to click the “Open” button then it will again pop-up the JFileChooser window and user has to select the saved JSON object from the disk and click open </w:t>
-      </w:r>
-      <w:r>
-        <w:t>on JFileChooser window. Then the saved drawing will be rendered on the application. In order to get it work this feature you have to add the provided .jar fille to your dependencies. Please kindly do so otherwise program wouldn’t work. Another small feature that I added was showing the current Mouse</w:t>
+        <w:t xml:space="preserve"> To load the drawing from the disk user </w:t>
+      </w:r>
+      <w:proofErr w:type="gramStart"/>
+      <w:r>
+        <w:t>has to</w:t>
+      </w:r>
+      <w:proofErr w:type="gramEnd"/>
+      <w:r>
+        <w:t xml:space="preserve"> click the “Open” button then it will again pop-up the </w:t>
+      </w:r>
+      <w:proofErr w:type="spellStart"/>
+      <w:r>
+        <w:t>JFileChooser</w:t>
+      </w:r>
+      <w:proofErr w:type="spellEnd"/>
+      <w:r>
+        <w:t xml:space="preserve"> window and user has to select the saved JSON object from the disk and click open </w:t>
+      </w:r>
+      <w:r>
+        <w:t xml:space="preserve">on </w:t>
+      </w:r>
+      <w:proofErr w:type="spellStart"/>
+      <w:r>
+        <w:t>JFileChooser</w:t>
+      </w:r>
+      <w:proofErr w:type="spellEnd"/>
+      <w:r>
+        <w:t xml:space="preserve"> window. Then the saved drawing will be rendered on the application. </w:t>
+      </w:r>
+      <w:proofErr w:type="gramStart"/>
+      <w:r>
+        <w:rPr>
+          <w:color w:val="FF0000"/>
+        </w:rPr>
+        <w:t>In order to</w:t>
+      </w:r>
+      <w:proofErr w:type="gramEnd"/>
+      <w:r>
+        <w:rPr>
+          <w:color w:val="FF0000"/>
+        </w:rPr>
+        <w:t xml:space="preserve"> get it work this feature you have to add the provided .jar</w:t>
+      </w:r>
+      <w:r>
+        <w:rPr>
+          <w:color w:val="FF0000"/>
+        </w:rPr>
+        <w:t xml:space="preserve"> (in the lib folder in zipped file)</w:t>
+      </w:r>
+      <w:r>
+        <w:rPr>
+          <w:color w:val="FF0000"/>
+        </w:rPr>
+        <w:t xml:space="preserve"> file to your dependencies</w:t>
+      </w:r>
+      <w:r>
+        <w:t xml:space="preserve">. </w:t>
+      </w:r>
+      <w:r>
+        <w:rPr>
+          <w:color w:val="FF0000"/>
+        </w:rPr>
+        <w:t>Please kindly do so otherwise program wouldn’t work.</w:t>
+      </w:r>
+      <w:r>
+        <w:rPr>
+          <w:color w:val="FF0000"/>
+        </w:rPr>
+        <w:t xml:space="preserve"> I have given very simple instruction to add the jar. (Just one minute)</w:t>
+      </w:r>
+      <w:r>
+        <w:rPr>
+          <w:color w:val="FF0000"/>
+        </w:rPr>
+        <w:t xml:space="preserve"> </w:t>
+      </w:r>
+      <w:r>
+        <w:t xml:space="preserve">Another small feature that I added was showing the current </w:t>
+      </w:r>
+      <w:proofErr w:type="spellStart"/>
+      <w:r>
+        <w:t>Mouse</w:t>
       </w:r>
       <w:r>
         <w:t>M</w:t>
       </w:r>
       <w:r>
-        <w:t>ode of the app on the button panel.</w:t>
+        <w:t>ode</w:t>
+      </w:r>
+      <w:proofErr w:type="spellEnd"/>
+      <w:r>
+        <w:t xml:space="preserve"> of the app on the button panel.</w:t>
       </w:r>
       <w:r>
         <w:t xml:space="preserve"> I though</w:t>
@@ -3721,7 +4074,15 @@
         <w:t>weird</w:t>
       </w:r>
       <w:r>
-        <w:t xml:space="preserve"> places but the Move, Copy functions will work. Group is working but there is no large bounding box combining the grouped objects. Once you hit the group you can perform </w:t>
+        <w:t xml:space="preserve"> places but the Move, </w:t>
+      </w:r>
+      <w:proofErr w:type="gramStart"/>
+      <w:r>
+        <w:t>Copy</w:t>
+      </w:r>
+      <w:proofErr w:type="gramEnd"/>
+      <w:r>
+        <w:t xml:space="preserve"> functions will work. Group is working but there is no large bounding box combining the grouped objects. Once you hit the group you can perform </w:t>
       </w:r>
       <w:r>
         <w:t>the Copy</w:t>
@@ -3755,21 +4116,7 @@
           <w:b/>
           <w:bCs/>
         </w:rPr>
-        <w:t xml:space="preserve"> (</w:t>
-      </w:r>
-      <w:r>
-        <w:rPr>
-          <w:b/>
-          <w:bCs/>
-        </w:rPr>
-        <w:t>With some of the new features</w:t>
-      </w:r>
-      <w:r>
-        <w:rPr>
-          <w:b/>
-          <w:bCs/>
-        </w:rPr>
-        <w:t>)</w:t>
+        <w:t xml:space="preserve"> (With some of the new features)</w:t>
       </w:r>
       <w:r>
         <w:rPr>
@@ -3907,8 +4254,21 @@
                       <wps:txbx>
                         <w:txbxContent>
                           <w:p>
+                            <w:proofErr w:type="spellStart"/>
                             <w:r>
-                              <w:t>JFileChooser for “Open ” &amp; “Save”</w:t>
+                              <w:t>JFileChooser</w:t>
+                            </w:r>
+                            <w:proofErr w:type="spellEnd"/>
+                            <w:r>
+                              <w:t xml:space="preserve"> for “</w:t>
+                            </w:r>
+                            <w:proofErr w:type="gramStart"/>
+                            <w:r>
+                              <w:t>Open ”</w:t>
+                            </w:r>
+                            <w:proofErr w:type="gramEnd"/>
+                            <w:r>
+                              <w:t xml:space="preserve"> &amp; “Save”</w:t>
                             </w:r>
                           </w:p>
                         </w:txbxContent>
@@ -4223,11 +4583,6 @@
     <w:p>
       <w:pPr>
         <w:jc w:val="both"/>
-      </w:pPr>
-    </w:p>
-    <w:p>
-      <w:pPr>
-        <w:jc w:val="both"/>
         <w:rPr>
           <w:b/>
           <w:bCs/>
@@ -4505,7 +4860,10 @@
                               <w:t>Enter Arc width and height</w:t>
                             </w:r>
                             <w:r>
-                              <w:t xml:space="preserve"> for the corners</w:t>
+                              <w:t xml:space="preserve"> for the </w:t>
+                            </w:r>
+                            <w:r>
+                              <w:t>corners.</w:t>
                             </w:r>
                           </w:p>
                         </w:txbxContent>
@@ -4530,7 +4888,11 @@
           </mc:Choice>
           <mc:Fallback>
             <w:pict>
-              <v:shape w14:anchorId="0E6CFBE9" id="Text Box 32" o:spid="_x0000_s1035" type="#_x0000_t202" style="position:absolute;left:0;text-align:left;margin-left:302.25pt;margin-top:4.55pt;width:121.5pt;height:43.5pt;z-index:251698176;visibility:visible;mso-wrap-style:square;mso-width-percent:0;mso-height-percent:0;mso-wrap-distance-left:9pt;mso-wrap-distance-top:0;mso-wrap-distance-right:9pt;mso-wrap-distance-bottom:0;mso-position-horizontal:absolute;mso-position-horizontal-relative:text;mso-position-vertical:absolute;mso-position-vertical-relative:text;mso-width-percent:0;mso-height-percent:0;mso-width-relative:margin;mso-height-relative:margin;v-text-anchor:top" o:gfxdata="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" fillcolor="white [3201]" stroked="f" strokeweight=".5pt">
+              <v:shapetype w14:anchorId="0E6CFBE9" id="_x0000_t202" coordsize="21600,21600" o:spt="202" path="m,l,21600r21600,l21600,xe">
+                <v:stroke joinstyle="miter"/>
+                <v:path gradientshapeok="t" o:connecttype="rect"/>
+              </v:shapetype>
+              <v:shape id="Text Box 32" o:spid="_x0000_s1035" type="#_x0000_t202" style="position:absolute;left:0;text-align:left;margin-left:302.25pt;margin-top:4.55pt;width:121.5pt;height:43.5pt;z-index:251698176;visibility:visible;mso-wrap-style:square;mso-width-percent:0;mso-height-percent:0;mso-wrap-distance-left:9pt;mso-wrap-distance-top:0;mso-wrap-distance-right:9pt;mso-wrap-distance-bottom:0;mso-position-horizontal:absolute;mso-position-horizontal-relative:text;mso-position-vertical:absolute;mso-position-vertical-relative:text;mso-width-percent:0;mso-height-percent:0;mso-width-relative:margin;mso-height-relative:margin;v-text-anchor:top" o:gfxdata="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" fillcolor="white [3201]" stroked="f" strokeweight=".5pt">
                 <v:textbox>
                   <w:txbxContent>
                     <w:p>
@@ -4538,7 +4900,10 @@
                         <w:t>Enter Arc width and height</w:t>
                       </w:r>
                       <w:r>
-                        <w:t xml:space="preserve"> for the corners</w:t>
+                        <w:t xml:space="preserve"> for the </w:t>
+                      </w:r>
+                      <w:r>
+                        <w:t>corners.</w:t>
                       </w:r>
                     </w:p>
                   </w:txbxContent>
@@ -4569,33 +4934,6 @@
     </w:p>
     <w:p>
       <w:pPr>
-        <w:jc w:val="both"/>
-        <w:rPr>
-          <w:b/>
-          <w:bCs/>
-        </w:rPr>
-      </w:pPr>
-    </w:p>
-    <w:p>
-      <w:pPr>
-        <w:jc w:val="both"/>
-        <w:rPr>
-          <w:b/>
-          <w:bCs/>
-        </w:rPr>
-      </w:pPr>
-    </w:p>
-    <w:p>
-      <w:pPr>
-        <w:jc w:val="both"/>
-        <w:rPr>
-          <w:b/>
-          <w:bCs/>
-        </w:rPr>
-      </w:pPr>
-    </w:p>
-    <w:p>
-      <w:pPr>
         <w:pStyle w:val="ListParagraph"/>
         <w:numPr>
           <w:ilvl w:val="0"/>
@@ -4637,20 +4975,252 @@
         <w:rPr>
           <w:color w:val="FF0000"/>
         </w:rPr>
-        <w:t>Important: Please add .jar file in the lib folder to your project</w:t>
-      </w:r>
-    </w:p>
-    <w:p>
-      <w:pPr>
-        <w:jc w:val="both"/>
-        <w:rPr>
-          <w:rStyle w:val="Hyperlink"/>
+        <w:t>Important: Please add .jar file in the lib folder</w:t>
+      </w:r>
+      <w:r>
+        <w:rPr>
+          <w:color w:val="FF0000"/>
+        </w:rPr>
+        <w:t xml:space="preserve"> </w:t>
+      </w:r>
+      <w:r>
+        <w:rPr>
+          <w:color w:val="FF0000"/>
+        </w:rPr>
+        <w:t>(provided in zip file)</w:t>
+      </w:r>
+      <w:r>
+        <w:rPr>
+          <w:color w:val="FF0000"/>
+        </w:rPr>
+        <w:t xml:space="preserve"> to your project</w:t>
+      </w:r>
+      <w:r>
+        <w:rPr>
+          <w:color w:val="FF0000"/>
+        </w:rPr>
+        <w:t xml:space="preserve"> (</w:t>
+      </w:r>
+      <w:r>
+        <w:rPr>
+          <w:color w:val="FF0000"/>
+        </w:rPr>
+        <w:t>gson-2.8.2</w:t>
+      </w:r>
+      <w:r>
+        <w:rPr>
+          <w:color w:val="FF0000"/>
+        </w:rPr>
+        <w:t>)</w:t>
+      </w:r>
+    </w:p>
+    <w:p>
+      <w:pPr>
+        <w:jc w:val="both"/>
+      </w:pPr>
+      <w:r>
+        <w:rPr>
+          <w:color w:val="FF0000"/>
+        </w:rPr>
+        <w:t xml:space="preserve">One minute video to add the .jar file in </w:t>
+      </w:r>
+      <w:proofErr w:type="spellStart"/>
+      <w:r>
+        <w:rPr>
+          <w:color w:val="FF0000"/>
+        </w:rPr>
+        <w:t>IntellJ</w:t>
+      </w:r>
+      <w:proofErr w:type="spellEnd"/>
+      <w:r>
+        <w:rPr>
+          <w:color w:val="FF0000"/>
+        </w:rPr>
+        <w:t xml:space="preserve"> </w:t>
+      </w:r>
+      <w:hyperlink r:id="rId22" w:history="1">
+        <w:r>
+          <w:rPr>
+            <w:rStyle w:val="Hyperlink"/>
+          </w:rPr>
+          <w:t>https://www.youtube.com/watch?v=WLErNRhi</w:t>
+        </w:r>
+        <w:r>
+          <w:rPr>
+            <w:rStyle w:val="Hyperlink"/>
+          </w:rPr>
+          <w:t>Z</w:t>
+        </w:r>
+        <w:r>
+          <w:rPr>
+            <w:rStyle w:val="Hyperlink"/>
+          </w:rPr>
+          <w:t>NQ</w:t>
+        </w:r>
+      </w:hyperlink>
+    </w:p>
+    <w:p>
+      <w:pPr>
+        <w:jc w:val="both"/>
+      </w:pPr>
+      <w:r>
+        <w:t>File -&gt; Project Structure -&gt; Project Setting -&gt; Modules -&gt;</w:t>
+      </w:r>
+      <w:r>
+        <w:t xml:space="preserve"> click “+” symbol -&gt; jar directories - &gt; set the </w:t>
+      </w:r>
+      <w:proofErr w:type="gramStart"/>
+      <w:r>
+        <w:t>jar</w:t>
+      </w:r>
+      <w:proofErr w:type="gramEnd"/>
+    </w:p>
+    <w:p>
+      <w:pPr>
+        <w:jc w:val="both"/>
+        <w:rPr>
+          <w:color w:val="FF0000"/>
+        </w:rPr>
+      </w:pPr>
+      <w:r>
+        <w:rPr>
+          <w:color w:val="FF0000"/>
+        </w:rPr>
+        <w:t xml:space="preserve">Note: </w:t>
+      </w:r>
+      <w:r>
+        <w:rPr>
+          <w:color w:val="FF0000"/>
+        </w:rPr>
+        <w:t xml:space="preserve">If </w:t>
+      </w:r>
+      <w:r>
+        <w:rPr>
+          <w:color w:val="FF0000"/>
+        </w:rPr>
+        <w:t>you’re</w:t>
+      </w:r>
+      <w:r>
+        <w:rPr>
+          <w:color w:val="FF0000"/>
+        </w:rPr>
+        <w:t xml:space="preserve"> not testing the feature Save and Open. Please kindly comment out the code in </w:t>
+      </w:r>
+      <w:proofErr w:type="spellStart"/>
+      <w:r>
+        <w:rPr>
+          <w:color w:val="FF0000"/>
+        </w:rPr>
+        <w:t>SaveCommand</w:t>
+      </w:r>
+      <w:proofErr w:type="spellEnd"/>
+      <w:r>
+        <w:rPr>
+          <w:color w:val="FF0000"/>
+        </w:rPr>
+        <w:t xml:space="preserve"> </w:t>
+      </w:r>
+      <w:r>
+        <w:rPr>
+          <w:color w:val="FF0000"/>
+        </w:rPr>
+        <w:t>(code in run method)</w:t>
+      </w:r>
+      <w:r>
+        <w:rPr>
+          <w:color w:val="FF0000"/>
+        </w:rPr>
+        <w:t xml:space="preserve"> </w:t>
+      </w:r>
+      <w:r>
+        <w:rPr>
+          <w:color w:val="FF0000"/>
+        </w:rPr>
+        <w:t>and Op</w:t>
+      </w:r>
+      <w:proofErr w:type="spellStart"/>
+      <w:r>
+        <w:rPr>
+          <w:color w:val="FF0000"/>
+        </w:rPr>
+        <w:t>enCommand</w:t>
+      </w:r>
+      <w:proofErr w:type="spellEnd"/>
+      <w:r>
+        <w:rPr>
+          <w:color w:val="FF0000"/>
+        </w:rPr>
+        <w:t xml:space="preserve"> (code in </w:t>
+      </w:r>
+      <w:proofErr w:type="spellStart"/>
+      <w:r>
+        <w:rPr>
+          <w:color w:val="FF0000"/>
+        </w:rPr>
+        <w:t>readJson</w:t>
+      </w:r>
+      <w:proofErr w:type="spellEnd"/>
+      <w:r>
+        <w:rPr>
+          <w:color w:val="FF0000"/>
+        </w:rPr>
+        <w:t xml:space="preserve"> method)</w:t>
+      </w:r>
+      <w:r>
+        <w:rPr>
+          <w:color w:val="FF0000"/>
+        </w:rPr>
+        <w:t>.</w:t>
+      </w:r>
+      <w:r>
+        <w:rPr>
+          <w:color w:val="FF0000"/>
+        </w:rPr>
+        <w:t xml:space="preserve"> </w:t>
+      </w:r>
+      <w:r>
+        <w:rPr>
+          <w:color w:val="FF0000"/>
+        </w:rPr>
+        <w:t>Also,</w:t>
+      </w:r>
+      <w:r>
+        <w:rPr>
+          <w:color w:val="FF0000"/>
+        </w:rPr>
+        <w:t xml:space="preserve"> the import</w:t>
+      </w:r>
+      <w:r>
+        <w:rPr>
+          <w:color w:val="FF0000"/>
+        </w:rPr>
+        <w:t>s</w:t>
+      </w:r>
+      <w:r>
+        <w:rPr>
+          <w:color w:val="FF0000"/>
+        </w:rPr>
+        <w:t xml:space="preserve"> related to </w:t>
+      </w:r>
+      <w:r>
+        <w:rPr>
+          <w:color w:val="FF0000"/>
+        </w:rPr>
+        <w:t>gson-2.8.2</w:t>
+      </w:r>
+    </w:p>
+    <w:p>
+      <w:pPr>
+        <w:jc w:val="both"/>
+        <w:rPr>
+          <w:color w:val="0563C1" w:themeColor="hyperlink"/>
+          <w:u w:val="single"/>
         </w:rPr>
       </w:pPr>
       <w:r>
         <w:t xml:space="preserve">Note: Please contact me if you have any issues with accessing the repo. </w:t>
       </w:r>
-      <w:hyperlink r:id="rId22" w:history="1">
+      <w:hyperlink r:id="rId23" w:history="1">
         <w:r>
           <w:rPr>
             <w:rStyle w:val="Hyperlink"/>
@@ -4661,11 +5231,6 @@
     </w:p>
     <w:p>
       <w:pPr>
-        <w:jc w:val="both"/>
-      </w:pPr>
-    </w:p>
-    <w:p>
-      <w:pPr>
         <w:pStyle w:val="ListParagraph"/>
         <w:numPr>
           <w:ilvl w:val="0"/>
@@ -4689,7 +5254,41 @@
         <w:jc w:val="both"/>
       </w:pPr>
       <w:r>
-        <w:t>New Design Pattern included is Singleton. JPaintManager is the class where all the Lists are maintained and the Lists are initiated only one time. So I made the JPaintManager instance singleton(only create one time initializing all the lists. Some Lists are set in main. Others are inside the constructor)</w:t>
+        <w:t xml:space="preserve">New Design Pattern included is Singleton. </w:t>
+      </w:r>
+      <w:proofErr w:type="spellStart"/>
+      <w:r>
+        <w:t>JPaintManager</w:t>
+      </w:r>
+      <w:proofErr w:type="spellEnd"/>
+      <w:r>
+        <w:t xml:space="preserve"> is the class where all the Lists are </w:t>
+      </w:r>
+      <w:r>
+        <w:t>maintained,</w:t>
+      </w:r>
+      <w:r>
+        <w:t xml:space="preserve"> and the Lists are initiated only one time. </w:t>
+      </w:r>
+      <w:r>
+        <w:t>So,</w:t>
+      </w:r>
+      <w:r>
+        <w:t xml:space="preserve"> I made the </w:t>
+      </w:r>
+      <w:proofErr w:type="spellStart"/>
+      <w:r>
+        <w:t>JPaintManager</w:t>
+      </w:r>
+      <w:proofErr w:type="spellEnd"/>
+      <w:r>
+        <w:t xml:space="preserve"> instance </w:t>
+      </w:r>
+      <w:r>
+        <w:t>singleton (</w:t>
+      </w:r>
+      <w:r>
+        <w:t>only create one time initializing all the lists. Some Lists are set in main. Others are inside the constructor)</w:t>
       </w:r>
       <w:r>
         <w:t>.</w:t>
@@ -4757,12 +5356,14 @@
       <w:r>
         <w:t>/</w:t>
       </w:r>
+      <w:proofErr w:type="spellStart"/>
       <w:r>
         <w:rPr>
           <w:color w:val="FF0000"/>
         </w:rPr>
         <w:t>UnGroup</w:t>
       </w:r>
+      <w:proofErr w:type="spellEnd"/>
       <w:r>
         <w:t>)</w:t>
       </w:r>
@@ -4828,7 +5429,15 @@
         <w:jc w:val="both"/>
       </w:pPr>
       <w:r>
-        <w:t>Null Object (Inside CommandFactory in case the Command Object for Draw Select Move is not received and incase right strategy is not received)</w:t>
+        <w:t xml:space="preserve">Null Object (Inside </w:t>
+      </w:r>
+      <w:proofErr w:type="spellStart"/>
+      <w:r>
+        <w:t>CommandFactory</w:t>
+      </w:r>
+      <w:proofErr w:type="spellEnd"/>
+      <w:r>
+        <w:t xml:space="preserve"> in case the Command Object for Draw Select Move is not received and incase right strategy is not received)</w:t>
       </w:r>
     </w:p>
     <w:p>
@@ -4847,7 +5456,35 @@
         <w:rPr>
           <w:color w:val="FF0000"/>
         </w:rPr>
-        <w:t>Singleton Pattern (To create the JPaintManager instance and initialize its attributes needed for the JPaint app.)</w:t>
+        <w:t xml:space="preserve">Singleton Pattern (To create the </w:t>
+      </w:r>
+      <w:proofErr w:type="spellStart"/>
+      <w:r>
+        <w:rPr>
+          <w:color w:val="FF0000"/>
+        </w:rPr>
+        <w:t>JPaintManager</w:t>
+      </w:r>
+      <w:proofErr w:type="spellEnd"/>
+      <w:r>
+        <w:rPr>
+          <w:color w:val="FF0000"/>
+        </w:rPr>
+        <w:t xml:space="preserve"> instance and initialize its attributes needed for the </w:t>
+      </w:r>
+      <w:proofErr w:type="spellStart"/>
+      <w:r>
+        <w:rPr>
+          <w:color w:val="FF0000"/>
+        </w:rPr>
+        <w:t>JPaint</w:t>
+      </w:r>
+      <w:proofErr w:type="spellEnd"/>
+      <w:r>
+        <w:rPr>
+          <w:color w:val="FF0000"/>
+        </w:rPr>
+        <w:t xml:space="preserve"> app.)</w:t>
       </w:r>
     </w:p>
     <w:p>
@@ -4868,13 +5505,36 @@
         <w:rPr>
           <w:color w:val="FF0000"/>
         </w:rPr>
-        <w:t>Singleton Pattern (To create the JPaintManager instance and initialize its attributes needed for the JPaint app.)</w:t>
-      </w:r>
-    </w:p>
-    <w:p>
-      <w:pPr>
-        <w:jc w:val="both"/>
-      </w:pPr>
+        <w:t xml:space="preserve">Singleton Pattern (To create the </w:t>
+      </w:r>
+      <w:proofErr w:type="spellStart"/>
+      <w:r>
+        <w:rPr>
+          <w:color w:val="FF0000"/>
+        </w:rPr>
+        <w:t>JPaintManager</w:t>
+      </w:r>
+      <w:proofErr w:type="spellEnd"/>
+      <w:r>
+        <w:rPr>
+          <w:color w:val="FF0000"/>
+        </w:rPr>
+        <w:t xml:space="preserve"> instance and initialize its attributes needed for the </w:t>
+      </w:r>
+      <w:proofErr w:type="spellStart"/>
+      <w:r>
+        <w:rPr>
+          <w:color w:val="FF0000"/>
+        </w:rPr>
+        <w:t>JPaint</w:t>
+      </w:r>
+      <w:proofErr w:type="spellEnd"/>
+      <w:r>
+        <w:rPr>
+          <w:color w:val="FF0000"/>
+        </w:rPr>
+        <w:t xml:space="preserve"> app.)</w:t>
+      </w:r>
     </w:p>
     <w:p>
       <w:pPr>
@@ -4885,13 +5545,13 @@
           <w:noProof/>
         </w:rPr>
         <w:drawing>
-          <wp:anchor distT="0" distB="0" distL="114300" distR="114300" simplePos="0" relativeHeight="251700224" behindDoc="1" locked="0" layoutInCell="1" allowOverlap="1" wp14:anchorId="182223CA" wp14:editId="7B94566D">
+          <wp:anchor distT="0" distB="0" distL="114300" distR="114300" simplePos="0" relativeHeight="251700224" behindDoc="1" locked="0" layoutInCell="1" allowOverlap="1" wp14:anchorId="182223CA" wp14:editId="4A8B316F">
             <wp:simplePos x="0" y="0"/>
             <wp:positionH relativeFrom="margin">
               <wp:align>left</wp:align>
             </wp:positionH>
             <wp:positionV relativeFrom="paragraph">
-              <wp:posOffset>26035</wp:posOffset>
+              <wp:posOffset>92710</wp:posOffset>
             </wp:positionV>
             <wp:extent cx="6105525" cy="5355249"/>
             <wp:effectExtent l="0" t="0" r="0" b="0"/>
@@ -4910,7 +5570,7 @@
                     </pic:cNvPicPr>
                   </pic:nvPicPr>
                   <pic:blipFill rotWithShape="1">
-                    <a:blip r:embed="rId23" cstate="print">
+                    <a:blip r:embed="rId24" cstate="print">
                       <a:extLst>
                         <a:ext uri="{28A0092B-C50C-407E-A947-70E740481C1C}">
                           <a14:useLocalDpi xmlns:a14="http://schemas.microsoft.com/office/drawing/2010/main" val="0"/>
@@ -4950,6 +5610,11 @@
           </wp:anchor>
         </w:drawing>
       </w:r>
+    </w:p>
+    <w:p>
+      <w:pPr>
+        <w:jc w:val="both"/>
+      </w:pPr>
     </w:p>
     <w:sectPr>
       <w:pgSz w:w="12240" w:h="15840"/>
@@ -6565,6 +7230,18 @@
       <w:shd w:val="clear" w:color="auto" w:fill="E1DFDD"/>
     </w:rPr>
   </w:style>
+  <w:style w:type="character" w:styleId="FollowedHyperlink">
+    <w:name w:val="FollowedHyperlink"/>
+    <w:basedOn w:val="DefaultParagraphFont"/>
+    <w:uiPriority w:val="99"/>
+    <w:semiHidden/>
+    <w:unhideWhenUsed/>
+    <w:rsid w:val="00706648"/>
+    <w:rPr>
+      <w:color w:val="954F72" w:themeColor="followedHyperlink"/>
+      <w:u w:val="single"/>
+    </w:rPr>
+  </w:style>
 </w:styles>
 </file>
 

</xml_diff>

<commit_message>
Updated README with how to run Without jar dependency
</commit_message>
<xml_diff>
--- a/README.docx
+++ b/README.docx
@@ -4297,8 +4297,21 @@
                 <v:textbox>
                   <w:txbxContent>
                     <w:p>
+                      <w:proofErr w:type="spellStart"/>
                       <w:r>
-                        <w:t>JFileChooser for “Open ” &amp; “Save”</w:t>
+                        <w:t>JFileChooser</w:t>
+                      </w:r>
+                      <w:proofErr w:type="spellEnd"/>
+                      <w:r>
+                        <w:t xml:space="preserve"> for “</w:t>
+                      </w:r>
+                      <w:proofErr w:type="gramStart"/>
+                      <w:r>
+                        <w:t>Open ”</w:t>
+                      </w:r>
+                      <w:proofErr w:type="gramEnd"/>
+                      <w:r>
+                        <w:t xml:space="preserve"> &amp; “Save”</w:t>
                       </w:r>
                     </w:p>
                   </w:txbxContent>
@@ -4888,11 +4901,7 @@
           </mc:Choice>
           <mc:Fallback>
             <w:pict>
-              <v:shapetype w14:anchorId="0E6CFBE9" id="_x0000_t202" coordsize="21600,21600" o:spt="202" path="m,l,21600r21600,l21600,xe">
-                <v:stroke joinstyle="miter"/>
-                <v:path gradientshapeok="t" o:connecttype="rect"/>
-              </v:shapetype>
-              <v:shape id="Text Box 32" o:spid="_x0000_s1035" type="#_x0000_t202" style="position:absolute;left:0;text-align:left;margin-left:302.25pt;margin-top:4.55pt;width:121.5pt;height:43.5pt;z-index:251698176;visibility:visible;mso-wrap-style:square;mso-width-percent:0;mso-height-percent:0;mso-wrap-distance-left:9pt;mso-wrap-distance-top:0;mso-wrap-distance-right:9pt;mso-wrap-distance-bottom:0;mso-position-horizontal:absolute;mso-position-horizontal-relative:text;mso-position-vertical:absolute;mso-position-vertical-relative:text;mso-width-percent:0;mso-height-percent:0;mso-width-relative:margin;mso-height-relative:margin;v-text-anchor:top" o:gfxdata="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" fillcolor="white [3201]" stroked="f" strokeweight=".5pt">
+              <v:shape w14:anchorId="0E6CFBE9" id="Text Box 32" o:spid="_x0000_s1035" type="#_x0000_t202" style="position:absolute;left:0;text-align:left;margin-left:302.25pt;margin-top:4.55pt;width:121.5pt;height:43.5pt;z-index:251698176;visibility:visible;mso-wrap-style:square;mso-width-percent:0;mso-height-percent:0;mso-wrap-distance-left:9pt;mso-wrap-distance-top:0;mso-wrap-distance-right:9pt;mso-wrap-distance-bottom:0;mso-position-horizontal:absolute;mso-position-horizontal-relative:text;mso-position-vertical:absolute;mso-position-vertical-relative:text;mso-width-percent:0;mso-height-percent:0;mso-width-relative:margin;mso-height-relative:margin;v-text-anchor:top" o:gfxdata="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" fillcolor="white [3201]" stroked="f" strokeweight=".5pt">
                 <v:textbox>
                   <w:txbxContent>
                     <w:p>
@@ -5043,19 +5052,7 @@
           <w:rPr>
             <w:rStyle w:val="Hyperlink"/>
           </w:rPr>
-          <w:t>https://www.youtube.com/watch?v=WLErNRhi</w:t>
-        </w:r>
-        <w:r>
-          <w:rPr>
-            <w:rStyle w:val="Hyperlink"/>
-          </w:rPr>
-          <w:t>Z</w:t>
-        </w:r>
-        <w:r>
-          <w:rPr>
-            <w:rStyle w:val="Hyperlink"/>
-          </w:rPr>
-          <w:t>NQ</w:t>
+          <w:t>https://www.youtube.com/watch?v=WLErNRhiZNQ</w:t>
         </w:r>
       </w:hyperlink>
     </w:p>
@@ -5104,109 +5101,45 @@
         <w:rPr>
           <w:color w:val="FF0000"/>
         </w:rPr>
-        <w:t xml:space="preserve"> not testing the feature Save and Open. Please kindly comment out the code in </w:t>
+        <w:t xml:space="preserve"> not testing the feature Save and Open. </w:t>
+      </w:r>
+      <w:r>
+        <w:rPr>
+          <w:color w:val="FF0000"/>
+        </w:rPr>
+        <w:t xml:space="preserve">You can use the </w:t>
       </w:r>
       <w:proofErr w:type="spellStart"/>
       <w:r>
         <w:rPr>
           <w:color w:val="FF0000"/>
         </w:rPr>
-        <w:t>SaveCommand</w:t>
+        <w:t>src</w:t>
       </w:r>
       <w:proofErr w:type="spellEnd"/>
       <w:r>
         <w:rPr>
           <w:color w:val="FF0000"/>
         </w:rPr>
-        <w:t xml:space="preserve"> </w:t>
-      </w:r>
-      <w:r>
-        <w:rPr>
-          <w:color w:val="FF0000"/>
-        </w:rPr>
-        <w:t>(code in run method)</w:t>
-      </w:r>
-      <w:r>
-        <w:rPr>
-          <w:color w:val="FF0000"/>
-        </w:rPr>
-        <w:t xml:space="preserve"> </w:t>
-      </w:r>
-      <w:r>
-        <w:rPr>
-          <w:color w:val="FF0000"/>
-        </w:rPr>
-        <w:t>and Op</w:t>
-      </w:r>
-      <w:proofErr w:type="spellStart"/>
-      <w:r>
-        <w:rPr>
-          <w:color w:val="FF0000"/>
-        </w:rPr>
-        <w:t>enCommand</w:t>
-      </w:r>
-      <w:proofErr w:type="spellEnd"/>
-      <w:r>
-        <w:rPr>
-          <w:color w:val="FF0000"/>
-        </w:rPr>
-        <w:t xml:space="preserve"> (code in </w:t>
-      </w:r>
-      <w:proofErr w:type="spellStart"/>
-      <w:r>
-        <w:rPr>
-          <w:color w:val="FF0000"/>
-        </w:rPr>
-        <w:t>readJson</w:t>
-      </w:r>
-      <w:proofErr w:type="spellEnd"/>
-      <w:r>
-        <w:rPr>
-          <w:color w:val="FF0000"/>
-        </w:rPr>
-        <w:t xml:space="preserve"> method)</w:t>
+        <w:t xml:space="preserve"> folder inside “</w:t>
+      </w:r>
+      <w:r>
+        <w:rPr>
+          <w:color w:val="FF0000"/>
+        </w:rPr>
+        <w:t>Without jar dependency (No Save &amp; Open)</w:t>
+      </w:r>
+      <w:r>
+        <w:rPr>
+          <w:color w:val="FF0000"/>
+        </w:rPr>
+        <w:t>” directory I have commented out the Save &amp; Open Code and other imports</w:t>
       </w:r>
       <w:r>
         <w:rPr>
           <w:color w:val="FF0000"/>
         </w:rPr>
         <w:t>.</w:t>
-      </w:r>
-      <w:r>
-        <w:rPr>
-          <w:color w:val="FF0000"/>
-        </w:rPr>
-        <w:t xml:space="preserve"> </w:t>
-      </w:r>
-      <w:r>
-        <w:rPr>
-          <w:color w:val="FF0000"/>
-        </w:rPr>
-        <w:t>Also,</w:t>
-      </w:r>
-      <w:r>
-        <w:rPr>
-          <w:color w:val="FF0000"/>
-        </w:rPr>
-        <w:t xml:space="preserve"> the import</w:t>
-      </w:r>
-      <w:r>
-        <w:rPr>
-          <w:color w:val="FF0000"/>
-        </w:rPr>
-        <w:t>s</w:t>
-      </w:r>
-      <w:r>
-        <w:rPr>
-          <w:color w:val="FF0000"/>
-        </w:rPr>
-        <w:t xml:space="preserve"> related to </w:t>
-      </w:r>
-      <w:r>
-        <w:rPr>
-          <w:color w:val="FF0000"/>
-        </w:rPr>
-        <w:t>gson-2.8.2</w:t>
       </w:r>
     </w:p>
     <w:p>

</xml_diff>